<commit_message>
Agregada Modificaciones al documento de la Tesis
</commit_message>
<xml_diff>
--- a/documentacion/documento/tesis-documento-19102021.docx
+++ b/documentacion/documento/tesis-documento-19102021.docx
@@ -185,40 +185,39 @@
           <w:sz w:val="26"/>
           <w:szCs w:val="26"/>
         </w:rPr>
-        <w:t>Aplicación Web para la promoción y gestión de los servicios turísticos de la Cooperativa “Molinuco” en el Valle de los Chillos.</w:t>
-      </w:r>
-    </w:p>
-    <w:p>
-      <w:pPr>
-        <w:spacing w:line="480" w:lineRule="auto"/>
+        <w:t>Aplicación Web para la promoción y gestión de los servicios turísticos de la Cooperativa “</w:t>
+      </w:r>
+      <w:proofErr w:type="spellStart"/>
+      <w:r>
         <w:rPr>
           <w:rFonts w:ascii="Times New Roman" w:hAnsi="Times New Roman" w:cs="Times New Roman"/>
           <w:b/>
           <w:sz w:val="26"/>
           <w:szCs w:val="26"/>
         </w:rPr>
-      </w:pPr>
-    </w:p>
-    <w:p>
-      <w:pPr>
-        <w:spacing w:line="480" w:lineRule="auto"/>
-        <w:jc w:val="center"/>
+        <w:t>Molinuco</w:t>
+      </w:r>
+      <w:proofErr w:type="spellEnd"/>
+      <w:r>
         <w:rPr>
           <w:rFonts w:ascii="Times New Roman" w:hAnsi="Times New Roman" w:cs="Times New Roman"/>
           <w:b/>
           <w:sz w:val="26"/>
           <w:szCs w:val="26"/>
         </w:rPr>
-      </w:pPr>
-      <w:r>
+        <w:t>” en el Valle de los Chillos.</w:t>
+      </w:r>
+    </w:p>
+    <w:p>
+      <w:pPr>
+        <w:spacing w:line="480" w:lineRule="auto"/>
         <w:rPr>
           <w:rFonts w:ascii="Times New Roman" w:hAnsi="Times New Roman" w:cs="Times New Roman"/>
           <w:b/>
           <w:sz w:val="26"/>
           <w:szCs w:val="26"/>
         </w:rPr>
-        <w:t>Autor:</w:t>
-      </w:r>
+      </w:pPr>
     </w:p>
     <w:p>
       <w:pPr>
@@ -238,7 +237,7 @@
           <w:sz w:val="26"/>
           <w:szCs w:val="26"/>
         </w:rPr>
-        <w:t>NASIMBA QUISHPE ALEXANDRA JULIANA</w:t>
+        <w:t>Autor:</w:t>
       </w:r>
     </w:p>
     <w:p>
@@ -259,7 +258,7 @@
           <w:sz w:val="26"/>
           <w:szCs w:val="26"/>
         </w:rPr>
-        <w:t>Asesor:</w:t>
+        <w:t>NASIMBA QUISHPE ALEXANDRA JULIANA</w:t>
       </w:r>
     </w:p>
     <w:p>
@@ -280,7 +279,48 @@
           <w:sz w:val="26"/>
           <w:szCs w:val="26"/>
         </w:rPr>
-        <w:t>ING. MIGUEL ANGEL FERNÁNDEZ MARÍN MSc.</w:t>
+        <w:t>Asesor:</w:t>
+      </w:r>
+    </w:p>
+    <w:p>
+      <w:pPr>
+        <w:spacing w:line="480" w:lineRule="auto"/>
+        <w:jc w:val="center"/>
+        <w:rPr>
+          <w:rFonts w:ascii="Times New Roman" w:hAnsi="Times New Roman" w:cs="Times New Roman"/>
+          <w:b/>
+          <w:sz w:val="26"/>
+          <w:szCs w:val="26"/>
+        </w:rPr>
+      </w:pPr>
+      <w:r>
+        <w:rPr>
+          <w:rFonts w:ascii="Times New Roman" w:hAnsi="Times New Roman" w:cs="Times New Roman"/>
+          <w:b/>
+          <w:sz w:val="26"/>
+          <w:szCs w:val="26"/>
+        </w:rPr>
+        <w:t xml:space="preserve">ING. MIGUEL ANGEL FERNÁNDEZ MARÍN </w:t>
+      </w:r>
+      <w:proofErr w:type="spellStart"/>
+      <w:r>
+        <w:rPr>
+          <w:rFonts w:ascii="Times New Roman" w:hAnsi="Times New Roman" w:cs="Times New Roman"/>
+          <w:b/>
+          <w:sz w:val="26"/>
+          <w:szCs w:val="26"/>
+        </w:rPr>
+        <w:t>MSc</w:t>
+      </w:r>
+      <w:proofErr w:type="spellEnd"/>
+      <w:r>
+        <w:rPr>
+          <w:rFonts w:ascii="Times New Roman" w:hAnsi="Times New Roman" w:cs="Times New Roman"/>
+          <w:b/>
+          <w:sz w:val="26"/>
+          <w:szCs w:val="26"/>
+        </w:rPr>
+        <w:t>.</w:t>
       </w:r>
     </w:p>
     <w:p>
@@ -589,7 +629,25 @@
           <w:sz w:val="24"/>
           <w:szCs w:val="24"/>
         </w:rPr>
-        <w:t xml:space="preserve">La Compañía de Transporte “Molinucotrans S.A” está ubicada en el Valle de Los Chillos, Sector Loreto, en donde el </w:t>
+        <w:t>La Compañía de Transporte “</w:t>
+      </w:r>
+      <w:proofErr w:type="spellStart"/>
+      <w:r>
+        <w:rPr>
+          <w:rFonts w:ascii="Times New Roman" w:hAnsi="Times New Roman" w:cs="Times New Roman"/>
+          <w:sz w:val="24"/>
+          <w:szCs w:val="24"/>
+        </w:rPr>
+        <w:t>Molinucotrans</w:t>
+      </w:r>
+      <w:proofErr w:type="spellEnd"/>
+      <w:r>
+        <w:rPr>
+          <w:rFonts w:ascii="Times New Roman" w:hAnsi="Times New Roman" w:cs="Times New Roman"/>
+          <w:sz w:val="24"/>
+          <w:szCs w:val="24"/>
+        </w:rPr>
+        <w:t xml:space="preserve"> S.A” está ubicada en el Valle de Los Chillos, Sector Loreto, en donde el </w:t>
       </w:r>
       <w:r>
         <w:rPr>
@@ -605,7 +663,25 @@
           <w:sz w:val="24"/>
           <w:szCs w:val="24"/>
         </w:rPr>
-        <w:t xml:space="preserve">más representativo es la Reserva Ecológica Molinuco. Los servicios que oferta la Compañía como operadora de turismo son desconocidos por la falta de gestión de la publicidad en las diferentes plataformas digitales existentes, así también no se ha logrado </w:t>
+        <w:t xml:space="preserve">más representativo es la Reserva Ecológica </w:t>
+      </w:r>
+      <w:proofErr w:type="spellStart"/>
+      <w:r>
+        <w:rPr>
+          <w:rFonts w:ascii="Times New Roman" w:hAnsi="Times New Roman" w:cs="Times New Roman"/>
+          <w:sz w:val="24"/>
+          <w:szCs w:val="24"/>
+        </w:rPr>
+        <w:t>Molinuco</w:t>
+      </w:r>
+      <w:proofErr w:type="spellEnd"/>
+      <w:r>
+        <w:rPr>
+          <w:rFonts w:ascii="Times New Roman" w:hAnsi="Times New Roman" w:cs="Times New Roman"/>
+          <w:sz w:val="24"/>
+          <w:szCs w:val="24"/>
+        </w:rPr>
+        <w:t xml:space="preserve">. Los servicios que oferta la Compañía como operadora de turismo son desconocidos por la falta de gestión de la publicidad en las diferentes plataformas digitales existentes, así también no se ha logrado </w:t>
       </w:r>
       <w:r>
         <w:rPr>
@@ -720,15 +796,33 @@
           <w:sz w:val="24"/>
           <w:szCs w:val="24"/>
         </w:rPr>
-        <w:t xml:space="preserve"> de transporte “Molinuco</w:t>
-      </w:r>
-      <w:r>
-        <w:rPr>
-          <w:rFonts w:ascii="Times New Roman" w:hAnsi="Times New Roman" w:cs="Times New Roman"/>
-          <w:sz w:val="24"/>
-          <w:szCs w:val="24"/>
-        </w:rPr>
-        <w:t>trans S.A</w:t>
+        <w:t xml:space="preserve"> de transporte “</w:t>
+      </w:r>
+      <w:proofErr w:type="spellStart"/>
+      <w:r>
+        <w:rPr>
+          <w:rFonts w:ascii="Times New Roman" w:hAnsi="Times New Roman" w:cs="Times New Roman"/>
+          <w:sz w:val="24"/>
+          <w:szCs w:val="24"/>
+        </w:rPr>
+        <w:t>Molinuco</w:t>
+      </w:r>
+      <w:r>
+        <w:rPr>
+          <w:rFonts w:ascii="Times New Roman" w:hAnsi="Times New Roman" w:cs="Times New Roman"/>
+          <w:sz w:val="24"/>
+          <w:szCs w:val="24"/>
+        </w:rPr>
+        <w:t>trans</w:t>
+      </w:r>
+      <w:proofErr w:type="spellEnd"/>
+      <w:r>
+        <w:rPr>
+          <w:rFonts w:ascii="Times New Roman" w:hAnsi="Times New Roman" w:cs="Times New Roman"/>
+          <w:sz w:val="24"/>
+          <w:szCs w:val="24"/>
+        </w:rPr>
+        <w:t xml:space="preserve"> S.A</w:t>
       </w:r>
       <w:r>
         <w:rPr>
@@ -968,6 +1062,7 @@
     <w:p>
       <w:pPr>
         <w:spacing w:line="480" w:lineRule="auto"/>
+        <w:ind w:left="708" w:hanging="708"/>
         <w:jc w:val="both"/>
         <w:rPr>
           <w:rFonts w:ascii="Times New Roman" w:hAnsi="Times New Roman" w:cs="Times New Roman"/>
@@ -981,7 +1076,25 @@
           <w:sz w:val="24"/>
           <w:szCs w:val="24"/>
         </w:rPr>
-        <w:t xml:space="preserve">El acelerado proceso de globalización en sus múltiples dimensiones y expresiones conduce a la dependencia cada vez más agresiva entre economías y sociedades del mundo. En este escenario, el turismo se erige como parte del modelo capitalista idóneo para transferir capitales a cualquier región del planeta, donde se garantice la obtención de la máxima ganancia, convirtiendo en medio propicio para el tránsito de estas regiones hacia la inclusión en los circuitos globales. En el año 2017, se celebró el Año Internacional del Turismo Sostenible para el Desarrollo, suceso que merece una especial atención en la búsqueda de nuevas y variadas opciones con el fin de concienciar a los estados nacionales, a los destinos y viajeros que se deben concertar esfuerzos para lograr un desarrollo de turismo sostenible que proteja el medio ambiente, conserve el patrimonio cultural de los destinos, fomente el respeto de las comunidades locales en todo el mundo y propicie la articulación de éstas a los beneficios de la actividad turística, dentro de la economía global. La situación anteriormente reseñada, lleva a la reflexión obligada para explorar alternativas que, desde las potencialidades de los territorios, hagan posible el aprovechamiento de las oportunidades que origina el proceso de globalización, sin agudizar las contradicciones intrínsecas del mismo. Es así que en oposición al modelo turístico fordista - asociado al turismo de masas-, surge el turismo alternativo - asociado al postfordismo-, desde el paradigma de sostenibilidad en los años 90, a raíz del Informe Brundtland (ONU, 1987) que tenía como objetivo primordial encontrar medios prácticos para revertir los problemas ambientales y de desarrollo del mundo. Según la Secretaría Nacional de Planificación y Desarrollo, el nuevo proyecto político instituido desde el año 2007 en el Ecuador, presenta “la transición de un modelo extractivista, dependiente y desordenado a nivel territorial, a un modelo de aprovechamiento moderado sostenible, utilizando de manera inteligente los espacios disponibles, asegurando la soberanía </w:t>
+        <w:t xml:space="preserve">El acelerado proceso de globalización en sus múltiples dimensiones y expresiones conduce a la dependencia cada vez más agresiva entre economías y sociedades del mundo. En este escenario, el turismo se erige como parte del modelo capitalista idóneo para transferir capitales a cualquier región del planeta, donde se garantice la obtención de la máxima ganancia, convirtiendo en medio propicio para el tránsito de estas regiones hacia la inclusión en los circuitos globales. En el año 2017, se celebró el Año Internacional del Turismo Sostenible para el Desarrollo, suceso que merece una especial atención en la búsqueda de nuevas y variadas opciones con el fin de concienciar a los estados nacionales, a los destinos y viajeros que se deben concertar esfuerzos para lograr un desarrollo de turismo sostenible que proteja el medio ambiente, conserve el patrimonio cultural de los destinos, fomente el respeto de las comunidades locales en todo el mundo y propicie la articulación de éstas a los beneficios de la actividad turística, dentro de la economía global. La situación anteriormente reseñada, lleva a la reflexión obligada para explorar alternativas que, desde las potencialidades de los territorios, hagan posible el aprovechamiento de las oportunidades que origina el proceso de globalización, sin agudizar las contradicciones intrínsecas del mismo. Es así que en oposición al modelo turístico fordista - asociado al turismo de masas-, surge el turismo alternativo - asociado al </w:t>
+      </w:r>
+      <w:proofErr w:type="spellStart"/>
+      <w:r>
+        <w:rPr>
+          <w:rFonts w:ascii="Times New Roman" w:hAnsi="Times New Roman" w:cs="Times New Roman"/>
+          <w:sz w:val="24"/>
+          <w:szCs w:val="24"/>
+        </w:rPr>
+        <w:t>postfordismo</w:t>
+      </w:r>
+      <w:proofErr w:type="spellEnd"/>
+      <w:r>
+        <w:rPr>
+          <w:rFonts w:ascii="Times New Roman" w:hAnsi="Times New Roman" w:cs="Times New Roman"/>
+          <w:sz w:val="24"/>
+          <w:szCs w:val="24"/>
+        </w:rPr>
+        <w:t xml:space="preserve">-, desde el paradigma de sostenibilidad en los años 90, a raíz del Informe Brundtland (ONU, 1987) que tenía como objetivo primordial encontrar medios prácticos para revertir los problemas ambientales y de desarrollo del mundo. Según la Secretaría Nacional de Planificación y Desarrollo, el nuevo proyecto político instituido desde el año 2007 en el Ecuador, presenta “la transición de un modelo extractivista, </w:t>
       </w:r>
       <w:r>
         <w:rPr>
@@ -990,7 +1103,61 @@
           <w:szCs w:val="24"/>
         </w:rPr>
         <w:lastRenderedPageBreak/>
-        <w:t>alimentaria, considerando el crecimiento poblacional, protegiendo el ambiente, evaluando los riesgos por eventos naturales, para poder dar medidas de precaución y mitigación” (SENPLADES, 2009, p. 68). Los principios de sostenibilidad hacen referencia a la dimensión medioambiental, económica y sociocultural del desarrollo turístico, debiéndose alcanzar un equilibrio adecuado entre estas tres dimensiones (OMT, 2012). De acuerdo a Gudinas “la nueva Constitución ecuatoriana recoge varios artículos que de manera directa o indirecta asumen el paradigma del desarrollo sostenible. Además, se articula un innovador aporte a la visión de sostenibilidad ambiental a través de los Derechos de la Naturaleza que supone un giro biocentrista y plantea nuevas formas de valoración ambiental y articulación de saberes indígenas” (Gudinas, 2009, p. 6). En la última década el Ecuador ha transitado por un proceso de cambio político y social, fundamentado en el marco legal vigente, tomando como base la Constitución. En este contexto legal que armoniza una convivencia de preservación y respeto al ser humano y su ecosistema, emerge la propuesta del turismo consciente, enmarcado en el paradigma del Desarrollo Sostenible, desde otra mirada; que motiva la reflexión de que otro turismo es posible en el contexto del nuevo modelo económico, referido en la Constitución de 2008, el Plan Nacional del Buen Vivir y en la Nueva Matriz Productiva.</w:t>
+        <w:t xml:space="preserve">dependiente y desordenado a nivel territorial, a un modelo de aprovechamiento moderado sostenible, utilizando de manera inteligente los espacios disponibles, asegurando la soberanía alimentaria, considerando el crecimiento poblacional, protegiendo el ambiente, evaluando los riesgos por eventos naturales, para poder dar medidas de precaución y mitigación” (SENPLADES, 2009, p. 68). Los principios de sostenibilidad hacen referencia a la dimensión medioambiental, económica y sociocultural del desarrollo turístico, debiéndose alcanzar un equilibrio adecuado entre estas tres dimensiones (OMT, 2012). De acuerdo a </w:t>
+      </w:r>
+      <w:proofErr w:type="spellStart"/>
+      <w:r>
+        <w:rPr>
+          <w:rFonts w:ascii="Times New Roman" w:hAnsi="Times New Roman" w:cs="Times New Roman"/>
+          <w:sz w:val="24"/>
+          <w:szCs w:val="24"/>
+        </w:rPr>
+        <w:t>Gudinas</w:t>
+      </w:r>
+      <w:proofErr w:type="spellEnd"/>
+      <w:r>
+        <w:rPr>
+          <w:rFonts w:ascii="Times New Roman" w:hAnsi="Times New Roman" w:cs="Times New Roman"/>
+          <w:sz w:val="24"/>
+          <w:szCs w:val="24"/>
+        </w:rPr>
+        <w:t xml:space="preserve"> “la nueva Constitución ecuatoriana recoge varios artículos que de manera directa o indirecta asumen el paradigma del desarrollo sostenible. Además, se articula un innovador aporte a la visión de sostenibilidad ambiental a través de los Derechos de la Naturaleza que supone un giro </w:t>
+      </w:r>
+      <w:proofErr w:type="spellStart"/>
+      <w:r>
+        <w:rPr>
+          <w:rFonts w:ascii="Times New Roman" w:hAnsi="Times New Roman" w:cs="Times New Roman"/>
+          <w:sz w:val="24"/>
+          <w:szCs w:val="24"/>
+        </w:rPr>
+        <w:t>biocentrista</w:t>
+      </w:r>
+      <w:proofErr w:type="spellEnd"/>
+      <w:r>
+        <w:rPr>
+          <w:rFonts w:ascii="Times New Roman" w:hAnsi="Times New Roman" w:cs="Times New Roman"/>
+          <w:sz w:val="24"/>
+          <w:szCs w:val="24"/>
+        </w:rPr>
+        <w:t xml:space="preserve"> y plantea nuevas formas de valoración ambiental y articulación de saberes indígenas” (</w:t>
+      </w:r>
+      <w:proofErr w:type="spellStart"/>
+      <w:r>
+        <w:rPr>
+          <w:rFonts w:ascii="Times New Roman" w:hAnsi="Times New Roman" w:cs="Times New Roman"/>
+          <w:sz w:val="24"/>
+          <w:szCs w:val="24"/>
+        </w:rPr>
+        <w:t>Gudinas</w:t>
+      </w:r>
+      <w:proofErr w:type="spellEnd"/>
+      <w:r>
+        <w:rPr>
+          <w:rFonts w:ascii="Times New Roman" w:hAnsi="Times New Roman" w:cs="Times New Roman"/>
+          <w:sz w:val="24"/>
+          <w:szCs w:val="24"/>
+        </w:rPr>
+        <w:t>, 2009, p. 6). En la última década el Ecuador ha transitado por un proceso de cambio político y social, fundamentado en el marco legal vigente, tomando como base la Constitución. En este contexto legal que armoniza una convivencia de preservación y respeto al ser humano y su ecosistema, emerge la propuesta del turismo consciente, enmarcado en el paradigma del Desarrollo Sostenible, desde otra mirada; que motiva la reflexión de que otro turismo es posible en el contexto del nuevo modelo económico, referido en la Constitución de 2008, el Plan Nacional del Buen Vivir y en la Nueva Matriz Productiva.</w:t>
       </w:r>
       <w:sdt>
         <w:sdtPr>
@@ -1103,7 +1270,27 @@
           <w:szCs w:val="24"/>
           <w:lang w:val="es-ES"/>
         </w:rPr>
-        <w:t xml:space="preserve"> “Molinuco”.</w:t>
+        <w:t xml:space="preserve"> “</w:t>
+      </w:r>
+      <w:proofErr w:type="spellStart"/>
+      <w:r>
+        <w:rPr>
+          <w:rFonts w:ascii="Times New Roman" w:hAnsi="Times New Roman" w:cs="Times New Roman"/>
+          <w:sz w:val="24"/>
+          <w:szCs w:val="24"/>
+          <w:lang w:val="es-ES"/>
+        </w:rPr>
+        <w:t>Molinuco</w:t>
+      </w:r>
+      <w:proofErr w:type="spellEnd"/>
+      <w:r>
+        <w:rPr>
+          <w:rFonts w:ascii="Times New Roman" w:hAnsi="Times New Roman" w:cs="Times New Roman"/>
+          <w:sz w:val="24"/>
+          <w:szCs w:val="24"/>
+          <w:lang w:val="es-ES"/>
+        </w:rPr>
+        <w:t>”.</w:t>
       </w:r>
     </w:p>
     <w:p>
@@ -1124,6 +1311,7 @@
           <w:szCs w:val="24"/>
           <w:lang w:val="es-ES"/>
         </w:rPr>
+        <w:lastRenderedPageBreak/>
         <w:t xml:space="preserve">Se </w:t>
       </w:r>
       <w:r>
@@ -1154,8 +1342,27 @@
           <w:szCs w:val="24"/>
           <w:lang w:val="es-ES"/>
         </w:rPr>
-        <w:lastRenderedPageBreak/>
-        <w:t>En la época actual, conocida como la era digital, gran parte de la población mundial tiene acceso a internet y cuenta con dispositivos móviles para poder navegar constantemente; sin embargo, “Molinuco” carece de una gestión adecuada de las redes sociales o estrategias digitales que apalanquen la publicidad de la misma derivando en el desconocimiento total de los servicios por parte de las personas que visitan el Valle de los Chillos y/o Sangolquí.</w:t>
+        <w:t>En la época actual, conocida como la era digital, gran parte de la población mundial tiene acceso a internet y cuenta con dispositivos móviles para poder navegar constantemente; sin embargo, “</w:t>
+      </w:r>
+      <w:proofErr w:type="spellStart"/>
+      <w:r>
+        <w:rPr>
+          <w:rFonts w:ascii="Times New Roman" w:hAnsi="Times New Roman" w:cs="Times New Roman"/>
+          <w:sz w:val="24"/>
+          <w:szCs w:val="24"/>
+          <w:lang w:val="es-ES"/>
+        </w:rPr>
+        <w:t>Molinuco</w:t>
+      </w:r>
+      <w:proofErr w:type="spellEnd"/>
+      <w:r>
+        <w:rPr>
+          <w:rFonts w:ascii="Times New Roman" w:hAnsi="Times New Roman" w:cs="Times New Roman"/>
+          <w:sz w:val="24"/>
+          <w:szCs w:val="24"/>
+          <w:lang w:val="es-ES"/>
+        </w:rPr>
+        <w:t>” carece de una gestión adecuada de las redes sociales o estrategias digitales que apalanquen la publicidad de la misma derivando en el desconocimiento total de los servicios por parte de las personas que visitan el Valle de los Chillos y/o Sangolquí.</w:t>
       </w:r>
     </w:p>
     <w:p>
@@ -1319,8 +1526,19 @@
           <w:szCs w:val="24"/>
           <w:lang w:val="es-ES"/>
         </w:rPr>
-        <w:t xml:space="preserve"> servicio de guía turística de Molinuco</w:t>
-      </w:r>
+        <w:t xml:space="preserve"> servicio de guía turística de </w:t>
+      </w:r>
+      <w:proofErr w:type="spellStart"/>
+      <w:r>
+        <w:rPr>
+          <w:rFonts w:ascii="Times New Roman" w:hAnsi="Times New Roman" w:cs="Times New Roman"/>
+          <w:sz w:val="24"/>
+          <w:szCs w:val="24"/>
+          <w:lang w:val="es-ES"/>
+        </w:rPr>
+        <w:t>Molinuco</w:t>
+      </w:r>
+      <w:proofErr w:type="spellEnd"/>
       <w:r>
         <w:rPr>
           <w:rFonts w:ascii="Times New Roman" w:hAnsi="Times New Roman" w:cs="Times New Roman"/>
@@ -1401,6 +1619,7 @@
         <w:rPr>
           <w:rFonts w:cs="Times New Roman"/>
         </w:rPr>
+        <w:lastRenderedPageBreak/>
         <w:t xml:space="preserve">OBJETIVO GENERAL </w:t>
       </w:r>
     </w:p>
@@ -1425,8 +1644,9 @@
           <w:szCs w:val="24"/>
           <w:lang w:val="es-ES"/>
         </w:rPr>
-        <w:t xml:space="preserve">Desarrollar una aplicación Web para la Cooperativa “Molinuco” en Valle de los Chillos que permita la </w:t>
-      </w:r>
+        <w:t>Desarrollar una aplicación Web para la Cooperativa “</w:t>
+      </w:r>
+      <w:proofErr w:type="spellStart"/>
       <w:r>
         <w:rPr>
           <w:rFonts w:ascii="Times New Roman" w:hAnsi="Times New Roman" w:cs="Times New Roman"/>
@@ -1434,6 +1654,25 @@
           <w:szCs w:val="24"/>
           <w:lang w:val="es-ES"/>
         </w:rPr>
+        <w:t>Molinuco</w:t>
+      </w:r>
+      <w:proofErr w:type="spellEnd"/>
+      <w:r>
+        <w:rPr>
+          <w:rFonts w:ascii="Times New Roman" w:hAnsi="Times New Roman" w:cs="Times New Roman"/>
+          <w:sz w:val="24"/>
+          <w:szCs w:val="24"/>
+          <w:lang w:val="es-ES"/>
+        </w:rPr>
+        <w:t xml:space="preserve">” en Valle de los Chillos que permita la </w:t>
+      </w:r>
+      <w:r>
+        <w:rPr>
+          <w:rFonts w:ascii="Times New Roman" w:hAnsi="Times New Roman" w:cs="Times New Roman"/>
+          <w:sz w:val="24"/>
+          <w:szCs w:val="24"/>
+          <w:lang w:val="es-ES"/>
+        </w:rPr>
         <w:t xml:space="preserve">gestión </w:t>
       </w:r>
       <w:r>
@@ -1488,8 +1727,19 @@
           <w:szCs w:val="24"/>
           <w:lang w:val="es-ES"/>
         </w:rPr>
-        <w:t xml:space="preserve"> servicio de guía turística de Molinuco</w:t>
-      </w:r>
+        <w:t xml:space="preserve"> servicio de guía turística de </w:t>
+      </w:r>
+      <w:proofErr w:type="spellStart"/>
+      <w:r>
+        <w:rPr>
+          <w:rFonts w:ascii="Times New Roman" w:hAnsi="Times New Roman" w:cs="Times New Roman"/>
+          <w:sz w:val="24"/>
+          <w:szCs w:val="24"/>
+          <w:lang w:val="es-ES"/>
+        </w:rPr>
+        <w:t>Molinuco</w:t>
+      </w:r>
+      <w:proofErr w:type="spellEnd"/>
       <w:r>
         <w:rPr>
           <w:rFonts w:ascii="Times New Roman" w:hAnsi="Times New Roman" w:cs="Times New Roman"/>
@@ -1540,7 +1790,6 @@
         <w:rPr>
           <w:rFonts w:cs="Times New Roman"/>
         </w:rPr>
-        <w:lastRenderedPageBreak/>
         <w:t>OBJETIVOS ESPECÍFICOS</w:t>
       </w:r>
       <w:bookmarkEnd w:id="2"/>
@@ -1672,6 +1921,7 @@
         </w:rPr>
         <w:t xml:space="preserve"> de transporte, paquetes </w:t>
       </w:r>
+      <w:proofErr w:type="spellStart"/>
       <w:r>
         <w:rPr>
           <w:rFonts w:ascii="Times New Roman" w:hAnsi="Times New Roman" w:cs="Times New Roman"/>
@@ -1681,6 +1931,7 @@
         </w:rPr>
         <w:t>turisticos</w:t>
       </w:r>
+      <w:proofErr w:type="spellEnd"/>
       <w:r>
         <w:rPr>
           <w:rFonts w:ascii="Times New Roman" w:hAnsi="Times New Roman" w:cs="Times New Roman"/>
@@ -1706,8 +1957,19 @@
           <w:szCs w:val="24"/>
           <w:lang w:val="es-ES"/>
         </w:rPr>
-        <w:t xml:space="preserve"> servicio de guía turística de Molinuco</w:t>
-      </w:r>
+        <w:t xml:space="preserve"> servicio de guía turística de </w:t>
+      </w:r>
+      <w:proofErr w:type="spellStart"/>
+      <w:r>
+        <w:rPr>
+          <w:rFonts w:ascii="Times New Roman" w:hAnsi="Times New Roman" w:cs="Times New Roman"/>
+          <w:sz w:val="24"/>
+          <w:szCs w:val="24"/>
+          <w:lang w:val="es-ES"/>
+        </w:rPr>
+        <w:t>Molinuco</w:t>
+      </w:r>
+      <w:proofErr w:type="spellEnd"/>
       <w:r>
         <w:rPr>
           <w:rFonts w:ascii="Times New Roman" w:hAnsi="Times New Roman" w:cs="Times New Roman"/>
@@ -1839,6 +2101,7 @@
         </w:rPr>
         <w:t xml:space="preserve">Es de vital importancia para </w:t>
       </w:r>
+      <w:proofErr w:type="spellStart"/>
       <w:r>
         <w:rPr>
           <w:rFonts w:ascii="Times New Roman" w:hAnsi="Times New Roman" w:cs="Times New Roman"/>
@@ -1847,6 +2110,7 @@
         </w:rPr>
         <w:t>Molinuco</w:t>
       </w:r>
+      <w:proofErr w:type="spellEnd"/>
       <w:r>
         <w:rPr>
           <w:rFonts w:ascii="Times New Roman" w:hAnsi="Times New Roman" w:cs="Times New Roman"/>
@@ -1893,7 +2157,16 @@
           <w:sz w:val="24"/>
           <w:szCs w:val="24"/>
         </w:rPr>
-        <w:t>servicio de transporte, paquetes de actividades recreativas, servicio de alimentación, servicio de hospedaje y servicio de guía turística.</w:t>
+        <w:t xml:space="preserve">servicio de transporte, paquetes de actividades recreativas, servicio de alimentación, servicio de </w:t>
+      </w:r>
+      <w:r>
+        <w:rPr>
+          <w:rFonts w:ascii="Times New Roman" w:hAnsi="Times New Roman" w:cs="Times New Roman"/>
+          <w:sz w:val="24"/>
+          <w:szCs w:val="24"/>
+        </w:rPr>
+        <w:lastRenderedPageBreak/>
+        <w:t>hospedaje y servicio de guía turística.</w:t>
       </w:r>
       <w:r>
         <w:rPr>
@@ -1967,7 +2240,6 @@
         <w:rPr>
           <w:rFonts w:cs="Times New Roman"/>
         </w:rPr>
-        <w:lastRenderedPageBreak/>
         <w:t>VIABILIDAD DE LA INVESTIGACIÓN</w:t>
       </w:r>
       <w:bookmarkEnd w:id="5"/>
@@ -2161,6 +2433,7 @@
         <w:rPr>
           <w:rFonts w:cs="Times New Roman"/>
         </w:rPr>
+        <w:lastRenderedPageBreak/>
         <w:t>TIPOS DE INVESTIGACIÓN</w:t>
       </w:r>
       <w:bookmarkEnd w:id="6"/>
@@ -2223,16 +2496,7 @@
           <w:sz w:val="24"/>
           <w:szCs w:val="24"/>
         </w:rPr>
-        <w:t xml:space="preserve">La investigación aplicada se implementa por que busca generar conocimiento directo a los problemas y se ocupa del proceso ya que se utiliza la teoría y el producto. De acuerdo </w:t>
-      </w:r>
-      <w:r>
-        <w:rPr>
-          <w:rFonts w:ascii="Times New Roman" w:hAnsi="Times New Roman" w:cs="Times New Roman"/>
-          <w:sz w:val="24"/>
-          <w:szCs w:val="24"/>
-        </w:rPr>
-        <w:lastRenderedPageBreak/>
-        <w:t xml:space="preserve">con </w:t>
+        <w:t xml:space="preserve">La investigación aplicada se implementa por que busca generar conocimiento directo a los problemas y se ocupa del proceso ya que se utiliza la teoría y el producto. De acuerdo con </w:t>
       </w:r>
       <w:sdt>
         <w:sdtPr>
@@ -2540,7 +2804,25 @@
           <w:sz w:val="24"/>
           <w:szCs w:val="24"/>
         </w:rPr>
-        <w:t>la comunidad turística de Molinuco en Valle de los Chillos”</w:t>
+        <w:t xml:space="preserve">la comunidad turística de </w:t>
+      </w:r>
+      <w:proofErr w:type="spellStart"/>
+      <w:r>
+        <w:rPr>
+          <w:rFonts w:ascii="Times New Roman" w:hAnsi="Times New Roman" w:cs="Times New Roman"/>
+          <w:sz w:val="24"/>
+          <w:szCs w:val="24"/>
+        </w:rPr>
+        <w:t>Molinuco</w:t>
+      </w:r>
+      <w:proofErr w:type="spellEnd"/>
+      <w:r>
+        <w:rPr>
+          <w:rFonts w:ascii="Times New Roman" w:hAnsi="Times New Roman" w:cs="Times New Roman"/>
+          <w:sz w:val="24"/>
+          <w:szCs w:val="24"/>
+        </w:rPr>
+        <w:t xml:space="preserve"> en Valle de los Chillos”</w:t>
       </w:r>
       <w:r>
         <w:rPr>
@@ -2584,7 +2866,16 @@
           <w:sz w:val="24"/>
           <w:szCs w:val="24"/>
         </w:rPr>
-        <w:t>Los altos niveles de atomización empresarial existentes provocan en el sector turístico en el mercado y el crecimiento sostenido de la demanda, lo que tiende a provocar un crecimiento extensivo de la oferta y el predominio de comportamientos reactivos a la demanda.</w:t>
+        <w:t xml:space="preserve">Los altos niveles de atomización empresarial existentes provocan en el sector turístico en el mercado y el crecimiento sostenido de la demanda, lo que tiende a provocar un </w:t>
+      </w:r>
+      <w:r>
+        <w:rPr>
+          <w:rFonts w:ascii="Times New Roman" w:hAnsi="Times New Roman" w:cs="Times New Roman"/>
+          <w:sz w:val="24"/>
+          <w:szCs w:val="24"/>
+        </w:rPr>
+        <w:lastRenderedPageBreak/>
+        <w:t>crecimiento extensivo de la oferta y el predominio de comportamientos reactivos a la demanda.</w:t>
       </w:r>
     </w:p>
     <w:p>
@@ -2620,16 +2911,7 @@
           <w:sz w:val="24"/>
           <w:szCs w:val="24"/>
         </w:rPr>
-        <w:t xml:space="preserve">En el capítulo I, se expone el marco teórico, el cual visualiza todos los antecedentes de la investigación. El análisis de sistemas informáticos relacionados con el área de acción y </w:t>
-      </w:r>
-      <w:r>
-        <w:rPr>
-          <w:rFonts w:ascii="Times New Roman" w:hAnsi="Times New Roman" w:cs="Times New Roman"/>
-          <w:sz w:val="24"/>
-          <w:szCs w:val="24"/>
-        </w:rPr>
-        <w:lastRenderedPageBreak/>
-        <w:t>sus distintas herramientas, tecnológicas y metodológicas que se implementarán en el transcurso de la investigación y elaboración del sistema informático.</w:t>
+        <w:t>En el capítulo I, se expone el marco teórico, el cual visualiza todos los antecedentes de la investigación. El análisis de sistemas informáticos relacionados con el área de acción y sus distintas herramientas, tecnológicas y metodológicas que se implementarán en el transcurso de la investigación y elaboración del sistema informático.</w:t>
       </w:r>
     </w:p>
     <w:p>
@@ -2761,6 +3043,7 @@
         <w:rPr>
           <w:rFonts w:cs="Times New Roman"/>
         </w:rPr>
+        <w:lastRenderedPageBreak/>
         <w:t>CAPÍTULO I</w:t>
       </w:r>
       <w:bookmarkEnd w:id="12"/>
@@ -2813,6 +3096,7 @@
         </w:rPr>
         <w:t xml:space="preserve">procesos de servicio de transporte, paquetes </w:t>
       </w:r>
+      <w:proofErr w:type="spellStart"/>
       <w:r>
         <w:rPr>
           <w:rFonts w:ascii="Times New Roman" w:hAnsi="Times New Roman" w:cs="Times New Roman"/>
@@ -2822,6 +3106,7 @@
         </w:rPr>
         <w:t>turisticos</w:t>
       </w:r>
+      <w:proofErr w:type="spellEnd"/>
       <w:r>
         <w:rPr>
           <w:rFonts w:ascii="Times New Roman" w:hAnsi="Times New Roman" w:cs="Times New Roman"/>
@@ -2847,8 +3132,19 @@
           <w:szCs w:val="24"/>
           <w:lang w:val="es-ES"/>
         </w:rPr>
-        <w:t xml:space="preserve"> servicio de guía turística de Molinuco</w:t>
-      </w:r>
+        <w:t xml:space="preserve"> servicio de guía turística de </w:t>
+      </w:r>
+      <w:proofErr w:type="spellStart"/>
+      <w:r>
+        <w:rPr>
+          <w:rFonts w:ascii="Times New Roman" w:hAnsi="Times New Roman" w:cs="Times New Roman"/>
+          <w:sz w:val="24"/>
+          <w:szCs w:val="24"/>
+          <w:lang w:val="es-ES"/>
+        </w:rPr>
+        <w:t>Molinuco</w:t>
+      </w:r>
+      <w:proofErr w:type="spellEnd"/>
       <w:r>
         <w:rPr>
           <w:rFonts w:ascii="Times New Roman" w:hAnsi="Times New Roman" w:cs="Times New Roman"/>
@@ -2922,7 +3218,6 @@
       </w:pPr>
       <w:bookmarkStart w:id="14" w:name="_Toc11944580"/>
       <w:r>
-        <w:lastRenderedPageBreak/>
         <w:t>1.1 Conceptos asociados a la investigación:</w:t>
       </w:r>
       <w:bookmarkEnd w:id="14"/>
@@ -3195,16 +3490,62 @@
           <w:sz w:val="24"/>
           <w:szCs w:val="24"/>
         </w:rPr>
-        <w:t xml:space="preserve"> destino (Molinuco) </w:t>
-      </w:r>
-      <w:r>
-        <w:rPr>
-          <w:rFonts w:ascii="Times New Roman" w:hAnsi="Times New Roman" w:cs="Times New Roman"/>
-          <w:sz w:val="24"/>
-          <w:szCs w:val="24"/>
-        </w:rPr>
-        <w:t>y el cual esta incluido dentro del paquete turistico</w:t>
-      </w:r>
+        <w:t xml:space="preserve"> destino (</w:t>
+      </w:r>
+      <w:proofErr w:type="spellStart"/>
+      <w:r>
+        <w:rPr>
+          <w:rFonts w:ascii="Times New Roman" w:hAnsi="Times New Roman" w:cs="Times New Roman"/>
+          <w:sz w:val="24"/>
+          <w:szCs w:val="24"/>
+        </w:rPr>
+        <w:t>Molinuco</w:t>
+      </w:r>
+      <w:proofErr w:type="spellEnd"/>
+      <w:r>
+        <w:rPr>
+          <w:rFonts w:ascii="Times New Roman" w:hAnsi="Times New Roman" w:cs="Times New Roman"/>
+          <w:sz w:val="24"/>
+          <w:szCs w:val="24"/>
+        </w:rPr>
+        <w:t xml:space="preserve">) </w:t>
+      </w:r>
+      <w:r>
+        <w:rPr>
+          <w:rFonts w:ascii="Times New Roman" w:hAnsi="Times New Roman" w:cs="Times New Roman"/>
+          <w:sz w:val="24"/>
+          <w:szCs w:val="24"/>
+        </w:rPr>
+        <w:t xml:space="preserve">y el cual </w:t>
+      </w:r>
+      <w:proofErr w:type="spellStart"/>
+      <w:r>
+        <w:rPr>
+          <w:rFonts w:ascii="Times New Roman" w:hAnsi="Times New Roman" w:cs="Times New Roman"/>
+          <w:sz w:val="24"/>
+          <w:szCs w:val="24"/>
+        </w:rPr>
+        <w:t>esta</w:t>
+      </w:r>
+      <w:proofErr w:type="spellEnd"/>
+      <w:r>
+        <w:rPr>
+          <w:rFonts w:ascii="Times New Roman" w:hAnsi="Times New Roman" w:cs="Times New Roman"/>
+          <w:sz w:val="24"/>
+          <w:szCs w:val="24"/>
+        </w:rPr>
+        <w:t xml:space="preserve"> incluido dentro del paquete </w:t>
+      </w:r>
+      <w:proofErr w:type="spellStart"/>
+      <w:r>
+        <w:rPr>
+          <w:rFonts w:ascii="Times New Roman" w:hAnsi="Times New Roman" w:cs="Times New Roman"/>
+          <w:sz w:val="24"/>
+          <w:szCs w:val="24"/>
+        </w:rPr>
+        <w:t>turistico</w:t>
+      </w:r>
+      <w:proofErr w:type="spellEnd"/>
       <w:r>
         <w:rPr>
           <w:rFonts w:ascii="Times New Roman" w:hAnsi="Times New Roman" w:cs="Times New Roman"/>
@@ -3400,6 +3741,7 @@
           <w:sz w:val="24"/>
           <w:szCs w:val="24"/>
         </w:rPr>
+        <w:lastRenderedPageBreak/>
         <w:t>Capacidad</w:t>
       </w:r>
     </w:p>
@@ -3484,7 +3826,6 @@
       </w:pPr>
       <w:bookmarkStart w:id="15" w:name="_Toc11944581"/>
       <w:r>
-        <w:lastRenderedPageBreak/>
         <w:t>1.2 Objetivos estratégicos de la organización objeto de la investigación.</w:t>
       </w:r>
       <w:bookmarkEnd w:id="15"/>
@@ -3699,8 +4040,19 @@
           <w:szCs w:val="24"/>
           <w:lang w:val="es-ES"/>
         </w:rPr>
-        <w:t xml:space="preserve"> servicio de guía turística de Molinuco</w:t>
-      </w:r>
+        <w:t xml:space="preserve"> servicio de guía turística de </w:t>
+      </w:r>
+      <w:proofErr w:type="spellStart"/>
+      <w:r>
+        <w:rPr>
+          <w:rFonts w:ascii="Times New Roman" w:hAnsi="Times New Roman" w:cs="Times New Roman"/>
+          <w:sz w:val="24"/>
+          <w:szCs w:val="24"/>
+          <w:lang w:val="es-ES"/>
+        </w:rPr>
+        <w:t>Molinuco</w:t>
+      </w:r>
+      <w:proofErr w:type="spellEnd"/>
       <w:r>
         <w:rPr>
           <w:rFonts w:ascii="Times New Roman" w:hAnsi="Times New Roman" w:cs="Times New Roman"/>
@@ -3796,8 +4148,19 @@
           <w:szCs w:val="24"/>
           <w:lang w:val="es-ES"/>
         </w:rPr>
-        <w:t xml:space="preserve"> servicio de guía turística de Molinuco</w:t>
-      </w:r>
+        <w:t xml:space="preserve"> servicio de guía turística de </w:t>
+      </w:r>
+      <w:proofErr w:type="spellStart"/>
+      <w:r>
+        <w:rPr>
+          <w:rFonts w:ascii="Times New Roman" w:hAnsi="Times New Roman" w:cs="Times New Roman"/>
+          <w:sz w:val="24"/>
+          <w:szCs w:val="24"/>
+          <w:lang w:val="es-ES"/>
+        </w:rPr>
+        <w:t>Molinuco</w:t>
+      </w:r>
+      <w:proofErr w:type="spellEnd"/>
       <w:r>
         <w:rPr>
           <w:rFonts w:ascii="Times New Roman" w:hAnsi="Times New Roman" w:cs="Times New Roman"/>
@@ -3844,7 +4207,25 @@
           <w:sz w:val="24"/>
           <w:szCs w:val="24"/>
         </w:rPr>
-        <w:t xml:space="preserve">Actualmente Molinuco ofrece una extensa variedad de servicios, </w:t>
+        <w:t xml:space="preserve">Actualmente </w:t>
+      </w:r>
+      <w:proofErr w:type="spellStart"/>
+      <w:r>
+        <w:rPr>
+          <w:rFonts w:ascii="Times New Roman" w:hAnsi="Times New Roman" w:cs="Times New Roman"/>
+          <w:sz w:val="24"/>
+          <w:szCs w:val="24"/>
+        </w:rPr>
+        <w:t>Molinuco</w:t>
+      </w:r>
+      <w:proofErr w:type="spellEnd"/>
+      <w:r>
+        <w:rPr>
+          <w:rFonts w:ascii="Times New Roman" w:hAnsi="Times New Roman" w:cs="Times New Roman"/>
+          <w:sz w:val="24"/>
+          <w:szCs w:val="24"/>
+        </w:rPr>
+        <w:t xml:space="preserve"> ofrece una extensa variedad de servicios, </w:t>
       </w:r>
       <w:r>
         <w:rPr>
@@ -3924,16 +4305,7 @@
           <w:sz w:val="24"/>
           <w:szCs w:val="24"/>
         </w:rPr>
-        <w:t xml:space="preserve"> cual se adquiere en el </w:t>
-      </w:r>
-      <w:r>
-        <w:rPr>
-          <w:rFonts w:ascii="Times New Roman" w:hAnsi="Times New Roman" w:cs="Times New Roman"/>
-          <w:sz w:val="24"/>
-          <w:szCs w:val="24"/>
-        </w:rPr>
-        <w:lastRenderedPageBreak/>
-        <w:t>preciso momento que visita el turista, en ocasiones nos exponemos a confusiones y errores hacia el cliente</w:t>
+        <w:t xml:space="preserve"> cual se adquiere en el preciso momento que visita el turista, en ocasiones nos exponemos a confusiones y errores hacia el cliente</w:t>
       </w:r>
       <w:r>
         <w:rPr>
@@ -4005,7 +4377,25 @@
           <w:sz w:val="24"/>
           <w:szCs w:val="24"/>
         </w:rPr>
-        <w:t xml:space="preserve">que ofrece Molinuco, no sé a especificado de manera </w:t>
+        <w:t xml:space="preserve">que ofrece </w:t>
+      </w:r>
+      <w:proofErr w:type="spellStart"/>
+      <w:r>
+        <w:rPr>
+          <w:rFonts w:ascii="Times New Roman" w:hAnsi="Times New Roman" w:cs="Times New Roman"/>
+          <w:sz w:val="24"/>
+          <w:szCs w:val="24"/>
+        </w:rPr>
+        <w:t>Molinuco</w:t>
+      </w:r>
+      <w:proofErr w:type="spellEnd"/>
+      <w:r>
+        <w:rPr>
+          <w:rFonts w:ascii="Times New Roman" w:hAnsi="Times New Roman" w:cs="Times New Roman"/>
+          <w:sz w:val="24"/>
+          <w:szCs w:val="24"/>
+        </w:rPr>
+        <w:t xml:space="preserve">, no sé a especificado de manera </w:t>
       </w:r>
       <w:r>
         <w:rPr>
@@ -4062,7 +4452,25 @@
           <w:sz w:val="24"/>
           <w:szCs w:val="24"/>
         </w:rPr>
-        <w:t xml:space="preserve"> Cooperativa Molinuco no cuentan con </w:t>
+        <w:t xml:space="preserve"> Cooperativa </w:t>
+      </w:r>
+      <w:proofErr w:type="spellStart"/>
+      <w:r>
+        <w:rPr>
+          <w:rFonts w:ascii="Times New Roman" w:hAnsi="Times New Roman" w:cs="Times New Roman"/>
+          <w:sz w:val="24"/>
+          <w:szCs w:val="24"/>
+        </w:rPr>
+        <w:t>Molinuco</w:t>
+      </w:r>
+      <w:proofErr w:type="spellEnd"/>
+      <w:r>
+        <w:rPr>
+          <w:rFonts w:ascii="Times New Roman" w:hAnsi="Times New Roman" w:cs="Times New Roman"/>
+          <w:sz w:val="24"/>
+          <w:szCs w:val="24"/>
+        </w:rPr>
+        <w:t xml:space="preserve"> no cuentan con </w:t>
       </w:r>
       <w:r>
         <w:rPr>
@@ -4129,8 +4537,18 @@
           <w:sz w:val="24"/>
           <w:szCs w:val="24"/>
         </w:rPr>
-        <w:t xml:space="preserve"> al momento de registrar a los turistas u obtener información acerca de sus actividades las cuales ofrecen las cascadas de Molinuco</w:t>
-      </w:r>
+        <w:t xml:space="preserve"> al momento de registrar a los turistas u obtener información acerca de sus actividades las cuales ofrecen las cascadas de </w:t>
+      </w:r>
+      <w:proofErr w:type="spellStart"/>
+      <w:r>
+        <w:rPr>
+          <w:rFonts w:ascii="Times New Roman" w:hAnsi="Times New Roman" w:cs="Times New Roman"/>
+          <w:sz w:val="24"/>
+          <w:szCs w:val="24"/>
+        </w:rPr>
+        <w:t>Molinuco</w:t>
+      </w:r>
+      <w:proofErr w:type="spellEnd"/>
       <w:r>
         <w:rPr>
           <w:rFonts w:ascii="Times New Roman" w:hAnsi="Times New Roman" w:cs="Times New Roman"/>
@@ -4196,6 +4614,7 @@
           <w:sz w:val="24"/>
           <w:szCs w:val="24"/>
         </w:rPr>
+        <w:lastRenderedPageBreak/>
         <w:t xml:space="preserve">El registro de actividades turísticas y alojamiento es manual, </w:t>
       </w:r>
       <w:r>
@@ -4212,7 +4631,25 @@
           <w:sz w:val="24"/>
           <w:szCs w:val="24"/>
         </w:rPr>
-        <w:t xml:space="preserve">en ciertos casos a ocasionado perdida de información de clientes ya registrados en una hoja manual, eso </w:t>
+        <w:t xml:space="preserve">en ciertos casos </w:t>
+      </w:r>
+      <w:proofErr w:type="spellStart"/>
+      <w:r>
+        <w:rPr>
+          <w:rFonts w:ascii="Times New Roman" w:hAnsi="Times New Roman" w:cs="Times New Roman"/>
+          <w:sz w:val="24"/>
+          <w:szCs w:val="24"/>
+        </w:rPr>
+        <w:t>a</w:t>
+      </w:r>
+      <w:proofErr w:type="spellEnd"/>
+      <w:r>
+        <w:rPr>
+          <w:rFonts w:ascii="Times New Roman" w:hAnsi="Times New Roman" w:cs="Times New Roman"/>
+          <w:sz w:val="24"/>
+          <w:szCs w:val="24"/>
+        </w:rPr>
+        <w:t xml:space="preserve"> ocasionado perdida de información de clientes ya registrados en una hoja manual, eso </w:t>
       </w:r>
       <w:r>
         <w:rPr>
@@ -4247,7 +4684,6 @@
           <w:sz w:val="24"/>
           <w:szCs w:val="24"/>
         </w:rPr>
-        <w:lastRenderedPageBreak/>
         <w:t>Los procesos son muy descuidados por parte de l</w:t>
       </w:r>
       <w:r>
@@ -4272,8 +4708,18 @@
           <w:sz w:val="24"/>
           <w:szCs w:val="24"/>
         </w:rPr>
-        <w:t>Cooperativa Molinuco</w:t>
-      </w:r>
+        <w:t xml:space="preserve">Cooperativa </w:t>
+      </w:r>
+      <w:proofErr w:type="spellStart"/>
+      <w:r>
+        <w:rPr>
+          <w:rFonts w:ascii="Times New Roman" w:hAnsi="Times New Roman" w:cs="Times New Roman"/>
+          <w:sz w:val="24"/>
+          <w:szCs w:val="24"/>
+        </w:rPr>
+        <w:t>Molinuco</w:t>
+      </w:r>
+      <w:proofErr w:type="spellEnd"/>
       <w:r>
         <w:rPr>
           <w:rFonts w:ascii="Times New Roman" w:hAnsi="Times New Roman" w:cs="Times New Roman"/>
@@ -4551,6 +4997,7 @@
         </w:rPr>
         <w:t xml:space="preserve">organizada, esto permitirá el correcto registro del cliente y evitar tramites, o información escasa de las actividades que ofrece </w:t>
       </w:r>
+      <w:proofErr w:type="spellStart"/>
       <w:r>
         <w:rPr>
           <w:rFonts w:ascii="Times New Roman" w:hAnsi="Times New Roman" w:cs="Times New Roman"/>
@@ -4569,6 +5016,7 @@
         </w:rPr>
         <w:t>olinuco</w:t>
       </w:r>
+      <w:proofErr w:type="spellEnd"/>
       <w:r>
         <w:rPr>
           <w:rFonts w:ascii="Times New Roman" w:hAnsi="Times New Roman" w:cs="Times New Roman"/>
@@ -4704,8 +5152,19 @@
           <w:szCs w:val="24"/>
           <w:lang w:val="es-ES"/>
         </w:rPr>
-        <w:t>turísticos de la Cooperativa Molinuco</w:t>
-      </w:r>
+        <w:t xml:space="preserve">turísticos de la Cooperativa </w:t>
+      </w:r>
+      <w:proofErr w:type="spellStart"/>
+      <w:r>
+        <w:rPr>
+          <w:rFonts w:ascii="Times New Roman" w:hAnsi="Times New Roman" w:cs="Times New Roman"/>
+          <w:sz w:val="24"/>
+          <w:szCs w:val="24"/>
+          <w:lang w:val="es-ES"/>
+        </w:rPr>
+        <w:t>Molinuco</w:t>
+      </w:r>
+      <w:proofErr w:type="spellEnd"/>
       <w:r>
         <w:rPr>
           <w:rFonts w:ascii="Times New Roman" w:hAnsi="Times New Roman" w:cs="Times New Roman"/>
@@ -4797,7 +5256,17 @@
           <w:sz w:val="24"/>
           <w:szCs w:val="24"/>
         </w:rPr>
-        <w:t xml:space="preserve">Normalmente se registra datos del turista y </w:t>
+        <w:t xml:space="preserve">Normalmente se registra </w:t>
+      </w:r>
+      <w:r>
+        <w:rPr>
+          <w:rFonts w:ascii="Times New Roman" w:hAnsi="Times New Roman" w:cs="Times New Roman"/>
+          <w:color w:val="000000" w:themeColor="text1"/>
+          <w:sz w:val="24"/>
+          <w:szCs w:val="24"/>
+        </w:rPr>
+        <w:lastRenderedPageBreak/>
+        <w:t xml:space="preserve">datos del turista y </w:t>
       </w:r>
       <w:r>
         <w:rPr>
@@ -4836,7 +5305,6 @@
         <w:spacing w:line="480" w:lineRule="auto"/>
       </w:pPr>
       <w:r>
-        <w:lastRenderedPageBreak/>
         <w:t>1.</w:t>
       </w:r>
       <w:r>
@@ -4954,7 +5422,79 @@
           <w:sz w:val="24"/>
           <w:szCs w:val="24"/>
         </w:rPr>
-        <w:t>RUP es una propuesta de proceso de desarrollo de software, orientado a objetos que utiliza UML (Unied Mode/ing Language) para describir un sistema. UML es un lenguaje que permite la modelación de sistemas con tecnología orientada a objeto.</w:t>
+        <w:t>RUP es una propuesta de proceso de desarrollo de software, orientado a objetos que utiliza UML (</w:t>
+      </w:r>
+      <w:proofErr w:type="spellStart"/>
+      <w:r>
+        <w:rPr>
+          <w:rFonts w:ascii="Times New Roman" w:hAnsi="Times New Roman" w:cs="Times New Roman"/>
+          <w:sz w:val="24"/>
+          <w:szCs w:val="24"/>
+        </w:rPr>
+        <w:t>Unied</w:t>
+      </w:r>
+      <w:proofErr w:type="spellEnd"/>
+      <w:r>
+        <w:rPr>
+          <w:rFonts w:ascii="Times New Roman" w:hAnsi="Times New Roman" w:cs="Times New Roman"/>
+          <w:sz w:val="24"/>
+          <w:szCs w:val="24"/>
+        </w:rPr>
+        <w:t xml:space="preserve"> </w:t>
+      </w:r>
+      <w:proofErr w:type="spellStart"/>
+      <w:r>
+        <w:rPr>
+          <w:rFonts w:ascii="Times New Roman" w:hAnsi="Times New Roman" w:cs="Times New Roman"/>
+          <w:sz w:val="24"/>
+          <w:szCs w:val="24"/>
+        </w:rPr>
+        <w:t>Mode</w:t>
+      </w:r>
+      <w:proofErr w:type="spellEnd"/>
+      <w:r>
+        <w:rPr>
+          <w:rFonts w:ascii="Times New Roman" w:hAnsi="Times New Roman" w:cs="Times New Roman"/>
+          <w:sz w:val="24"/>
+          <w:szCs w:val="24"/>
+        </w:rPr>
+        <w:t>/</w:t>
+      </w:r>
+      <w:proofErr w:type="spellStart"/>
+      <w:r>
+        <w:rPr>
+          <w:rFonts w:ascii="Times New Roman" w:hAnsi="Times New Roman" w:cs="Times New Roman"/>
+          <w:sz w:val="24"/>
+          <w:szCs w:val="24"/>
+        </w:rPr>
+        <w:t>ing</w:t>
+      </w:r>
+      <w:proofErr w:type="spellEnd"/>
+      <w:r>
+        <w:rPr>
+          <w:rFonts w:ascii="Times New Roman" w:hAnsi="Times New Roman" w:cs="Times New Roman"/>
+          <w:sz w:val="24"/>
+          <w:szCs w:val="24"/>
+        </w:rPr>
+        <w:t xml:space="preserve"> </w:t>
+      </w:r>
+      <w:proofErr w:type="spellStart"/>
+      <w:r>
+        <w:rPr>
+          <w:rFonts w:ascii="Times New Roman" w:hAnsi="Times New Roman" w:cs="Times New Roman"/>
+          <w:sz w:val="24"/>
+          <w:szCs w:val="24"/>
+        </w:rPr>
+        <w:t>Language</w:t>
+      </w:r>
+      <w:proofErr w:type="spellEnd"/>
+      <w:r>
+        <w:rPr>
+          <w:rFonts w:ascii="Times New Roman" w:hAnsi="Times New Roman" w:cs="Times New Roman"/>
+          <w:sz w:val="24"/>
+          <w:szCs w:val="24"/>
+        </w:rPr>
+        <w:t>) para describir un sistema. UML es un lenguaje que permite la modelación de sistemas con tecnología orientada a objeto.</w:t>
       </w:r>
       <w:sdt>
         <w:sdtPr>
@@ -5262,7 +5802,6 @@
           <w:sz w:val="24"/>
           <w:szCs w:val="24"/>
         </w:rPr>
-        <w:lastRenderedPageBreak/>
         <w:t xml:space="preserve">Inicio </w:t>
       </w:r>
     </w:p>
@@ -5623,7 +6162,67 @@
           <w:sz w:val="24"/>
           <w:szCs w:val="24"/>
         </w:rPr>
-        <w:t>Disciplinas de RUP (Rational Inified Proces)</w:t>
+        <w:t>Disciplinas de RUP (</w:t>
+      </w:r>
+      <w:proofErr w:type="spellStart"/>
+      <w:r>
+        <w:rPr>
+          <w:rFonts w:ascii="Times New Roman" w:hAnsi="Times New Roman" w:cs="Times New Roman"/>
+          <w:b/>
+          <w:sz w:val="24"/>
+          <w:szCs w:val="24"/>
+        </w:rPr>
+        <w:t>Rational</w:t>
+      </w:r>
+      <w:proofErr w:type="spellEnd"/>
+      <w:r>
+        <w:rPr>
+          <w:rFonts w:ascii="Times New Roman" w:hAnsi="Times New Roman" w:cs="Times New Roman"/>
+          <w:b/>
+          <w:sz w:val="24"/>
+          <w:szCs w:val="24"/>
+        </w:rPr>
+        <w:t xml:space="preserve"> </w:t>
+      </w:r>
+      <w:proofErr w:type="spellStart"/>
+      <w:r>
+        <w:rPr>
+          <w:rFonts w:ascii="Times New Roman" w:hAnsi="Times New Roman" w:cs="Times New Roman"/>
+          <w:b/>
+          <w:sz w:val="24"/>
+          <w:szCs w:val="24"/>
+        </w:rPr>
+        <w:t>Inified</w:t>
+      </w:r>
+      <w:proofErr w:type="spellEnd"/>
+      <w:r>
+        <w:rPr>
+          <w:rFonts w:ascii="Times New Roman" w:hAnsi="Times New Roman" w:cs="Times New Roman"/>
+          <w:b/>
+          <w:sz w:val="24"/>
+          <w:szCs w:val="24"/>
+        </w:rPr>
+        <w:t xml:space="preserve"> </w:t>
+      </w:r>
+      <w:proofErr w:type="spellStart"/>
+      <w:r>
+        <w:rPr>
+          <w:rFonts w:ascii="Times New Roman" w:hAnsi="Times New Roman" w:cs="Times New Roman"/>
+          <w:b/>
+          <w:sz w:val="24"/>
+          <w:szCs w:val="24"/>
+        </w:rPr>
+        <w:t>Proces</w:t>
+      </w:r>
+      <w:proofErr w:type="spellEnd"/>
+      <w:r>
+        <w:rPr>
+          <w:rFonts w:ascii="Times New Roman" w:hAnsi="Times New Roman" w:cs="Times New Roman"/>
+          <w:b/>
+          <w:sz w:val="24"/>
+          <w:szCs w:val="24"/>
+        </w:rPr>
+        <w:t>)</w:t>
       </w:r>
     </w:p>
     <w:p>
@@ -5642,16 +6241,7 @@
           <w:sz w:val="24"/>
           <w:szCs w:val="24"/>
         </w:rPr>
-        <w:t xml:space="preserve">La metodología de RUP tiene nueve disciplinas, las mismas se basan en una secuencia sistemática de pasos para la culminación del proceso, divididas en dos grupos tanto primarias (6) como de apoyo (3). La primera se emplea para el desarrollo de proyectos </w:t>
-      </w:r>
-      <w:r>
-        <w:rPr>
-          <w:rFonts w:ascii="Times New Roman" w:hAnsi="Times New Roman" w:cs="Times New Roman"/>
-          <w:sz w:val="24"/>
-          <w:szCs w:val="24"/>
-        </w:rPr>
-        <w:lastRenderedPageBreak/>
-        <w:t>pequeños, en el que constan aspectos como: modelado de negocios, requerimientos, análisis, diseño, implementación, pruebas y despliegue; mientras que en el segundo caso son las de soporte como: entorno, proyecto, configuración y cambios.</w:t>
+        <w:t>La metodología de RUP tiene nueve disciplinas, las mismas se basan en una secuencia sistemática de pasos para la culminación del proceso, divididas en dos grupos tanto primarias (6) como de apoyo (3). La primera se emplea para el desarrollo de proyectos pequeños, en el que constan aspectos como: modelado de negocios, requerimientos, análisis, diseño, implementación, pruebas y despliegue; mientras que en el segundo caso son las de soporte como: entorno, proyecto, configuración y cambios.</w:t>
       </w:r>
       <w:sdt>
         <w:sdtPr>
@@ -7684,6 +8274,7 @@
                 <w:szCs w:val="20"/>
                 <w:lang w:val="es-ES" w:eastAsia="es-ES"/>
               </w:rPr>
+              <w:lastRenderedPageBreak/>
               <w:t>ANÁLISIS Y DISEÑO</w:t>
             </w:r>
           </w:p>
@@ -8691,9 +9282,26 @@
                 <w:szCs w:val="18"/>
                 <w:lang w:val="es-ES" w:eastAsia="es-ES"/>
               </w:rPr>
-              <w:t xml:space="preserve">Elaborar diagrama de </w:t>
-            </w:r>
-            <w:r>
+              <w:t xml:space="preserve">Elaborar diagrama de componentes </w:t>
+            </w:r>
+          </w:p>
+        </w:tc>
+        <w:tc>
+          <w:tcPr>
+            <w:tcW w:w="851" w:type="dxa"/>
+            <w:vMerge/>
+            <w:tcBorders>
+              <w:top w:val="single" w:sz="4" w:space="0" w:color="8EAADB" w:themeColor="accent1" w:themeTint="99"/>
+              <w:left w:val="single" w:sz="4" w:space="0" w:color="8EAADB" w:themeColor="accent1" w:themeTint="99"/>
+              <w:bottom w:val="single" w:sz="4" w:space="0" w:color="8EAADB" w:themeColor="accent1" w:themeTint="99"/>
+              <w:right w:val="single" w:sz="4" w:space="0" w:color="8EAADB" w:themeColor="accent1" w:themeTint="99"/>
+            </w:tcBorders>
+            <w:vAlign w:val="center"/>
+            <w:hideMark/>
+          </w:tcPr>
+          <w:p>
+            <w:pPr>
+              <w:cnfStyle w:val="000000000000" w:firstRow="0" w:lastRow="0" w:firstColumn="0" w:lastColumn="0" w:oddVBand="0" w:evenVBand="0" w:oddHBand="0" w:evenHBand="0" w:firstRowFirstColumn="0" w:firstRowLastColumn="0" w:lastRowFirstColumn="0" w:lastRowLastColumn="0"/>
               <w:rPr>
                 <w:rFonts w:ascii="Times New Roman" w:eastAsia="Times New Roman" w:hAnsi="Times New Roman" w:cs="Times New Roman"/>
                 <w:color w:val="000000" w:themeColor="text1"/>
@@ -8701,26 +9309,23 @@
                 <w:szCs w:val="18"/>
                 <w:lang w:val="es-ES" w:eastAsia="es-ES"/>
               </w:rPr>
-              <w:lastRenderedPageBreak/>
-              <w:t xml:space="preserve">componentes </w:t>
-            </w:r>
-          </w:p>
-        </w:tc>
-        <w:tc>
-          <w:tcPr>
-            <w:tcW w:w="851" w:type="dxa"/>
-            <w:vMerge/>
+            </w:pPr>
+          </w:p>
+        </w:tc>
+        <w:tc>
+          <w:tcPr>
+            <w:tcW w:w="992" w:type="dxa"/>
             <w:tcBorders>
               <w:top w:val="single" w:sz="4" w:space="0" w:color="8EAADB" w:themeColor="accent1" w:themeTint="99"/>
               <w:left w:val="single" w:sz="4" w:space="0" w:color="8EAADB" w:themeColor="accent1" w:themeTint="99"/>
               <w:bottom w:val="single" w:sz="4" w:space="0" w:color="8EAADB" w:themeColor="accent1" w:themeTint="99"/>
               <w:right w:val="single" w:sz="4" w:space="0" w:color="8EAADB" w:themeColor="accent1" w:themeTint="99"/>
             </w:tcBorders>
-            <w:vAlign w:val="center"/>
-            <w:hideMark/>
-          </w:tcPr>
-          <w:p>
-            <w:pPr>
+            <w:hideMark/>
+          </w:tcPr>
+          <w:p>
+            <w:pPr>
+              <w:jc w:val="both"/>
               <w:cnfStyle w:val="000000000000" w:firstRow="0" w:lastRow="0" w:firstColumn="0" w:lastColumn="0" w:oddVBand="0" w:evenVBand="0" w:oddHBand="0" w:evenHBand="0" w:firstRowFirstColumn="0" w:firstRowLastColumn="0" w:lastRowFirstColumn="0" w:lastRowLastColumn="0"/>
               <w:rPr>
                 <w:rFonts w:ascii="Times New Roman" w:eastAsia="Times New Roman" w:hAnsi="Times New Roman" w:cs="Times New Roman"/>
@@ -8730,23 +9335,7 @@
                 <w:lang w:val="es-ES" w:eastAsia="es-ES"/>
               </w:rPr>
             </w:pPr>
-          </w:p>
-        </w:tc>
-        <w:tc>
-          <w:tcPr>
-            <w:tcW w:w="992" w:type="dxa"/>
-            <w:tcBorders>
-              <w:top w:val="single" w:sz="4" w:space="0" w:color="8EAADB" w:themeColor="accent1" w:themeTint="99"/>
-              <w:left w:val="single" w:sz="4" w:space="0" w:color="8EAADB" w:themeColor="accent1" w:themeTint="99"/>
-              <w:bottom w:val="single" w:sz="4" w:space="0" w:color="8EAADB" w:themeColor="accent1" w:themeTint="99"/>
-              <w:right w:val="single" w:sz="4" w:space="0" w:color="8EAADB" w:themeColor="accent1" w:themeTint="99"/>
-            </w:tcBorders>
-            <w:hideMark/>
-          </w:tcPr>
-          <w:p>
-            <w:pPr>
-              <w:jc w:val="both"/>
-              <w:cnfStyle w:val="000000000000" w:firstRow="0" w:lastRow="0" w:firstColumn="0" w:lastColumn="0" w:oddVBand="0" w:evenVBand="0" w:oddHBand="0" w:evenHBand="0" w:firstRowFirstColumn="0" w:firstRowLastColumn="0" w:lastRowFirstColumn="0" w:lastRowLastColumn="0"/>
+            <w:r>
               <w:rPr>
                 <w:rFonts w:ascii="Times New Roman" w:eastAsia="Times New Roman" w:hAnsi="Times New Roman" w:cs="Times New Roman"/>
                 <w:color w:val="000000" w:themeColor="text1"/>
@@ -8754,8 +9343,62 @@
                 <w:szCs w:val="18"/>
                 <w:lang w:val="es-ES" w:eastAsia="es-ES"/>
               </w:rPr>
-            </w:pPr>
-            <w:r>
+              <w:t>Aplicar diagrama de componentes</w:t>
+            </w:r>
+          </w:p>
+        </w:tc>
+        <w:tc>
+          <w:tcPr>
+            <w:tcW w:w="992" w:type="dxa"/>
+            <w:tcBorders>
+              <w:top w:val="single" w:sz="4" w:space="0" w:color="8EAADB" w:themeColor="accent1" w:themeTint="99"/>
+              <w:left w:val="single" w:sz="4" w:space="0" w:color="8EAADB" w:themeColor="accent1" w:themeTint="99"/>
+              <w:bottom w:val="single" w:sz="4" w:space="0" w:color="8EAADB" w:themeColor="accent1" w:themeTint="99"/>
+              <w:right w:val="single" w:sz="4" w:space="0" w:color="8EAADB" w:themeColor="accent1" w:themeTint="99"/>
+            </w:tcBorders>
+            <w:vAlign w:val="center"/>
+            <w:hideMark/>
+          </w:tcPr>
+          <w:p>
+            <w:pPr>
+              <w:jc w:val="center"/>
+              <w:cnfStyle w:val="000000000000" w:firstRow="0" w:lastRow="0" w:firstColumn="0" w:lastColumn="0" w:oddVBand="0" w:evenVBand="0" w:oddHBand="0" w:evenHBand="0" w:firstRowFirstColumn="0" w:firstRowLastColumn="0" w:lastRowFirstColumn="0" w:lastRowLastColumn="0"/>
+              <w:rPr>
+                <w:rFonts w:ascii="Times New Roman" w:eastAsia="Times New Roman" w:hAnsi="Times New Roman" w:cs="Times New Roman"/>
+                <w:color w:val="000000" w:themeColor="text1"/>
+                <w:sz w:val="16"/>
+                <w:szCs w:val="18"/>
+                <w:lang w:val="es-ES" w:eastAsia="es-ES"/>
+              </w:rPr>
+            </w:pPr>
+            <w:r>
+              <w:rPr>
+                <w:rFonts w:ascii="Times New Roman" w:eastAsia="Times New Roman" w:hAnsi="Times New Roman" w:cs="Times New Roman"/>
+                <w:color w:val="000000" w:themeColor="text1"/>
+                <w:sz w:val="14"/>
+                <w:szCs w:val="18"/>
+                <w:lang w:val="es-ES" w:eastAsia="es-ES"/>
+              </w:rPr>
+              <w:t>Diagrama de componentes</w:t>
+            </w:r>
+          </w:p>
+        </w:tc>
+        <w:tc>
+          <w:tcPr>
+            <w:tcW w:w="1842" w:type="dxa"/>
+            <w:vMerge/>
+            <w:tcBorders>
+              <w:top w:val="single" w:sz="4" w:space="0" w:color="8EAADB" w:themeColor="accent1" w:themeTint="99"/>
+              <w:left w:val="single" w:sz="4" w:space="0" w:color="8EAADB" w:themeColor="accent1" w:themeTint="99"/>
+              <w:bottom w:val="single" w:sz="4" w:space="0" w:color="8EAADB" w:themeColor="accent1" w:themeTint="99"/>
+              <w:right w:val="single" w:sz="4" w:space="0" w:color="8EAADB" w:themeColor="accent1" w:themeTint="99"/>
+            </w:tcBorders>
+            <w:vAlign w:val="center"/>
+            <w:hideMark/>
+          </w:tcPr>
+          <w:p>
+            <w:pPr>
+              <w:cnfStyle w:val="000000000000" w:firstRow="0" w:lastRow="0" w:firstColumn="0" w:lastColumn="0" w:oddVBand="0" w:evenVBand="0" w:oddHBand="0" w:evenHBand="0" w:firstRowFirstColumn="0" w:firstRowLastColumn="0" w:lastRowFirstColumn="0" w:lastRowLastColumn="0"/>
               <w:rPr>
                 <w:rFonts w:ascii="Times New Roman" w:eastAsia="Times New Roman" w:hAnsi="Times New Roman" w:cs="Times New Roman"/>
                 <w:color w:val="000000" w:themeColor="text1"/>
@@ -8763,9 +9406,25 @@
                 <w:szCs w:val="18"/>
                 <w:lang w:val="es-ES" w:eastAsia="es-ES"/>
               </w:rPr>
-              <w:t xml:space="preserve">Aplicar diagrama de </w:t>
-            </w:r>
-            <w:r>
+            </w:pPr>
+          </w:p>
+        </w:tc>
+        <w:tc>
+          <w:tcPr>
+            <w:tcW w:w="850" w:type="dxa"/>
+            <w:vMerge/>
+            <w:tcBorders>
+              <w:top w:val="single" w:sz="4" w:space="0" w:color="8EAADB" w:themeColor="accent1" w:themeTint="99"/>
+              <w:left w:val="single" w:sz="4" w:space="0" w:color="8EAADB" w:themeColor="accent1" w:themeTint="99"/>
+              <w:bottom w:val="single" w:sz="4" w:space="0" w:color="8EAADB" w:themeColor="accent1" w:themeTint="99"/>
+              <w:right w:val="single" w:sz="4" w:space="0" w:color="8EAADB" w:themeColor="accent1" w:themeTint="99"/>
+            </w:tcBorders>
+            <w:vAlign w:val="center"/>
+            <w:hideMark/>
+          </w:tcPr>
+          <w:p>
+            <w:pPr>
+              <w:cnfStyle w:val="000000000000" w:firstRow="0" w:lastRow="0" w:firstColumn="0" w:lastColumn="0" w:oddVBand="0" w:evenVBand="0" w:oddHBand="0" w:evenHBand="0" w:firstRowFirstColumn="0" w:firstRowLastColumn="0" w:lastRowFirstColumn="0" w:lastRowLastColumn="0"/>
               <w:rPr>
                 <w:rFonts w:ascii="Times New Roman" w:eastAsia="Times New Roman" w:hAnsi="Times New Roman" w:cs="Times New Roman"/>
                 <w:color w:val="000000" w:themeColor="text1"/>
@@ -8773,20 +9432,276 @@
                 <w:szCs w:val="18"/>
                 <w:lang w:val="es-ES" w:eastAsia="es-ES"/>
               </w:rPr>
-              <w:lastRenderedPageBreak/>
-              <w:t>componentes</w:t>
-            </w:r>
-          </w:p>
-        </w:tc>
-        <w:tc>
-          <w:tcPr>
-            <w:tcW w:w="992" w:type="dxa"/>
+            </w:pPr>
+          </w:p>
+        </w:tc>
+      </w:tr>
+      <w:tr>
+        <w:trPr>
+          <w:trHeight w:val="1048"/>
+        </w:trPr>
+        <w:tc>
+          <w:tcPr>
+            <w:cnfStyle w:val="001000000000" w:firstRow="0" w:lastRow="0" w:firstColumn="1" w:lastColumn="0" w:oddVBand="0" w:evenVBand="0" w:oddHBand="0" w:evenHBand="0" w:firstRowFirstColumn="0" w:firstRowLastColumn="0" w:lastRowFirstColumn="0" w:lastRowLastColumn="0"/>
+            <w:tcW w:w="1453" w:type="dxa"/>
             <w:tcBorders>
               <w:top w:val="single" w:sz="4" w:space="0" w:color="8EAADB" w:themeColor="accent1" w:themeTint="99"/>
               <w:left w:val="single" w:sz="4" w:space="0" w:color="8EAADB" w:themeColor="accent1" w:themeTint="99"/>
               <w:bottom w:val="single" w:sz="4" w:space="0" w:color="8EAADB" w:themeColor="accent1" w:themeTint="99"/>
               <w:right w:val="single" w:sz="4" w:space="0" w:color="8EAADB" w:themeColor="accent1" w:themeTint="99"/>
             </w:tcBorders>
+            <w:shd w:val="clear" w:color="auto" w:fill="8496B0" w:themeFill="text2" w:themeFillTint="99"/>
+            <w:hideMark/>
+          </w:tcPr>
+          <w:p>
+            <w:pPr>
+              <w:jc w:val="center"/>
+              <w:rPr>
+                <w:rFonts w:ascii="Times New Roman" w:eastAsia="Times New Roman" w:hAnsi="Times New Roman" w:cs="Times New Roman"/>
+                <w:color w:val="000000" w:themeColor="text1"/>
+                <w:sz w:val="14"/>
+                <w:szCs w:val="20"/>
+                <w:lang w:val="es-ES" w:eastAsia="es-ES"/>
+              </w:rPr>
+            </w:pPr>
+            <w:r>
+              <w:rPr>
+                <w:rFonts w:ascii="Times New Roman" w:eastAsia="Times New Roman" w:hAnsi="Times New Roman" w:cs="Times New Roman"/>
+                <w:color w:val="000000" w:themeColor="text1"/>
+                <w:sz w:val="14"/>
+                <w:szCs w:val="20"/>
+                <w:lang w:val="es-ES" w:eastAsia="es-ES"/>
+              </w:rPr>
+              <w:t>PRUEBAS</w:t>
+            </w:r>
+          </w:p>
+        </w:tc>
+        <w:tc>
+          <w:tcPr>
+            <w:tcW w:w="1094" w:type="dxa"/>
+            <w:tcBorders>
+              <w:top w:val="single" w:sz="4" w:space="0" w:color="8EAADB" w:themeColor="accent1" w:themeTint="99"/>
+              <w:left w:val="single" w:sz="4" w:space="0" w:color="8EAADB" w:themeColor="accent1" w:themeTint="99"/>
+              <w:bottom w:val="single" w:sz="4" w:space="0" w:color="8EAADB" w:themeColor="accent1" w:themeTint="99"/>
+              <w:right w:val="single" w:sz="4" w:space="0" w:color="8EAADB" w:themeColor="accent1" w:themeTint="99"/>
+            </w:tcBorders>
+            <w:shd w:val="clear" w:color="auto" w:fill="EDEDED" w:themeFill="accent3" w:themeFillTint="33"/>
+            <w:hideMark/>
+          </w:tcPr>
+          <w:p>
+            <w:pPr>
+              <w:jc w:val="both"/>
+              <w:cnfStyle w:val="000000000000" w:firstRow="0" w:lastRow="0" w:firstColumn="0" w:lastColumn="0" w:oddVBand="0" w:evenVBand="0" w:oddHBand="0" w:evenHBand="0" w:firstRowFirstColumn="0" w:firstRowLastColumn="0" w:lastRowFirstColumn="0" w:lastRowLastColumn="0"/>
+              <w:rPr>
+                <w:rFonts w:ascii="Times New Roman" w:eastAsia="Times New Roman" w:hAnsi="Times New Roman" w:cs="Times New Roman"/>
+                <w:color w:val="000000" w:themeColor="text1"/>
+                <w:sz w:val="18"/>
+                <w:szCs w:val="18"/>
+                <w:lang w:val="es-ES" w:eastAsia="es-ES"/>
+              </w:rPr>
+            </w:pPr>
+            <w:r>
+              <w:rPr>
+                <w:rFonts w:ascii="Times New Roman" w:eastAsia="Times New Roman" w:hAnsi="Times New Roman" w:cs="Times New Roman"/>
+                <w:color w:val="000000" w:themeColor="text1"/>
+                <w:sz w:val="18"/>
+                <w:szCs w:val="18"/>
+                <w:lang w:val="es-ES" w:eastAsia="es-ES"/>
+              </w:rPr>
+              <w:t> </w:t>
+            </w:r>
+          </w:p>
+        </w:tc>
+        <w:tc>
+          <w:tcPr>
+            <w:tcW w:w="992" w:type="dxa"/>
+            <w:tcBorders>
+              <w:top w:val="single" w:sz="4" w:space="0" w:color="8EAADB" w:themeColor="accent1" w:themeTint="99"/>
+              <w:left w:val="single" w:sz="4" w:space="0" w:color="8EAADB" w:themeColor="accent1" w:themeTint="99"/>
+              <w:bottom w:val="single" w:sz="4" w:space="0" w:color="8EAADB" w:themeColor="accent1" w:themeTint="99"/>
+              <w:right w:val="single" w:sz="4" w:space="0" w:color="8EAADB" w:themeColor="accent1" w:themeTint="99"/>
+            </w:tcBorders>
+            <w:shd w:val="clear" w:color="auto" w:fill="EDEDED" w:themeFill="accent3" w:themeFillTint="33"/>
+            <w:hideMark/>
+          </w:tcPr>
+          <w:p>
+            <w:pPr>
+              <w:jc w:val="both"/>
+              <w:cnfStyle w:val="000000000000" w:firstRow="0" w:lastRow="0" w:firstColumn="0" w:lastColumn="0" w:oddVBand="0" w:evenVBand="0" w:oddHBand="0" w:evenHBand="0" w:firstRowFirstColumn="0" w:firstRowLastColumn="0" w:lastRowFirstColumn="0" w:lastRowLastColumn="0"/>
+              <w:rPr>
+                <w:rFonts w:ascii="Times New Roman" w:eastAsia="Times New Roman" w:hAnsi="Times New Roman" w:cs="Times New Roman"/>
+                <w:color w:val="000000" w:themeColor="text1"/>
+                <w:sz w:val="18"/>
+                <w:szCs w:val="18"/>
+                <w:lang w:val="es-ES" w:eastAsia="es-ES"/>
+              </w:rPr>
+            </w:pPr>
+            <w:r>
+              <w:rPr>
+                <w:rFonts w:ascii="Times New Roman" w:eastAsia="Times New Roman" w:hAnsi="Times New Roman" w:cs="Times New Roman"/>
+                <w:color w:val="000000" w:themeColor="text1"/>
+                <w:sz w:val="18"/>
+                <w:szCs w:val="18"/>
+                <w:lang w:val="es-ES" w:eastAsia="es-ES"/>
+              </w:rPr>
+              <w:t> </w:t>
+            </w:r>
+          </w:p>
+        </w:tc>
+        <w:tc>
+          <w:tcPr>
+            <w:tcW w:w="1134" w:type="dxa"/>
+            <w:tcBorders>
+              <w:top w:val="single" w:sz="4" w:space="0" w:color="8EAADB" w:themeColor="accent1" w:themeTint="99"/>
+              <w:left w:val="single" w:sz="4" w:space="0" w:color="8EAADB" w:themeColor="accent1" w:themeTint="99"/>
+              <w:bottom w:val="single" w:sz="4" w:space="0" w:color="8EAADB" w:themeColor="accent1" w:themeTint="99"/>
+              <w:right w:val="single" w:sz="4" w:space="0" w:color="8EAADB" w:themeColor="accent1" w:themeTint="99"/>
+            </w:tcBorders>
+            <w:shd w:val="clear" w:color="auto" w:fill="EDEDED" w:themeFill="accent3" w:themeFillTint="33"/>
+            <w:hideMark/>
+          </w:tcPr>
+          <w:p>
+            <w:pPr>
+              <w:jc w:val="both"/>
+              <w:cnfStyle w:val="000000000000" w:firstRow="0" w:lastRow="0" w:firstColumn="0" w:lastColumn="0" w:oddVBand="0" w:evenVBand="0" w:oddHBand="0" w:evenHBand="0" w:firstRowFirstColumn="0" w:firstRowLastColumn="0" w:lastRowFirstColumn="0" w:lastRowLastColumn="0"/>
+              <w:rPr>
+                <w:rFonts w:ascii="Times New Roman" w:eastAsia="Times New Roman" w:hAnsi="Times New Roman" w:cs="Times New Roman"/>
+                <w:color w:val="000000" w:themeColor="text1"/>
+                <w:sz w:val="18"/>
+                <w:szCs w:val="18"/>
+                <w:lang w:val="es-ES" w:eastAsia="es-ES"/>
+              </w:rPr>
+            </w:pPr>
+            <w:r>
+              <w:rPr>
+                <w:rFonts w:ascii="Times New Roman" w:eastAsia="Times New Roman" w:hAnsi="Times New Roman" w:cs="Times New Roman"/>
+                <w:color w:val="000000" w:themeColor="text1"/>
+                <w:sz w:val="18"/>
+                <w:szCs w:val="18"/>
+                <w:lang w:val="es-ES" w:eastAsia="es-ES"/>
+              </w:rPr>
+              <w:t> </w:t>
+            </w:r>
+          </w:p>
+        </w:tc>
+        <w:tc>
+          <w:tcPr>
+            <w:tcW w:w="851" w:type="dxa"/>
+            <w:tcBorders>
+              <w:top w:val="single" w:sz="4" w:space="0" w:color="8EAADB" w:themeColor="accent1" w:themeTint="99"/>
+              <w:left w:val="single" w:sz="4" w:space="0" w:color="8EAADB" w:themeColor="accent1" w:themeTint="99"/>
+              <w:bottom w:val="single" w:sz="4" w:space="0" w:color="8EAADB" w:themeColor="accent1" w:themeTint="99"/>
+              <w:right w:val="single" w:sz="4" w:space="0" w:color="8EAADB" w:themeColor="accent1" w:themeTint="99"/>
+            </w:tcBorders>
+            <w:shd w:val="clear" w:color="auto" w:fill="EDEDED" w:themeFill="accent3" w:themeFillTint="33"/>
+            <w:hideMark/>
+          </w:tcPr>
+          <w:p>
+            <w:pPr>
+              <w:jc w:val="both"/>
+              <w:cnfStyle w:val="000000000000" w:firstRow="0" w:lastRow="0" w:firstColumn="0" w:lastColumn="0" w:oddVBand="0" w:evenVBand="0" w:oddHBand="0" w:evenHBand="0" w:firstRowFirstColumn="0" w:firstRowLastColumn="0" w:lastRowFirstColumn="0" w:lastRowLastColumn="0"/>
+              <w:rPr>
+                <w:rFonts w:ascii="Times New Roman" w:eastAsia="Times New Roman" w:hAnsi="Times New Roman" w:cs="Times New Roman"/>
+                <w:color w:val="000000" w:themeColor="text1"/>
+                <w:sz w:val="18"/>
+                <w:szCs w:val="18"/>
+                <w:lang w:val="es-ES" w:eastAsia="es-ES"/>
+              </w:rPr>
+            </w:pPr>
+            <w:r>
+              <w:rPr>
+                <w:rFonts w:ascii="Times New Roman" w:eastAsia="Times New Roman" w:hAnsi="Times New Roman" w:cs="Times New Roman"/>
+                <w:color w:val="000000" w:themeColor="text1"/>
+                <w:sz w:val="18"/>
+                <w:szCs w:val="18"/>
+                <w:lang w:val="es-ES" w:eastAsia="es-ES"/>
+              </w:rPr>
+              <w:t> </w:t>
+            </w:r>
+          </w:p>
+        </w:tc>
+        <w:tc>
+          <w:tcPr>
+            <w:tcW w:w="992" w:type="dxa"/>
+            <w:tcBorders>
+              <w:top w:val="single" w:sz="4" w:space="0" w:color="8EAADB" w:themeColor="accent1" w:themeTint="99"/>
+              <w:left w:val="single" w:sz="4" w:space="0" w:color="8EAADB" w:themeColor="accent1" w:themeTint="99"/>
+              <w:bottom w:val="single" w:sz="4" w:space="0" w:color="8EAADB" w:themeColor="accent1" w:themeTint="99"/>
+              <w:right w:val="single" w:sz="4" w:space="0" w:color="8EAADB" w:themeColor="accent1" w:themeTint="99"/>
+            </w:tcBorders>
+            <w:shd w:val="clear" w:color="auto" w:fill="FFFFFF" w:themeFill="background1"/>
+            <w:hideMark/>
+          </w:tcPr>
+          <w:p>
+            <w:pPr>
+              <w:jc w:val="both"/>
+              <w:cnfStyle w:val="000000000000" w:firstRow="0" w:lastRow="0" w:firstColumn="0" w:lastColumn="0" w:oddVBand="0" w:evenVBand="0" w:oddHBand="0" w:evenHBand="0" w:firstRowFirstColumn="0" w:firstRowLastColumn="0" w:lastRowFirstColumn="0" w:lastRowLastColumn="0"/>
+              <w:rPr>
+                <w:rFonts w:ascii="Times New Roman" w:eastAsia="Times New Roman" w:hAnsi="Times New Roman" w:cs="Times New Roman"/>
+                <w:color w:val="000000" w:themeColor="text1"/>
+                <w:sz w:val="18"/>
+                <w:szCs w:val="18"/>
+                <w:lang w:val="es-ES" w:eastAsia="es-ES"/>
+              </w:rPr>
+            </w:pPr>
+            <w:r>
+              <w:rPr>
+                <w:rFonts w:ascii="Times New Roman" w:eastAsia="Times New Roman" w:hAnsi="Times New Roman" w:cs="Times New Roman"/>
+                <w:color w:val="000000" w:themeColor="text1"/>
+                <w:sz w:val="18"/>
+                <w:szCs w:val="18"/>
+                <w:lang w:val="es-ES" w:eastAsia="es-ES"/>
+              </w:rPr>
+              <w:t>Preparar pruebas y análisis de la factibilidad</w:t>
+            </w:r>
+          </w:p>
+        </w:tc>
+        <w:tc>
+          <w:tcPr>
+            <w:tcW w:w="992" w:type="dxa"/>
+            <w:tcBorders>
+              <w:top w:val="single" w:sz="4" w:space="0" w:color="8EAADB" w:themeColor="accent1" w:themeTint="99"/>
+              <w:left w:val="single" w:sz="4" w:space="0" w:color="8EAADB" w:themeColor="accent1" w:themeTint="99"/>
+              <w:bottom w:val="single" w:sz="4" w:space="0" w:color="8EAADB" w:themeColor="accent1" w:themeTint="99"/>
+              <w:right w:val="single" w:sz="4" w:space="0" w:color="8EAADB" w:themeColor="accent1" w:themeTint="99"/>
+            </w:tcBorders>
+            <w:shd w:val="clear" w:color="auto" w:fill="EDEDED" w:themeFill="accent3" w:themeFillTint="33"/>
+            <w:hideMark/>
+          </w:tcPr>
+          <w:p>
+            <w:pPr>
+              <w:jc w:val="both"/>
+              <w:cnfStyle w:val="000000000000" w:firstRow="0" w:lastRow="0" w:firstColumn="0" w:lastColumn="0" w:oddVBand="0" w:evenVBand="0" w:oddHBand="0" w:evenHBand="0" w:firstRowFirstColumn="0" w:firstRowLastColumn="0" w:lastRowFirstColumn="0" w:lastRowLastColumn="0"/>
+              <w:rPr>
+                <w:rFonts w:ascii="Times New Roman" w:eastAsia="Times New Roman" w:hAnsi="Times New Roman" w:cs="Times New Roman"/>
+                <w:color w:val="000000" w:themeColor="text1"/>
+                <w:sz w:val="18"/>
+                <w:szCs w:val="18"/>
+                <w:lang w:val="es-ES" w:eastAsia="es-ES"/>
+              </w:rPr>
+            </w:pPr>
+            <w:r>
+              <w:rPr>
+                <w:rFonts w:ascii="Times New Roman" w:eastAsia="Times New Roman" w:hAnsi="Times New Roman" w:cs="Times New Roman"/>
+                <w:color w:val="000000" w:themeColor="text1"/>
+                <w:sz w:val="18"/>
+                <w:szCs w:val="18"/>
+                <w:lang w:val="es-ES" w:eastAsia="es-ES"/>
+              </w:rPr>
+              <w:t> </w:t>
+            </w:r>
+          </w:p>
+        </w:tc>
+        <w:tc>
+          <w:tcPr>
+            <w:tcW w:w="992" w:type="dxa"/>
+            <w:tcBorders>
+              <w:top w:val="single" w:sz="4" w:space="0" w:color="8EAADB" w:themeColor="accent1" w:themeTint="99"/>
+              <w:left w:val="single" w:sz="4" w:space="0" w:color="8EAADB" w:themeColor="accent1" w:themeTint="99"/>
+              <w:bottom w:val="single" w:sz="4" w:space="0" w:color="8EAADB" w:themeColor="accent1" w:themeTint="99"/>
+              <w:right w:val="single" w:sz="4" w:space="0" w:color="8EAADB" w:themeColor="accent1" w:themeTint="99"/>
+            </w:tcBorders>
+            <w:shd w:val="clear" w:color="auto" w:fill="FFFFFF" w:themeFill="background1"/>
             <w:vAlign w:val="center"/>
             <w:hideMark/>
           </w:tcPr>
@@ -8797,12 +9712,40 @@
               <w:rPr>
                 <w:rFonts w:ascii="Times New Roman" w:eastAsia="Times New Roman" w:hAnsi="Times New Roman" w:cs="Times New Roman"/>
                 <w:color w:val="000000" w:themeColor="text1"/>
-                <w:sz w:val="16"/>
+                <w:sz w:val="18"/>
                 <w:szCs w:val="18"/>
                 <w:lang w:val="es-ES" w:eastAsia="es-ES"/>
               </w:rPr>
             </w:pPr>
             <w:r>
+              <w:rPr>
+                <w:rFonts w:ascii="Times New Roman" w:eastAsia="Times New Roman" w:hAnsi="Times New Roman" w:cs="Times New Roman"/>
+                <w:color w:val="000000" w:themeColor="text1"/>
+                <w:sz w:val="18"/>
+                <w:szCs w:val="18"/>
+                <w:lang w:val="es-ES" w:eastAsia="es-ES"/>
+              </w:rPr>
+              <w:t>Presentar formulario de prueba</w:t>
+            </w:r>
+          </w:p>
+        </w:tc>
+        <w:tc>
+          <w:tcPr>
+            <w:tcW w:w="850" w:type="dxa"/>
+            <w:tcBorders>
+              <w:top w:val="single" w:sz="4" w:space="0" w:color="8EAADB" w:themeColor="accent1" w:themeTint="99"/>
+              <w:left w:val="single" w:sz="4" w:space="0" w:color="8EAADB" w:themeColor="accent1" w:themeTint="99"/>
+              <w:bottom w:val="single" w:sz="4" w:space="0" w:color="8EAADB" w:themeColor="accent1" w:themeTint="99"/>
+              <w:right w:val="single" w:sz="4" w:space="0" w:color="8EAADB" w:themeColor="accent1" w:themeTint="99"/>
+            </w:tcBorders>
+            <w:shd w:val="clear" w:color="auto" w:fill="FFFFFF" w:themeFill="background1"/>
+            <w:vAlign w:val="center"/>
+            <w:hideMark/>
+          </w:tcPr>
+          <w:p>
+            <w:pPr>
+              <w:jc w:val="center"/>
+              <w:cnfStyle w:val="000000000000" w:firstRow="0" w:lastRow="0" w:firstColumn="0" w:lastColumn="0" w:oddVBand="0" w:evenVBand="0" w:oddHBand="0" w:evenHBand="0" w:firstRowFirstColumn="0" w:firstRowLastColumn="0" w:lastRowFirstColumn="0" w:lastRowLastColumn="0"/>
               <w:rPr>
                 <w:rFonts w:ascii="Times New Roman" w:eastAsia="Times New Roman" w:hAnsi="Times New Roman" w:cs="Times New Roman"/>
                 <w:color w:val="000000" w:themeColor="text1"/>
@@ -8810,374 +9753,8 @@
                 <w:szCs w:val="18"/>
                 <w:lang w:val="es-ES" w:eastAsia="es-ES"/>
               </w:rPr>
-              <w:lastRenderedPageBreak/>
-              <w:t>Diagrama de componentes</w:t>
-            </w:r>
-          </w:p>
-        </w:tc>
-        <w:tc>
-          <w:tcPr>
-            <w:tcW w:w="1842" w:type="dxa"/>
-            <w:vMerge/>
-            <w:tcBorders>
-              <w:top w:val="single" w:sz="4" w:space="0" w:color="8EAADB" w:themeColor="accent1" w:themeTint="99"/>
-              <w:left w:val="single" w:sz="4" w:space="0" w:color="8EAADB" w:themeColor="accent1" w:themeTint="99"/>
-              <w:bottom w:val="single" w:sz="4" w:space="0" w:color="8EAADB" w:themeColor="accent1" w:themeTint="99"/>
-              <w:right w:val="single" w:sz="4" w:space="0" w:color="8EAADB" w:themeColor="accent1" w:themeTint="99"/>
-            </w:tcBorders>
-            <w:vAlign w:val="center"/>
-            <w:hideMark/>
-          </w:tcPr>
-          <w:p>
-            <w:pPr>
-              <w:cnfStyle w:val="000000000000" w:firstRow="0" w:lastRow="0" w:firstColumn="0" w:lastColumn="0" w:oddVBand="0" w:evenVBand="0" w:oddHBand="0" w:evenHBand="0" w:firstRowFirstColumn="0" w:firstRowLastColumn="0" w:lastRowFirstColumn="0" w:lastRowLastColumn="0"/>
-              <w:rPr>
-                <w:rFonts w:ascii="Times New Roman" w:eastAsia="Times New Roman" w:hAnsi="Times New Roman" w:cs="Times New Roman"/>
-                <w:color w:val="000000" w:themeColor="text1"/>
-                <w:sz w:val="18"/>
-                <w:szCs w:val="18"/>
-                <w:lang w:val="es-ES" w:eastAsia="es-ES"/>
-              </w:rPr>
-            </w:pPr>
-          </w:p>
-        </w:tc>
-        <w:tc>
-          <w:tcPr>
-            <w:tcW w:w="850" w:type="dxa"/>
-            <w:vMerge/>
-            <w:tcBorders>
-              <w:top w:val="single" w:sz="4" w:space="0" w:color="8EAADB" w:themeColor="accent1" w:themeTint="99"/>
-              <w:left w:val="single" w:sz="4" w:space="0" w:color="8EAADB" w:themeColor="accent1" w:themeTint="99"/>
-              <w:bottom w:val="single" w:sz="4" w:space="0" w:color="8EAADB" w:themeColor="accent1" w:themeTint="99"/>
-              <w:right w:val="single" w:sz="4" w:space="0" w:color="8EAADB" w:themeColor="accent1" w:themeTint="99"/>
-            </w:tcBorders>
-            <w:vAlign w:val="center"/>
-            <w:hideMark/>
-          </w:tcPr>
-          <w:p>
-            <w:pPr>
-              <w:cnfStyle w:val="000000000000" w:firstRow="0" w:lastRow="0" w:firstColumn="0" w:lastColumn="0" w:oddVBand="0" w:evenVBand="0" w:oddHBand="0" w:evenHBand="0" w:firstRowFirstColumn="0" w:firstRowLastColumn="0" w:lastRowFirstColumn="0" w:lastRowLastColumn="0"/>
-              <w:rPr>
-                <w:rFonts w:ascii="Times New Roman" w:eastAsia="Times New Roman" w:hAnsi="Times New Roman" w:cs="Times New Roman"/>
-                <w:color w:val="000000" w:themeColor="text1"/>
-                <w:sz w:val="18"/>
-                <w:szCs w:val="18"/>
-                <w:lang w:val="es-ES" w:eastAsia="es-ES"/>
-              </w:rPr>
-            </w:pPr>
-          </w:p>
-        </w:tc>
-      </w:tr>
-      <w:tr>
-        <w:trPr>
-          <w:trHeight w:val="1048"/>
-        </w:trPr>
-        <w:tc>
-          <w:tcPr>
-            <w:cnfStyle w:val="001000000000" w:firstRow="0" w:lastRow="0" w:firstColumn="1" w:lastColumn="0" w:oddVBand="0" w:evenVBand="0" w:oddHBand="0" w:evenHBand="0" w:firstRowFirstColumn="0" w:firstRowLastColumn="0" w:lastRowFirstColumn="0" w:lastRowLastColumn="0"/>
-            <w:tcW w:w="1453" w:type="dxa"/>
-            <w:tcBorders>
-              <w:top w:val="single" w:sz="4" w:space="0" w:color="8EAADB" w:themeColor="accent1" w:themeTint="99"/>
-              <w:left w:val="single" w:sz="4" w:space="0" w:color="8EAADB" w:themeColor="accent1" w:themeTint="99"/>
-              <w:bottom w:val="single" w:sz="4" w:space="0" w:color="8EAADB" w:themeColor="accent1" w:themeTint="99"/>
-              <w:right w:val="single" w:sz="4" w:space="0" w:color="8EAADB" w:themeColor="accent1" w:themeTint="99"/>
-            </w:tcBorders>
-            <w:shd w:val="clear" w:color="auto" w:fill="8496B0" w:themeFill="text2" w:themeFillTint="99"/>
-            <w:hideMark/>
-          </w:tcPr>
-          <w:p>
-            <w:pPr>
-              <w:jc w:val="center"/>
-              <w:rPr>
-                <w:rFonts w:ascii="Times New Roman" w:eastAsia="Times New Roman" w:hAnsi="Times New Roman" w:cs="Times New Roman"/>
-                <w:color w:val="000000" w:themeColor="text1"/>
-                <w:sz w:val="14"/>
-                <w:szCs w:val="20"/>
-                <w:lang w:val="es-ES" w:eastAsia="es-ES"/>
-              </w:rPr>
-            </w:pPr>
-            <w:r>
-              <w:rPr>
-                <w:rFonts w:ascii="Times New Roman" w:eastAsia="Times New Roman" w:hAnsi="Times New Roman" w:cs="Times New Roman"/>
-                <w:color w:val="000000" w:themeColor="text1"/>
-                <w:sz w:val="14"/>
-                <w:szCs w:val="20"/>
-                <w:lang w:val="es-ES" w:eastAsia="es-ES"/>
-              </w:rPr>
-              <w:t>PRUEBAS</w:t>
-            </w:r>
-          </w:p>
-        </w:tc>
-        <w:tc>
-          <w:tcPr>
-            <w:tcW w:w="1094" w:type="dxa"/>
-            <w:tcBorders>
-              <w:top w:val="single" w:sz="4" w:space="0" w:color="8EAADB" w:themeColor="accent1" w:themeTint="99"/>
-              <w:left w:val="single" w:sz="4" w:space="0" w:color="8EAADB" w:themeColor="accent1" w:themeTint="99"/>
-              <w:bottom w:val="single" w:sz="4" w:space="0" w:color="8EAADB" w:themeColor="accent1" w:themeTint="99"/>
-              <w:right w:val="single" w:sz="4" w:space="0" w:color="8EAADB" w:themeColor="accent1" w:themeTint="99"/>
-            </w:tcBorders>
-            <w:shd w:val="clear" w:color="auto" w:fill="EDEDED" w:themeFill="accent3" w:themeFillTint="33"/>
-            <w:hideMark/>
-          </w:tcPr>
-          <w:p>
-            <w:pPr>
-              <w:jc w:val="both"/>
-              <w:cnfStyle w:val="000000000000" w:firstRow="0" w:lastRow="0" w:firstColumn="0" w:lastColumn="0" w:oddVBand="0" w:evenVBand="0" w:oddHBand="0" w:evenHBand="0" w:firstRowFirstColumn="0" w:firstRowLastColumn="0" w:lastRowFirstColumn="0" w:lastRowLastColumn="0"/>
-              <w:rPr>
-                <w:rFonts w:ascii="Times New Roman" w:eastAsia="Times New Roman" w:hAnsi="Times New Roman" w:cs="Times New Roman"/>
-                <w:color w:val="000000" w:themeColor="text1"/>
-                <w:sz w:val="18"/>
-                <w:szCs w:val="18"/>
-                <w:lang w:val="es-ES" w:eastAsia="es-ES"/>
-              </w:rPr>
-            </w:pPr>
-            <w:r>
-              <w:rPr>
-                <w:rFonts w:ascii="Times New Roman" w:eastAsia="Times New Roman" w:hAnsi="Times New Roman" w:cs="Times New Roman"/>
-                <w:color w:val="000000" w:themeColor="text1"/>
-                <w:sz w:val="18"/>
-                <w:szCs w:val="18"/>
-                <w:lang w:val="es-ES" w:eastAsia="es-ES"/>
-              </w:rPr>
-              <w:t> </w:t>
-            </w:r>
-          </w:p>
-        </w:tc>
-        <w:tc>
-          <w:tcPr>
-            <w:tcW w:w="992" w:type="dxa"/>
-            <w:tcBorders>
-              <w:top w:val="single" w:sz="4" w:space="0" w:color="8EAADB" w:themeColor="accent1" w:themeTint="99"/>
-              <w:left w:val="single" w:sz="4" w:space="0" w:color="8EAADB" w:themeColor="accent1" w:themeTint="99"/>
-              <w:bottom w:val="single" w:sz="4" w:space="0" w:color="8EAADB" w:themeColor="accent1" w:themeTint="99"/>
-              <w:right w:val="single" w:sz="4" w:space="0" w:color="8EAADB" w:themeColor="accent1" w:themeTint="99"/>
-            </w:tcBorders>
-            <w:shd w:val="clear" w:color="auto" w:fill="EDEDED" w:themeFill="accent3" w:themeFillTint="33"/>
-            <w:hideMark/>
-          </w:tcPr>
-          <w:p>
-            <w:pPr>
-              <w:jc w:val="both"/>
-              <w:cnfStyle w:val="000000000000" w:firstRow="0" w:lastRow="0" w:firstColumn="0" w:lastColumn="0" w:oddVBand="0" w:evenVBand="0" w:oddHBand="0" w:evenHBand="0" w:firstRowFirstColumn="0" w:firstRowLastColumn="0" w:lastRowFirstColumn="0" w:lastRowLastColumn="0"/>
-              <w:rPr>
-                <w:rFonts w:ascii="Times New Roman" w:eastAsia="Times New Roman" w:hAnsi="Times New Roman" w:cs="Times New Roman"/>
-                <w:color w:val="000000" w:themeColor="text1"/>
-                <w:sz w:val="18"/>
-                <w:szCs w:val="18"/>
-                <w:lang w:val="es-ES" w:eastAsia="es-ES"/>
-              </w:rPr>
-            </w:pPr>
-            <w:r>
-              <w:rPr>
-                <w:rFonts w:ascii="Times New Roman" w:eastAsia="Times New Roman" w:hAnsi="Times New Roman" w:cs="Times New Roman"/>
-                <w:color w:val="000000" w:themeColor="text1"/>
-                <w:sz w:val="18"/>
-                <w:szCs w:val="18"/>
-                <w:lang w:val="es-ES" w:eastAsia="es-ES"/>
-              </w:rPr>
-              <w:t> </w:t>
-            </w:r>
-          </w:p>
-        </w:tc>
-        <w:tc>
-          <w:tcPr>
-            <w:tcW w:w="1134" w:type="dxa"/>
-            <w:tcBorders>
-              <w:top w:val="single" w:sz="4" w:space="0" w:color="8EAADB" w:themeColor="accent1" w:themeTint="99"/>
-              <w:left w:val="single" w:sz="4" w:space="0" w:color="8EAADB" w:themeColor="accent1" w:themeTint="99"/>
-              <w:bottom w:val="single" w:sz="4" w:space="0" w:color="8EAADB" w:themeColor="accent1" w:themeTint="99"/>
-              <w:right w:val="single" w:sz="4" w:space="0" w:color="8EAADB" w:themeColor="accent1" w:themeTint="99"/>
-            </w:tcBorders>
-            <w:shd w:val="clear" w:color="auto" w:fill="EDEDED" w:themeFill="accent3" w:themeFillTint="33"/>
-            <w:hideMark/>
-          </w:tcPr>
-          <w:p>
-            <w:pPr>
-              <w:jc w:val="both"/>
-              <w:cnfStyle w:val="000000000000" w:firstRow="0" w:lastRow="0" w:firstColumn="0" w:lastColumn="0" w:oddVBand="0" w:evenVBand="0" w:oddHBand="0" w:evenHBand="0" w:firstRowFirstColumn="0" w:firstRowLastColumn="0" w:lastRowFirstColumn="0" w:lastRowLastColumn="0"/>
-              <w:rPr>
-                <w:rFonts w:ascii="Times New Roman" w:eastAsia="Times New Roman" w:hAnsi="Times New Roman" w:cs="Times New Roman"/>
-                <w:color w:val="000000" w:themeColor="text1"/>
-                <w:sz w:val="18"/>
-                <w:szCs w:val="18"/>
-                <w:lang w:val="es-ES" w:eastAsia="es-ES"/>
-              </w:rPr>
-            </w:pPr>
-            <w:r>
-              <w:rPr>
-                <w:rFonts w:ascii="Times New Roman" w:eastAsia="Times New Roman" w:hAnsi="Times New Roman" w:cs="Times New Roman"/>
-                <w:color w:val="000000" w:themeColor="text1"/>
-                <w:sz w:val="18"/>
-                <w:szCs w:val="18"/>
-                <w:lang w:val="es-ES" w:eastAsia="es-ES"/>
-              </w:rPr>
-              <w:t> </w:t>
-            </w:r>
-          </w:p>
-        </w:tc>
-        <w:tc>
-          <w:tcPr>
-            <w:tcW w:w="851" w:type="dxa"/>
-            <w:tcBorders>
-              <w:top w:val="single" w:sz="4" w:space="0" w:color="8EAADB" w:themeColor="accent1" w:themeTint="99"/>
-              <w:left w:val="single" w:sz="4" w:space="0" w:color="8EAADB" w:themeColor="accent1" w:themeTint="99"/>
-              <w:bottom w:val="single" w:sz="4" w:space="0" w:color="8EAADB" w:themeColor="accent1" w:themeTint="99"/>
-              <w:right w:val="single" w:sz="4" w:space="0" w:color="8EAADB" w:themeColor="accent1" w:themeTint="99"/>
-            </w:tcBorders>
-            <w:shd w:val="clear" w:color="auto" w:fill="EDEDED" w:themeFill="accent3" w:themeFillTint="33"/>
-            <w:hideMark/>
-          </w:tcPr>
-          <w:p>
-            <w:pPr>
-              <w:jc w:val="both"/>
-              <w:cnfStyle w:val="000000000000" w:firstRow="0" w:lastRow="0" w:firstColumn="0" w:lastColumn="0" w:oddVBand="0" w:evenVBand="0" w:oddHBand="0" w:evenHBand="0" w:firstRowFirstColumn="0" w:firstRowLastColumn="0" w:lastRowFirstColumn="0" w:lastRowLastColumn="0"/>
-              <w:rPr>
-                <w:rFonts w:ascii="Times New Roman" w:eastAsia="Times New Roman" w:hAnsi="Times New Roman" w:cs="Times New Roman"/>
-                <w:color w:val="000000" w:themeColor="text1"/>
-                <w:sz w:val="18"/>
-                <w:szCs w:val="18"/>
-                <w:lang w:val="es-ES" w:eastAsia="es-ES"/>
-              </w:rPr>
-            </w:pPr>
-            <w:r>
-              <w:rPr>
-                <w:rFonts w:ascii="Times New Roman" w:eastAsia="Times New Roman" w:hAnsi="Times New Roman" w:cs="Times New Roman"/>
-                <w:color w:val="000000" w:themeColor="text1"/>
-                <w:sz w:val="18"/>
-                <w:szCs w:val="18"/>
-                <w:lang w:val="es-ES" w:eastAsia="es-ES"/>
-              </w:rPr>
-              <w:t> </w:t>
-            </w:r>
-          </w:p>
-        </w:tc>
-        <w:tc>
-          <w:tcPr>
-            <w:tcW w:w="992" w:type="dxa"/>
-            <w:tcBorders>
-              <w:top w:val="single" w:sz="4" w:space="0" w:color="8EAADB" w:themeColor="accent1" w:themeTint="99"/>
-              <w:left w:val="single" w:sz="4" w:space="0" w:color="8EAADB" w:themeColor="accent1" w:themeTint="99"/>
-              <w:bottom w:val="single" w:sz="4" w:space="0" w:color="8EAADB" w:themeColor="accent1" w:themeTint="99"/>
-              <w:right w:val="single" w:sz="4" w:space="0" w:color="8EAADB" w:themeColor="accent1" w:themeTint="99"/>
-            </w:tcBorders>
-            <w:shd w:val="clear" w:color="auto" w:fill="FFFFFF" w:themeFill="background1"/>
-            <w:hideMark/>
-          </w:tcPr>
-          <w:p>
-            <w:pPr>
-              <w:jc w:val="both"/>
-              <w:cnfStyle w:val="000000000000" w:firstRow="0" w:lastRow="0" w:firstColumn="0" w:lastColumn="0" w:oddVBand="0" w:evenVBand="0" w:oddHBand="0" w:evenHBand="0" w:firstRowFirstColumn="0" w:firstRowLastColumn="0" w:lastRowFirstColumn="0" w:lastRowLastColumn="0"/>
-              <w:rPr>
-                <w:rFonts w:ascii="Times New Roman" w:eastAsia="Times New Roman" w:hAnsi="Times New Roman" w:cs="Times New Roman"/>
-                <w:color w:val="000000" w:themeColor="text1"/>
-                <w:sz w:val="18"/>
-                <w:szCs w:val="18"/>
-                <w:lang w:val="es-ES" w:eastAsia="es-ES"/>
-              </w:rPr>
-            </w:pPr>
-            <w:r>
-              <w:rPr>
-                <w:rFonts w:ascii="Times New Roman" w:eastAsia="Times New Roman" w:hAnsi="Times New Roman" w:cs="Times New Roman"/>
-                <w:color w:val="000000" w:themeColor="text1"/>
-                <w:sz w:val="18"/>
-                <w:szCs w:val="18"/>
-                <w:lang w:val="es-ES" w:eastAsia="es-ES"/>
-              </w:rPr>
-              <w:t>Preparar pruebas y análisis de la factibilidad</w:t>
-            </w:r>
-          </w:p>
-        </w:tc>
-        <w:tc>
-          <w:tcPr>
-            <w:tcW w:w="992" w:type="dxa"/>
-            <w:tcBorders>
-              <w:top w:val="single" w:sz="4" w:space="0" w:color="8EAADB" w:themeColor="accent1" w:themeTint="99"/>
-              <w:left w:val="single" w:sz="4" w:space="0" w:color="8EAADB" w:themeColor="accent1" w:themeTint="99"/>
-              <w:bottom w:val="single" w:sz="4" w:space="0" w:color="8EAADB" w:themeColor="accent1" w:themeTint="99"/>
-              <w:right w:val="single" w:sz="4" w:space="0" w:color="8EAADB" w:themeColor="accent1" w:themeTint="99"/>
-            </w:tcBorders>
-            <w:shd w:val="clear" w:color="auto" w:fill="EDEDED" w:themeFill="accent3" w:themeFillTint="33"/>
-            <w:hideMark/>
-          </w:tcPr>
-          <w:p>
-            <w:pPr>
-              <w:jc w:val="both"/>
-              <w:cnfStyle w:val="000000000000" w:firstRow="0" w:lastRow="0" w:firstColumn="0" w:lastColumn="0" w:oddVBand="0" w:evenVBand="0" w:oddHBand="0" w:evenHBand="0" w:firstRowFirstColumn="0" w:firstRowLastColumn="0" w:lastRowFirstColumn="0" w:lastRowLastColumn="0"/>
-              <w:rPr>
-                <w:rFonts w:ascii="Times New Roman" w:eastAsia="Times New Roman" w:hAnsi="Times New Roman" w:cs="Times New Roman"/>
-                <w:color w:val="000000" w:themeColor="text1"/>
-                <w:sz w:val="18"/>
-                <w:szCs w:val="18"/>
-                <w:lang w:val="es-ES" w:eastAsia="es-ES"/>
-              </w:rPr>
-            </w:pPr>
-            <w:r>
-              <w:rPr>
-                <w:rFonts w:ascii="Times New Roman" w:eastAsia="Times New Roman" w:hAnsi="Times New Roman" w:cs="Times New Roman"/>
-                <w:color w:val="000000" w:themeColor="text1"/>
-                <w:sz w:val="18"/>
-                <w:szCs w:val="18"/>
-                <w:lang w:val="es-ES" w:eastAsia="es-ES"/>
-              </w:rPr>
-              <w:t> </w:t>
-            </w:r>
-          </w:p>
-        </w:tc>
-        <w:tc>
-          <w:tcPr>
-            <w:tcW w:w="992" w:type="dxa"/>
-            <w:tcBorders>
-              <w:top w:val="single" w:sz="4" w:space="0" w:color="8EAADB" w:themeColor="accent1" w:themeTint="99"/>
-              <w:left w:val="single" w:sz="4" w:space="0" w:color="8EAADB" w:themeColor="accent1" w:themeTint="99"/>
-              <w:bottom w:val="single" w:sz="4" w:space="0" w:color="8EAADB" w:themeColor="accent1" w:themeTint="99"/>
-              <w:right w:val="single" w:sz="4" w:space="0" w:color="8EAADB" w:themeColor="accent1" w:themeTint="99"/>
-            </w:tcBorders>
-            <w:shd w:val="clear" w:color="auto" w:fill="FFFFFF" w:themeFill="background1"/>
-            <w:vAlign w:val="center"/>
-            <w:hideMark/>
-          </w:tcPr>
-          <w:p>
-            <w:pPr>
-              <w:jc w:val="center"/>
-              <w:cnfStyle w:val="000000000000" w:firstRow="0" w:lastRow="0" w:firstColumn="0" w:lastColumn="0" w:oddVBand="0" w:evenVBand="0" w:oddHBand="0" w:evenHBand="0" w:firstRowFirstColumn="0" w:firstRowLastColumn="0" w:lastRowFirstColumn="0" w:lastRowLastColumn="0"/>
-              <w:rPr>
-                <w:rFonts w:ascii="Times New Roman" w:eastAsia="Times New Roman" w:hAnsi="Times New Roman" w:cs="Times New Roman"/>
-                <w:color w:val="000000" w:themeColor="text1"/>
-                <w:sz w:val="18"/>
-                <w:szCs w:val="18"/>
-                <w:lang w:val="es-ES" w:eastAsia="es-ES"/>
-              </w:rPr>
-            </w:pPr>
-            <w:r>
-              <w:rPr>
-                <w:rFonts w:ascii="Times New Roman" w:eastAsia="Times New Roman" w:hAnsi="Times New Roman" w:cs="Times New Roman"/>
-                <w:color w:val="000000" w:themeColor="text1"/>
-                <w:sz w:val="18"/>
-                <w:szCs w:val="18"/>
-                <w:lang w:val="es-ES" w:eastAsia="es-ES"/>
-              </w:rPr>
-              <w:t>Presentar formulario de prueba</w:t>
-            </w:r>
-          </w:p>
-        </w:tc>
-        <w:tc>
-          <w:tcPr>
-            <w:tcW w:w="850" w:type="dxa"/>
-            <w:tcBorders>
-              <w:top w:val="single" w:sz="4" w:space="0" w:color="8EAADB" w:themeColor="accent1" w:themeTint="99"/>
-              <w:left w:val="single" w:sz="4" w:space="0" w:color="8EAADB" w:themeColor="accent1" w:themeTint="99"/>
-              <w:bottom w:val="single" w:sz="4" w:space="0" w:color="8EAADB" w:themeColor="accent1" w:themeTint="99"/>
-              <w:right w:val="single" w:sz="4" w:space="0" w:color="8EAADB" w:themeColor="accent1" w:themeTint="99"/>
-            </w:tcBorders>
-            <w:shd w:val="clear" w:color="auto" w:fill="FFFFFF" w:themeFill="background1"/>
-            <w:vAlign w:val="center"/>
-            <w:hideMark/>
-          </w:tcPr>
-          <w:p>
-            <w:pPr>
-              <w:jc w:val="center"/>
-              <w:cnfStyle w:val="000000000000" w:firstRow="0" w:lastRow="0" w:firstColumn="0" w:lastColumn="0" w:oddVBand="0" w:evenVBand="0" w:oddHBand="0" w:evenHBand="0" w:firstRowFirstColumn="0" w:firstRowLastColumn="0" w:lastRowFirstColumn="0" w:lastRowLastColumn="0"/>
+            </w:pPr>
+            <w:r>
               <w:rPr>
                 <w:rFonts w:ascii="Times New Roman" w:eastAsia="Times New Roman" w:hAnsi="Times New Roman" w:cs="Times New Roman"/>
                 <w:color w:val="000000" w:themeColor="text1"/>
@@ -9185,15 +9762,6 @@
                 <w:szCs w:val="18"/>
                 <w:lang w:val="es-ES" w:eastAsia="es-ES"/>
               </w:rPr>
-            </w:pPr>
-            <w:r>
-              <w:rPr>
-                <w:rFonts w:ascii="Times New Roman" w:eastAsia="Times New Roman" w:hAnsi="Times New Roman" w:cs="Times New Roman"/>
-                <w:color w:val="000000" w:themeColor="text1"/>
-                <w:sz w:val="14"/>
-                <w:szCs w:val="18"/>
-                <w:lang w:val="es-ES" w:eastAsia="es-ES"/>
-              </w:rPr>
               <w:t>Caso de prueba</w:t>
             </w:r>
           </w:p>
@@ -9213,7 +9781,21 @@
         <w:rPr>
           <w:rFonts w:ascii="Times New Roman" w:hAnsi="Times New Roman" w:cs="Times New Roman"/>
         </w:rPr>
-        <w:t xml:space="preserve">Elaborado por: Alexandra Juliana Nasimba </w:t>
+        <w:t xml:space="preserve">Elaborado por: Alexandra Juliana </w:t>
+      </w:r>
+      <w:proofErr w:type="spellStart"/>
+      <w:r>
+        <w:rPr>
+          <w:rFonts w:ascii="Times New Roman" w:hAnsi="Times New Roman" w:cs="Times New Roman"/>
+        </w:rPr>
+        <w:t>Nasimba</w:t>
+      </w:r>
+      <w:proofErr w:type="spellEnd"/>
+      <w:r>
+        <w:rPr>
+          <w:rFonts w:ascii="Times New Roman" w:hAnsi="Times New Roman" w:cs="Times New Roman"/>
+        </w:rPr>
+        <w:t xml:space="preserve"> </w:t>
       </w:r>
     </w:p>
     <w:p>
@@ -9406,8 +9988,19 @@
           <w:sz w:val="24"/>
           <w:szCs w:val="24"/>
         </w:rPr>
-        <w:t>Lenguaje Estructurado de Consultas MariaDB</w:t>
-      </w:r>
+        <w:t xml:space="preserve">Lenguaje Estructurado de Consultas </w:t>
+      </w:r>
+      <w:proofErr w:type="spellStart"/>
+      <w:r>
+        <w:rPr>
+          <w:rFonts w:ascii="Times New Roman" w:hAnsi="Times New Roman" w:cs="Times New Roman"/>
+          <w:b/>
+          <w:sz w:val="24"/>
+          <w:szCs w:val="24"/>
+        </w:rPr>
+        <w:t>MariaDB</w:t>
+      </w:r>
+      <w:proofErr w:type="spellEnd"/>
     </w:p>
     <w:p>
       <w:pPr>
@@ -9423,7 +10016,34 @@
           <w:sz w:val="24"/>
           <w:szCs w:val="24"/>
         </w:rPr>
-        <w:t>Es un sistema gestor de base de datos relacionales rápido, sólido flexible e idóneo para la creación de base de datos con acceso desde páginas web dinámicas, así como para la creación de cualquier otra solución que implique el almacenamiento de datos. Otro de los productos que ofrece el mercado con el motor de almacenamiento XtraDB que es muy compatible con MySQL por lo que ofrece motores de almacenamiento estándar y por lo tanto altamente, compatible con los motores de almacenamiento de MySQL</w:t>
+        <w:t xml:space="preserve">Es un sistema gestor de base de datos relacionales rápido, sólido flexible e idóneo para la creación de base de datos con acceso desde páginas web dinámicas, así como para la </w:t>
+      </w:r>
+      <w:r>
+        <w:rPr>
+          <w:rFonts w:ascii="Times New Roman" w:hAnsi="Times New Roman" w:cs="Times New Roman"/>
+          <w:sz w:val="24"/>
+          <w:szCs w:val="24"/>
+        </w:rPr>
+        <w:lastRenderedPageBreak/>
+        <w:t xml:space="preserve">creación de cualquier otra solución que implique el almacenamiento de datos. Otro de los productos que ofrece el mercado con el motor de almacenamiento </w:t>
+      </w:r>
+      <w:proofErr w:type="spellStart"/>
+      <w:r>
+        <w:rPr>
+          <w:rFonts w:ascii="Times New Roman" w:hAnsi="Times New Roman" w:cs="Times New Roman"/>
+          <w:sz w:val="24"/>
+          <w:szCs w:val="24"/>
+        </w:rPr>
+        <w:t>XtraDB</w:t>
+      </w:r>
+      <w:proofErr w:type="spellEnd"/>
+      <w:r>
+        <w:rPr>
+          <w:rFonts w:ascii="Times New Roman" w:hAnsi="Times New Roman" w:cs="Times New Roman"/>
+          <w:sz w:val="24"/>
+          <w:szCs w:val="24"/>
+        </w:rPr>
+        <w:t xml:space="preserve"> que es muy compatible con MySQL por lo que ofrece motores de almacenamiento estándar y por lo tanto altamente, compatible con los motores de almacenamiento de MySQL</w:t>
       </w:r>
       <w:sdt>
         <w:sdtPr>
@@ -9497,7 +10117,6 @@
           <w:sz w:val="24"/>
           <w:szCs w:val="24"/>
         </w:rPr>
-        <w:lastRenderedPageBreak/>
         <w:t>XAMPP.</w:t>
       </w:r>
     </w:p>
@@ -9555,7 +10174,43 @@
           <w:sz w:val="24"/>
           <w:szCs w:val="24"/>
         </w:rPr>
-        <w:t>Una de las características sobresalientes de este sistema es que es multiplataforma, es decir, existen versiones para diferentes sistemas operativos, tales como: Microsoft Windows, GNU/Linux, Solaris, y MacOS X. Existen versiones para Linux (testeado para SuSE, RedHat, Mandrake y Debian). (Maria Cuaspud &amp; Johan Revelo, 2012)</w:t>
+        <w:t xml:space="preserve">Una de las características sobresalientes de este sistema es que es multiplataforma, es decir, existen versiones para diferentes sistemas operativos, tales como: Microsoft Windows, GNU/Linux, Solaris, y MacOS X. Existen versiones para Linux (testeado para SuSE, </w:t>
+      </w:r>
+      <w:proofErr w:type="spellStart"/>
+      <w:r>
+        <w:rPr>
+          <w:rFonts w:ascii="Times New Roman" w:hAnsi="Times New Roman" w:cs="Times New Roman"/>
+          <w:sz w:val="24"/>
+          <w:szCs w:val="24"/>
+        </w:rPr>
+        <w:t>RedHat</w:t>
+      </w:r>
+      <w:proofErr w:type="spellEnd"/>
+      <w:r>
+        <w:rPr>
+          <w:rFonts w:ascii="Times New Roman" w:hAnsi="Times New Roman" w:cs="Times New Roman"/>
+          <w:sz w:val="24"/>
+          <w:szCs w:val="24"/>
+        </w:rPr>
+        <w:t>, Mandrake y Debian). (</w:t>
+      </w:r>
+      <w:proofErr w:type="spellStart"/>
+      <w:r>
+        <w:rPr>
+          <w:rFonts w:ascii="Times New Roman" w:hAnsi="Times New Roman" w:cs="Times New Roman"/>
+          <w:sz w:val="24"/>
+          <w:szCs w:val="24"/>
+        </w:rPr>
+        <w:t>Maria</w:t>
+      </w:r>
+      <w:proofErr w:type="spellEnd"/>
+      <w:r>
+        <w:rPr>
+          <w:rFonts w:ascii="Times New Roman" w:hAnsi="Times New Roman" w:cs="Times New Roman"/>
+          <w:sz w:val="24"/>
+          <w:szCs w:val="24"/>
+        </w:rPr>
+        <w:t xml:space="preserve"> Cuaspud &amp; Johan Revelo, 2012)</w:t>
       </w:r>
     </w:p>
     <w:p>
@@ -9579,8 +10234,21 @@
           <w:szCs w:val="24"/>
           <w:shd w:val="clear" w:color="auto" w:fill="F7F7F7"/>
         </w:rPr>
-        <w:t>Visual Paradigm</w:t>
-      </w:r>
+        <w:t xml:space="preserve">Visual </w:t>
+      </w:r>
+      <w:proofErr w:type="spellStart"/>
+      <w:r>
+        <w:rPr>
+          <w:rFonts w:ascii="Times New Roman" w:hAnsi="Times New Roman" w:cs="Times New Roman"/>
+          <w:b/>
+          <w:bCs/>
+          <w:sz w:val="24"/>
+          <w:szCs w:val="24"/>
+          <w:shd w:val="clear" w:color="auto" w:fill="F7F7F7"/>
+        </w:rPr>
+        <w:t>Paradigm</w:t>
+      </w:r>
+      <w:proofErr w:type="spellEnd"/>
     </w:p>
     <w:p>
       <w:pPr>
@@ -9598,7 +10266,25 @@
           <w:sz w:val="24"/>
           <w:szCs w:val="24"/>
         </w:rPr>
-        <w:t>Es Visual Paradigm una herramienta CASE (Ingeniería de Software Asistida por Computación). Se concibió para diseñar el ciclo completo de vida de proceso de desarrollo de software.</w:t>
+        <w:t xml:space="preserve">Es Visual </w:t>
+      </w:r>
+      <w:proofErr w:type="spellStart"/>
+      <w:r>
+        <w:rPr>
+          <w:rFonts w:ascii="Times New Roman" w:hAnsi="Times New Roman" w:cs="Times New Roman"/>
+          <w:sz w:val="24"/>
+          <w:szCs w:val="24"/>
+        </w:rPr>
+        <w:t>Paradigm</w:t>
+      </w:r>
+      <w:proofErr w:type="spellEnd"/>
+      <w:r>
+        <w:rPr>
+          <w:rFonts w:ascii="Times New Roman" w:hAnsi="Times New Roman" w:cs="Times New Roman"/>
+          <w:sz w:val="24"/>
+          <w:szCs w:val="24"/>
+        </w:rPr>
+        <w:t xml:space="preserve"> una herramienta CASE (Ingeniería de Software Asistida por Computación). Se concibió para diseñar el ciclo completo de vida de proceso de desarrollo de software.</w:t>
       </w:r>
     </w:p>
     <w:p>
@@ -9617,7 +10303,97 @@
           <w:sz w:val="24"/>
           <w:szCs w:val="24"/>
         </w:rPr>
-        <w:t>Constituye una herramienta privada disponible en varias ediciones, cada una destinada a satisfacer diferentes necesidades. Existe una alternativa libre y gratuita de este software, la versión Visual Paradigm UML 6.4 Community Edition (Community Edition, ya que existe la Enterprise, Professional, entre otros). Fue diseñado para una amplia gama de usuarios interesados en la construcción de sistemas de </w:t>
+        <w:t xml:space="preserve">Constituye una herramienta privada disponible en varias ediciones, cada una destinada a satisfacer diferentes necesidades. Existe una alternativa libre y gratuita de este software, la versión Visual </w:t>
+      </w:r>
+      <w:proofErr w:type="spellStart"/>
+      <w:r>
+        <w:rPr>
+          <w:rFonts w:ascii="Times New Roman" w:hAnsi="Times New Roman" w:cs="Times New Roman"/>
+          <w:sz w:val="24"/>
+          <w:szCs w:val="24"/>
+        </w:rPr>
+        <w:t>Paradigm</w:t>
+      </w:r>
+      <w:proofErr w:type="spellEnd"/>
+      <w:r>
+        <w:rPr>
+          <w:rFonts w:ascii="Times New Roman" w:hAnsi="Times New Roman" w:cs="Times New Roman"/>
+          <w:sz w:val="24"/>
+          <w:szCs w:val="24"/>
+        </w:rPr>
+        <w:t xml:space="preserve"> UML 6.4 </w:t>
+      </w:r>
+      <w:proofErr w:type="spellStart"/>
+      <w:r>
+        <w:rPr>
+          <w:rFonts w:ascii="Times New Roman" w:hAnsi="Times New Roman" w:cs="Times New Roman"/>
+          <w:sz w:val="24"/>
+          <w:szCs w:val="24"/>
+        </w:rPr>
+        <w:t>Community</w:t>
+      </w:r>
+      <w:proofErr w:type="spellEnd"/>
+      <w:r>
+        <w:rPr>
+          <w:rFonts w:ascii="Times New Roman" w:hAnsi="Times New Roman" w:cs="Times New Roman"/>
+          <w:sz w:val="24"/>
+          <w:szCs w:val="24"/>
+        </w:rPr>
+        <w:t xml:space="preserve"> </w:t>
+      </w:r>
+      <w:proofErr w:type="spellStart"/>
+      <w:r>
+        <w:rPr>
+          <w:rFonts w:ascii="Times New Roman" w:hAnsi="Times New Roman" w:cs="Times New Roman"/>
+          <w:sz w:val="24"/>
+          <w:szCs w:val="24"/>
+        </w:rPr>
+        <w:t>Edition</w:t>
+      </w:r>
+      <w:proofErr w:type="spellEnd"/>
+      <w:r>
+        <w:rPr>
+          <w:rFonts w:ascii="Times New Roman" w:hAnsi="Times New Roman" w:cs="Times New Roman"/>
+          <w:sz w:val="24"/>
+          <w:szCs w:val="24"/>
+        </w:rPr>
+        <w:t xml:space="preserve"> (</w:t>
+      </w:r>
+      <w:proofErr w:type="spellStart"/>
+      <w:r>
+        <w:rPr>
+          <w:rFonts w:ascii="Times New Roman" w:hAnsi="Times New Roman" w:cs="Times New Roman"/>
+          <w:sz w:val="24"/>
+          <w:szCs w:val="24"/>
+        </w:rPr>
+        <w:t>Community</w:t>
+      </w:r>
+      <w:proofErr w:type="spellEnd"/>
+      <w:r>
+        <w:rPr>
+          <w:rFonts w:ascii="Times New Roman" w:hAnsi="Times New Roman" w:cs="Times New Roman"/>
+          <w:sz w:val="24"/>
+          <w:szCs w:val="24"/>
+        </w:rPr>
+        <w:t xml:space="preserve"> </w:t>
+      </w:r>
+      <w:proofErr w:type="spellStart"/>
+      <w:r>
+        <w:rPr>
+          <w:rFonts w:ascii="Times New Roman" w:hAnsi="Times New Roman" w:cs="Times New Roman"/>
+          <w:sz w:val="24"/>
+          <w:szCs w:val="24"/>
+        </w:rPr>
+        <w:t>Edition</w:t>
+      </w:r>
+      <w:proofErr w:type="spellEnd"/>
+      <w:r>
+        <w:rPr>
+          <w:rFonts w:ascii="Times New Roman" w:hAnsi="Times New Roman" w:cs="Times New Roman"/>
+          <w:sz w:val="24"/>
+          <w:szCs w:val="24"/>
+        </w:rPr>
+        <w:t>, ya que existe la Enterprise, Professional, entre otros). Fue diseñado para una amplia gama de usuarios interesados en la construcción de sistemas de </w:t>
       </w:r>
       <w:hyperlink r:id="rId14" w:tooltip="Software" w:history="1">
         <w:r>
@@ -9724,6 +10500,7 @@
           <w:szCs w:val="24"/>
         </w:rPr>
       </w:pPr>
+      <w:proofErr w:type="spellStart"/>
       <w:r>
         <w:rPr>
           <w:rFonts w:ascii="Times New Roman" w:hAnsi="Times New Roman" w:cs="Times New Roman"/>
@@ -9733,6 +10510,7 @@
         </w:rPr>
         <w:t>Netbeans</w:t>
       </w:r>
+      <w:proofErr w:type="spellEnd"/>
     </w:p>
     <w:p>
       <w:pPr>
@@ -9750,7 +10528,26 @@
           <w:sz w:val="24"/>
           <w:szCs w:val="24"/>
         </w:rPr>
-        <w:t>Es Netbeans un IDE de desarrollo orientado a objetos el cual es muy flexible ya que soporta las nuevas tecnologías, la edición de texto es rápida e inteligente, introduce líneas de código que tengan coincidencias con las palabras, además tiene un gestor de proyectos fácil y eficiente, por lo que escribe código libre de errores.</w:t>
+        <w:lastRenderedPageBreak/>
+        <w:t xml:space="preserve">Es </w:t>
+      </w:r>
+      <w:proofErr w:type="spellStart"/>
+      <w:r>
+        <w:rPr>
+          <w:rFonts w:ascii="Times New Roman" w:hAnsi="Times New Roman" w:cs="Times New Roman"/>
+          <w:sz w:val="24"/>
+          <w:szCs w:val="24"/>
+        </w:rPr>
+        <w:t>Netbeans</w:t>
+      </w:r>
+      <w:proofErr w:type="spellEnd"/>
+      <w:r>
+        <w:rPr>
+          <w:rFonts w:ascii="Times New Roman" w:hAnsi="Times New Roman" w:cs="Times New Roman"/>
+          <w:sz w:val="24"/>
+          <w:szCs w:val="24"/>
+        </w:rPr>
+        <w:t xml:space="preserve"> un IDE de desarrollo orientado a objetos el cual es muy flexible ya que soporta las nuevas tecnologías, la edición de texto es rápida e inteligente, introduce líneas de código que tengan coincidencias con las palabras, además tiene un gestor de proyectos fácil y eficiente, por lo que escribe código libre de errores.</w:t>
       </w:r>
     </w:p>
     <w:p>
@@ -9769,7 +10566,6 @@
           <w:sz w:val="24"/>
           <w:szCs w:val="24"/>
         </w:rPr>
-        <w:lastRenderedPageBreak/>
         <w:t xml:space="preserve">Se considera como una plataforma ágil para desarrollar diferentes tipos de aplicaciones, ya que soporta diferentes lenguajes de programación PHP, C, C++, Java y JavaScript, entro otros. Es un entorno de desarrollo muy usado por los programadores desde hace algunos años porque es libre y abierto, además permite trabajar con sistemas operativos como: Solaris, Linux, Mac, Windows. El manejo de los proyectos realizados en NetBeans es ágil porque ofrece el trabajo con GUI (Interfaz Gráfica de Usuario), y logra profundizar sus datos e información de forma rápida y sencilla (NetBeans, 2016). </w:t>
       </w:r>
     </w:p>
@@ -9789,7 +10585,25 @@
           <w:sz w:val="24"/>
           <w:szCs w:val="24"/>
         </w:rPr>
-        <w:t>La plataforma NetBeans, es utilizada con fines académicos y comerciales, su característica de herramienta open source permite que su código fuente esté disponible para la comunidad de desarrolladores y puede ser extendido y mejorado siempre que se respeten los términos de su licencia.</w:t>
+        <w:t xml:space="preserve">La plataforma NetBeans, es utilizada con fines académicos y comerciales, su característica de herramienta open </w:t>
+      </w:r>
+      <w:proofErr w:type="spellStart"/>
+      <w:r>
+        <w:rPr>
+          <w:rFonts w:ascii="Times New Roman" w:hAnsi="Times New Roman" w:cs="Times New Roman"/>
+          <w:sz w:val="24"/>
+          <w:szCs w:val="24"/>
+        </w:rPr>
+        <w:t>source</w:t>
+      </w:r>
+      <w:proofErr w:type="spellEnd"/>
+      <w:r>
+        <w:rPr>
+          <w:rFonts w:ascii="Times New Roman" w:hAnsi="Times New Roman" w:cs="Times New Roman"/>
+          <w:sz w:val="24"/>
+          <w:szCs w:val="24"/>
+        </w:rPr>
+        <w:t xml:space="preserve"> permite que su código fuente esté disponible para la comunidad de desarrolladores y puede ser extendido y mejorado siempre que se respeten los términos de su licencia.</w:t>
       </w:r>
       <w:sdt>
         <w:sdtPr>
@@ -9849,11 +10663,91 @@
     </w:p>
     <w:p>
       <w:pPr>
+        <w:spacing w:after="0" w:line="480" w:lineRule="auto"/>
+        <w:jc w:val="both"/>
+        <w:rPr>
+          <w:rFonts w:ascii="Times New Roman" w:hAnsi="Times New Roman" w:cs="Times New Roman"/>
+          <w:b/>
+          <w:sz w:val="24"/>
+          <w:szCs w:val="24"/>
+        </w:rPr>
+      </w:pPr>
+      <w:proofErr w:type="spellStart"/>
+      <w:r>
+        <w:rPr>
+          <w:rFonts w:ascii="Times New Roman" w:hAnsi="Times New Roman" w:cs="Times New Roman"/>
+          <w:b/>
+          <w:sz w:val="24"/>
+          <w:szCs w:val="24"/>
+        </w:rPr>
+        <w:t>C</w:t>
+      </w:r>
+      <w:r>
+        <w:rPr>
+          <w:rFonts w:ascii="Times New Roman" w:hAnsi="Times New Roman" w:cs="Times New Roman"/>
+          <w:b/>
+          <w:sz w:val="24"/>
+          <w:szCs w:val="24"/>
+        </w:rPr>
+        <w:t>odeigniter</w:t>
+      </w:r>
+      <w:proofErr w:type="spellEnd"/>
+    </w:p>
+    <w:p>
+      <w:pPr>
+        <w:spacing w:after="0" w:line="480" w:lineRule="auto"/>
+        <w:jc w:val="both"/>
+        <w:rPr>
+          <w:rFonts w:ascii="Times New Roman" w:hAnsi="Times New Roman" w:cs="Times New Roman"/>
+          <w:sz w:val="24"/>
+          <w:szCs w:val="24"/>
+        </w:rPr>
+      </w:pPr>
+      <w:proofErr w:type="spellStart"/>
+      <w:r>
+        <w:rPr>
+          <w:rFonts w:ascii="Times New Roman" w:hAnsi="Times New Roman" w:cs="Times New Roman"/>
+          <w:sz w:val="24"/>
+          <w:szCs w:val="24"/>
+        </w:rPr>
+        <w:t>CodeIgniter</w:t>
+      </w:r>
+      <w:proofErr w:type="spellEnd"/>
+      <w:r>
+        <w:rPr>
+          <w:rFonts w:ascii="Times New Roman" w:hAnsi="Times New Roman" w:cs="Times New Roman"/>
+          <w:sz w:val="24"/>
+          <w:szCs w:val="24"/>
+        </w:rPr>
+        <w:t xml:space="preserve"> es un entorno de desarrollo de aplicaciones para gente que construye sitios web usando PHP. El objetivo es habilitar el desarrollo de proyectos de forma mucho más rápida de lo que podría si escribiese código desde cero, a través de proveer un rico conjunto de librerías para tareas comúnmente necesarias, tanto como una simple interface y estructura lógica para acceder a estas librerías. </w:t>
+      </w:r>
+      <w:proofErr w:type="spellStart"/>
+      <w:r>
+        <w:rPr>
+          <w:rFonts w:ascii="Times New Roman" w:hAnsi="Times New Roman" w:cs="Times New Roman"/>
+          <w:sz w:val="24"/>
+          <w:szCs w:val="24"/>
+        </w:rPr>
+        <w:t>CodeIgniter</w:t>
+      </w:r>
+      <w:proofErr w:type="spellEnd"/>
+      <w:r>
+        <w:rPr>
+          <w:rFonts w:ascii="Times New Roman" w:hAnsi="Times New Roman" w:cs="Times New Roman"/>
+          <w:sz w:val="24"/>
+          <w:szCs w:val="24"/>
+        </w:rPr>
+        <w:t xml:space="preserve"> le permite concentrarse creativamente en su proyecto, minimizando el volumen de código necesario para una tarea determinada.</w:t>
+      </w:r>
+    </w:p>
+    <w:p>
+      <w:pPr>
         <w:pStyle w:val="Ttulo3"/>
         <w:spacing w:line="480" w:lineRule="auto"/>
       </w:pPr>
       <w:bookmarkStart w:id="29" w:name="_Toc11944592"/>
       <w:r>
+        <w:lastRenderedPageBreak/>
         <w:t>Conclusión del capítulo.</w:t>
       </w:r>
       <w:bookmarkEnd w:id="29"/>
@@ -9917,8 +10811,18 @@
           <w:sz w:val="24"/>
           <w:szCs w:val="24"/>
         </w:rPr>
-        <w:t xml:space="preserve"> Cooperativa Molinuco</w:t>
-      </w:r>
+        <w:t xml:space="preserve"> Cooperativa </w:t>
+      </w:r>
+      <w:proofErr w:type="spellStart"/>
+      <w:r>
+        <w:rPr>
+          <w:rFonts w:ascii="Times New Roman" w:hAnsi="Times New Roman" w:cs="Times New Roman"/>
+          <w:sz w:val="24"/>
+          <w:szCs w:val="24"/>
+        </w:rPr>
+        <w:t>Molinuco</w:t>
+      </w:r>
+      <w:proofErr w:type="spellEnd"/>
       <w:r>
         <w:rPr>
           <w:rFonts w:ascii="Times New Roman" w:hAnsi="Times New Roman" w:cs="Times New Roman"/>
@@ -9952,7 +10856,25 @@
           <w:sz w:val="24"/>
           <w:szCs w:val="24"/>
         </w:rPr>
-        <w:t xml:space="preserve">a Cooperativa Molinuco </w:t>
+        <w:t xml:space="preserve">a Cooperativa </w:t>
+      </w:r>
+      <w:proofErr w:type="spellStart"/>
+      <w:r>
+        <w:rPr>
+          <w:rFonts w:ascii="Times New Roman" w:hAnsi="Times New Roman" w:cs="Times New Roman"/>
+          <w:sz w:val="24"/>
+          <w:szCs w:val="24"/>
+        </w:rPr>
+        <w:t>Molinuco</w:t>
+      </w:r>
+      <w:proofErr w:type="spellEnd"/>
+      <w:r>
+        <w:rPr>
+          <w:rFonts w:ascii="Times New Roman" w:hAnsi="Times New Roman" w:cs="Times New Roman"/>
+          <w:sz w:val="24"/>
+          <w:szCs w:val="24"/>
+        </w:rPr>
+        <w:t xml:space="preserve"> </w:t>
       </w:r>
       <w:r>
         <w:rPr>
@@ -10171,7 +11093,52 @@
           <w:sz w:val="24"/>
           <w:szCs w:val="24"/>
         </w:rPr>
-        <w:t>La Cooperativa Molinuco pretende dar a conocer a la comunidad turísticas los servicios y promociones. Que sería la empresa de referencia en transportación turística hacia las Cascadas de Molinuco. Además, pretende promocionar la información de los tipos de reservaciones, de los paquetes</w:t>
+        <w:t xml:space="preserve">La Cooperativa </w:t>
+      </w:r>
+      <w:proofErr w:type="spellStart"/>
+      <w:r>
+        <w:rPr>
+          <w:rFonts w:ascii="Times New Roman" w:hAnsi="Times New Roman" w:cs="Times New Roman"/>
+          <w:sz w:val="24"/>
+          <w:szCs w:val="24"/>
+        </w:rPr>
+        <w:t>Molinuco</w:t>
+      </w:r>
+      <w:proofErr w:type="spellEnd"/>
+      <w:r>
+        <w:rPr>
+          <w:rFonts w:ascii="Times New Roman" w:hAnsi="Times New Roman" w:cs="Times New Roman"/>
+          <w:sz w:val="24"/>
+          <w:szCs w:val="24"/>
+        </w:rPr>
+        <w:t xml:space="preserve"> pretende dar a conocer a la comunidad turísticas los servicios y promociones. Que sería la empresa de referencia en transportación turística hacia las </w:t>
+      </w:r>
+      <w:r>
+        <w:rPr>
+          <w:rFonts w:ascii="Times New Roman" w:hAnsi="Times New Roman" w:cs="Times New Roman"/>
+          <w:sz w:val="24"/>
+          <w:szCs w:val="24"/>
+        </w:rPr>
+        <w:lastRenderedPageBreak/>
+        <w:t xml:space="preserve">Cascadas de </w:t>
+      </w:r>
+      <w:proofErr w:type="spellStart"/>
+      <w:r>
+        <w:rPr>
+          <w:rFonts w:ascii="Times New Roman" w:hAnsi="Times New Roman" w:cs="Times New Roman"/>
+          <w:sz w:val="24"/>
+          <w:szCs w:val="24"/>
+        </w:rPr>
+        <w:t>Molinuco</w:t>
+      </w:r>
+      <w:proofErr w:type="spellEnd"/>
+      <w:r>
+        <w:rPr>
+          <w:rFonts w:ascii="Times New Roman" w:hAnsi="Times New Roman" w:cs="Times New Roman"/>
+          <w:sz w:val="24"/>
+          <w:szCs w:val="24"/>
+        </w:rPr>
+        <w:t>. Además, pretende promocionar la información de los tipos de reservaciones, de los paquetes</w:t>
       </w:r>
       <w:r>
         <w:rPr>
@@ -10235,16 +11202,43 @@
           <w:sz w:val="24"/>
           <w:szCs w:val="24"/>
         </w:rPr>
-        <w:t xml:space="preserve">El diagrama de caso de uso ayuda a comprender la forma en que un sistema de trabajo se comporta. Le ayuda a obtener los requerimientos desde el punto de vista del usuario. Una de las finalidades del proceso de análisis es generar una colección de casos de uso (Schmuller, 2001), que posteriormente se traducirá en diagramas de casos de usos. Los diagramas de caso de uso son una técnica para capturar requisitos o información de cómo un sistema o negocio trabaja, y están compuesto por los casos de uso, los actores que se </w:t>
-      </w:r>
-      <w:r>
-        <w:rPr>
-          <w:rFonts w:ascii="Times New Roman" w:hAnsi="Times New Roman" w:cs="Times New Roman"/>
-          <w:sz w:val="24"/>
-          <w:szCs w:val="24"/>
-        </w:rPr>
-        <w:lastRenderedPageBreak/>
-        <w:t>pueden definir como algo con comportamiento, como una persona (identificada por un rol), sistema informatizado u organización (Larman, 2003), y las relaciones existentes entre ambos.</w:t>
+        <w:t>El diagrama de caso de uso ayuda a comprender la forma en que un sistema de trabajo se comporta. Le ayuda a obtener los requerimientos desde el punto de vista del usuario. Una de las finalidades del proceso de análisis es generar una colección de casos de uso (</w:t>
+      </w:r>
+      <w:proofErr w:type="spellStart"/>
+      <w:r>
+        <w:rPr>
+          <w:rFonts w:ascii="Times New Roman" w:hAnsi="Times New Roman" w:cs="Times New Roman"/>
+          <w:sz w:val="24"/>
+          <w:szCs w:val="24"/>
+        </w:rPr>
+        <w:t>Schmuller</w:t>
+      </w:r>
+      <w:proofErr w:type="spellEnd"/>
+      <w:r>
+        <w:rPr>
+          <w:rFonts w:ascii="Times New Roman" w:hAnsi="Times New Roman" w:cs="Times New Roman"/>
+          <w:sz w:val="24"/>
+          <w:szCs w:val="24"/>
+        </w:rPr>
+        <w:t>, 2001), que posteriormente se traducirá en diagramas de casos de usos. Los diagramas de caso de uso son una técnica para capturar requisitos o información de cómo un sistema o negocio trabaja, y están compuesto por los casos de uso, los actores que se pueden definir como algo con comportamiento, como una persona (identificada por un rol), sistema informatizado u organización (</w:t>
+      </w:r>
+      <w:proofErr w:type="spellStart"/>
+      <w:r>
+        <w:rPr>
+          <w:rFonts w:ascii="Times New Roman" w:hAnsi="Times New Roman" w:cs="Times New Roman"/>
+          <w:sz w:val="24"/>
+          <w:szCs w:val="24"/>
+        </w:rPr>
+        <w:t>Larman</w:t>
+      </w:r>
+      <w:proofErr w:type="spellEnd"/>
+      <w:r>
+        <w:rPr>
+          <w:rFonts w:ascii="Times New Roman" w:hAnsi="Times New Roman" w:cs="Times New Roman"/>
+          <w:sz w:val="24"/>
+          <w:szCs w:val="24"/>
+        </w:rPr>
+        <w:t>, 2003), y las relaciones existentes entre ambos.</w:t>
       </w:r>
       <w:sdt>
         <w:sdtPr>
@@ -10550,6 +11544,7 @@
                 <w:noProof/>
                 <w:lang w:eastAsia="es-EC"/>
               </w:rPr>
+              <w:lastRenderedPageBreak/>
               <w:drawing>
                 <wp:anchor distT="0" distB="0" distL="114300" distR="114300" simplePos="0" relativeHeight="251660288" behindDoc="0" locked="0" layoutInCell="1" allowOverlap="1" wp14:anchorId="18286F07" wp14:editId="00C5A8D0">
                   <wp:simplePos x="0" y="0"/>
@@ -11322,16 +12317,25 @@
                 <w:sz w:val="24"/>
                 <w:szCs w:val="24"/>
               </w:rPr>
-              <w:t xml:space="preserve">El estereotipo Extend se usa para agregar más detalle a una dependencia, </w:t>
-            </w:r>
+              <w:t xml:space="preserve">El estereotipo </w:t>
+            </w:r>
+            <w:proofErr w:type="spellStart"/>
             <w:r>
               <w:rPr>
                 <w:rFonts w:ascii="Times New Roman" w:hAnsi="Times New Roman" w:cs="Times New Roman"/>
                 <w:sz w:val="24"/>
                 <w:szCs w:val="24"/>
               </w:rPr>
-              <w:lastRenderedPageBreak/>
-              <w:t>lo cual significa que estamos agregando más capacidades.</w:t>
+              <w:t>Extend</w:t>
+            </w:r>
+            <w:proofErr w:type="spellEnd"/>
+            <w:r>
+              <w:rPr>
+                <w:rFonts w:ascii="Times New Roman" w:hAnsi="Times New Roman" w:cs="Times New Roman"/>
+                <w:sz w:val="24"/>
+                <w:szCs w:val="24"/>
+              </w:rPr>
+              <w:t xml:space="preserve"> se usa para agregar más detalle a una dependencia, lo cual significa que estamos agregando más capacidades.</w:t>
             </w:r>
             <w:sdt>
               <w:sdtPr>
@@ -11422,7 +12426,6 @@
                 <w:noProof/>
                 <w:lang w:eastAsia="es-EC"/>
               </w:rPr>
-              <w:lastRenderedPageBreak/>
               <w:drawing>
                 <wp:anchor distT="0" distB="0" distL="114300" distR="114300" simplePos="0" relativeHeight="251664384" behindDoc="0" locked="0" layoutInCell="1" allowOverlap="1" wp14:anchorId="2300825B" wp14:editId="219EEE95">
                   <wp:simplePos x="0" y="0"/>
@@ -11549,7 +12552,25 @@
                 <w:sz w:val="24"/>
                 <w:szCs w:val="24"/>
               </w:rPr>
-              <w:t>Una dependencia rotulada con el estereotipo include significa que, finalmente, el caso de uso dependiente es para volver a usar el caso del que depende.</w:t>
+              <w:t xml:space="preserve">Una dependencia rotulada con el estereotipo </w:t>
+            </w:r>
+            <w:proofErr w:type="spellStart"/>
+            <w:r>
+              <w:rPr>
+                <w:rFonts w:ascii="Times New Roman" w:hAnsi="Times New Roman" w:cs="Times New Roman"/>
+                <w:sz w:val="24"/>
+                <w:szCs w:val="24"/>
+              </w:rPr>
+              <w:t>include</w:t>
+            </w:r>
+            <w:proofErr w:type="spellEnd"/>
+            <w:r>
+              <w:rPr>
+                <w:rFonts w:ascii="Times New Roman" w:hAnsi="Times New Roman" w:cs="Times New Roman"/>
+                <w:sz w:val="24"/>
+                <w:szCs w:val="24"/>
+              </w:rPr>
+              <w:t xml:space="preserve"> significa que, finalmente, el caso de uso dependiente es para volver a usar el caso del que depende.</w:t>
             </w:r>
             <w:sdt>
               <w:sdtPr>
@@ -11640,7 +12661,29 @@
           <w:sz w:val="20"/>
           <w:szCs w:val="20"/>
         </w:rPr>
-        <w:t xml:space="preserve">lexandra Juliana Nasimba </w:t>
+        <w:t xml:space="preserve">lexandra Juliana </w:t>
+      </w:r>
+      <w:proofErr w:type="spellStart"/>
+      <w:r>
+        <w:rPr>
+          <w:rFonts w:ascii="Times New Roman" w:hAnsi="Times New Roman" w:cs="Times New Roman"/>
+          <w:b/>
+          <w:i w:val="0"/>
+          <w:sz w:val="20"/>
+          <w:szCs w:val="20"/>
+        </w:rPr>
+        <w:t>Nasimba</w:t>
+      </w:r>
+      <w:proofErr w:type="spellEnd"/>
+      <w:r>
+        <w:rPr>
+          <w:rFonts w:ascii="Times New Roman" w:hAnsi="Times New Roman" w:cs="Times New Roman"/>
+          <w:b/>
+          <w:i w:val="0"/>
+          <w:sz w:val="20"/>
+          <w:szCs w:val="20"/>
+        </w:rPr>
+        <w:t xml:space="preserve"> </w:t>
       </w:r>
     </w:p>
     <w:p>
@@ -11766,6 +12809,7 @@
         <w:rPr>
           <w:noProof/>
         </w:rPr>
+        <w:lastRenderedPageBreak/>
         <w:drawing>
           <wp:inline distT="0" distB="0" distL="0" distR="0" wp14:anchorId="5BFF7437" wp14:editId="16924C7C">
             <wp:extent cx="4528299" cy="5091143"/>
@@ -11820,8 +12864,19 @@
           <w:sz w:val="20"/>
           <w:szCs w:val="20"/>
         </w:rPr>
-        <w:t>Elaborado por: Alexandra Juliana Nasimba</w:t>
-      </w:r>
+        <w:t xml:space="preserve">Elaborado por: Alexandra Juliana </w:t>
+      </w:r>
+      <w:proofErr w:type="spellStart"/>
+      <w:r>
+        <w:rPr>
+          <w:rFonts w:ascii="Times New Roman" w:hAnsi="Times New Roman" w:cs="Times New Roman"/>
+          <w:b/>
+          <w:sz w:val="20"/>
+          <w:szCs w:val="20"/>
+        </w:rPr>
+        <w:t>Nasimba</w:t>
+      </w:r>
+      <w:proofErr w:type="spellEnd"/>
     </w:p>
     <w:p/>
     <w:p/>
@@ -11833,7 +12888,6 @@
       </w:pPr>
       <w:bookmarkStart w:id="50" w:name="_Toc11944599"/>
       <w:r>
-        <w:lastRenderedPageBreak/>
         <w:t>2.2.3 Actores y trabajadores del negocio</w:t>
       </w:r>
       <w:bookmarkEnd w:id="50"/>
@@ -12116,6 +13170,7 @@
                 <w:sz w:val="24"/>
                 <w:szCs w:val="24"/>
               </w:rPr>
+              <w:lastRenderedPageBreak/>
               <w:t xml:space="preserve">Actores del negocio </w:t>
             </w:r>
           </w:p>
@@ -12338,8 +13393,20 @@
           <w:sz w:val="20"/>
           <w:szCs w:val="20"/>
         </w:rPr>
-        <w:t>Alexandra Juliana Nasimba</w:t>
-      </w:r>
+        <w:t xml:space="preserve">Alexandra Juliana </w:t>
+      </w:r>
+      <w:proofErr w:type="spellStart"/>
+      <w:r>
+        <w:rPr>
+          <w:rFonts w:ascii="Times New Roman" w:hAnsi="Times New Roman" w:cs="Times New Roman"/>
+          <w:b/>
+          <w:i w:val="0"/>
+          <w:sz w:val="20"/>
+          <w:szCs w:val="20"/>
+        </w:rPr>
+        <w:t>Nasimba</w:t>
+      </w:r>
+      <w:proofErr w:type="spellEnd"/>
     </w:p>
     <w:p/>
     <w:p>
@@ -12727,7 +13794,43 @@
           <w:sz w:val="24"/>
           <w:szCs w:val="24"/>
         </w:rPr>
-        <w:t xml:space="preserve"> acceder a las cascadas de Molinuco se necesita acudir a las oficinas de la Cooperativa Molinuco para proceder a entregar un afiche para poder llenarlo de manera manual, el representante de dicha cooperativa obtiene información del nuevo cliente y procede hacer el contrato o generar tiquetes, y de su respectiva aprobación.</w:t>
+        <w:t xml:space="preserve"> acceder a las cascadas de </w:t>
+      </w:r>
+      <w:proofErr w:type="spellStart"/>
+      <w:r>
+        <w:rPr>
+          <w:rFonts w:ascii="Times New Roman" w:hAnsi="Times New Roman" w:cs="Times New Roman"/>
+          <w:sz w:val="24"/>
+          <w:szCs w:val="24"/>
+        </w:rPr>
+        <w:t>Molinuco</w:t>
+      </w:r>
+      <w:proofErr w:type="spellEnd"/>
+      <w:r>
+        <w:rPr>
+          <w:rFonts w:ascii="Times New Roman" w:hAnsi="Times New Roman" w:cs="Times New Roman"/>
+          <w:sz w:val="24"/>
+          <w:szCs w:val="24"/>
+        </w:rPr>
+        <w:t xml:space="preserve"> se necesita acudir a las oficinas de la Cooperativa </w:t>
+      </w:r>
+      <w:proofErr w:type="spellStart"/>
+      <w:r>
+        <w:rPr>
+          <w:rFonts w:ascii="Times New Roman" w:hAnsi="Times New Roman" w:cs="Times New Roman"/>
+          <w:sz w:val="24"/>
+          <w:szCs w:val="24"/>
+        </w:rPr>
+        <w:t>Molinuco</w:t>
+      </w:r>
+      <w:proofErr w:type="spellEnd"/>
+      <w:r>
+        <w:rPr>
+          <w:rFonts w:ascii="Times New Roman" w:hAnsi="Times New Roman" w:cs="Times New Roman"/>
+          <w:sz w:val="24"/>
+          <w:szCs w:val="24"/>
+        </w:rPr>
+        <w:t xml:space="preserve"> para proceder a entregar un afiche para poder llenarlo de manera manual, el representante de dicha cooperativa obtiene información del nuevo cliente y procede hacer el contrato o generar tiquetes, y de su respectiva aprobación.</w:t>
       </w:r>
     </w:p>
     <w:p>
@@ -12745,7 +13848,6 @@
           <w:sz w:val="24"/>
           <w:szCs w:val="24"/>
         </w:rPr>
-        <w:lastRenderedPageBreak/>
         <w:t xml:space="preserve">Para cumplir </w:t>
       </w:r>
       <w:r>
@@ -13122,7 +14224,6 @@
           <w:sz w:val="24"/>
           <w:szCs w:val="24"/>
         </w:rPr>
-        <w:lastRenderedPageBreak/>
         <w:t>Modelar elementos de arquitectura de software, tales como método, función y operación.</w:t>
       </w:r>
       <w:sdt>
@@ -13213,6 +14314,7 @@
         <w:rPr>
           <w:rFonts w:ascii="Times New Roman" w:hAnsi="Times New Roman" w:cs="Times New Roman"/>
         </w:rPr>
+        <w:lastRenderedPageBreak/>
         <w:t xml:space="preserve">Ilustración </w:t>
       </w:r>
       <w:r>
@@ -13412,8 +14514,20 @@
           <w:sz w:val="20"/>
           <w:szCs w:val="20"/>
         </w:rPr>
-        <w:t>Alexandra Juliana Nasimba</w:t>
-      </w:r>
+        <w:t xml:space="preserve">Alexandra Juliana </w:t>
+      </w:r>
+      <w:proofErr w:type="spellStart"/>
+      <w:r>
+        <w:rPr>
+          <w:rFonts w:ascii="Times New Roman" w:hAnsi="Times New Roman" w:cs="Times New Roman"/>
+          <w:b/>
+          <w:i w:val="0"/>
+          <w:sz w:val="20"/>
+          <w:szCs w:val="20"/>
+        </w:rPr>
+        <w:t>Nasimba</w:t>
+      </w:r>
+      <w:proofErr w:type="spellEnd"/>
       <w:r>
         <w:rPr>
           <w:rFonts w:ascii="Times New Roman" w:hAnsi="Times New Roman" w:cs="Times New Roman"/>
@@ -13532,7 +14646,6 @@
           <w:noProof/>
           <w:lang w:eastAsia="es-EC"/>
         </w:rPr>
-        <w:lastRenderedPageBreak/>
         <w:drawing>
           <wp:anchor distT="0" distB="0" distL="114300" distR="114300" simplePos="0" relativeHeight="251667456" behindDoc="0" locked="0" layoutInCell="1" allowOverlap="1" wp14:anchorId="54A5EBB7" wp14:editId="5F14869E">
             <wp:simplePos x="0" y="0"/>
@@ -13617,8 +14730,20 @@
           <w:sz w:val="20"/>
           <w:szCs w:val="20"/>
         </w:rPr>
-        <w:t>Elaborado por: Alexandra Juliana Nasimba</w:t>
-      </w:r>
+        <w:t xml:space="preserve">Elaborado por: Alexandra Juliana </w:t>
+      </w:r>
+      <w:proofErr w:type="spellStart"/>
+      <w:r>
+        <w:rPr>
+          <w:rFonts w:ascii="Times New Roman" w:hAnsi="Times New Roman" w:cs="Times New Roman"/>
+          <w:b/>
+          <w:i w:val="0"/>
+          <w:sz w:val="20"/>
+          <w:szCs w:val="20"/>
+        </w:rPr>
+        <w:t>Nasimba</w:t>
+      </w:r>
+      <w:proofErr w:type="spellEnd"/>
       <w:r>
         <w:rPr>
           <w:rFonts w:ascii="Times New Roman" w:hAnsi="Times New Roman" w:cs="Times New Roman"/>
@@ -13643,6 +14768,7 @@
         <w:rPr>
           <w:rFonts w:ascii="Times New Roman" w:hAnsi="Times New Roman" w:cs="Times New Roman"/>
         </w:rPr>
+        <w:lastRenderedPageBreak/>
         <w:t xml:space="preserve">Ilustración </w:t>
       </w:r>
       <w:r>
@@ -13762,7 +14888,6 @@
       </w:pPr>
       <w:bookmarkStart w:id="81" w:name="_Toc11944603"/>
       <w:r>
-        <w:lastRenderedPageBreak/>
         <w:t>2.2.7 Reglas del negocio a considerar</w:t>
       </w:r>
       <w:bookmarkEnd w:id="81"/>
@@ -13976,7 +15101,25 @@
           <w:sz w:val="24"/>
           <w:szCs w:val="24"/>
         </w:rPr>
-        <w:t>Todo turista debe leer las políticas y normas de seguridad de las Cascadas de Molinuco.</w:t>
+        <w:t xml:space="preserve">Todo turista debe leer las políticas y normas de seguridad de las Cascadas de </w:t>
+      </w:r>
+      <w:proofErr w:type="spellStart"/>
+      <w:r>
+        <w:rPr>
+          <w:rFonts w:ascii="Times New Roman" w:hAnsi="Times New Roman" w:cs="Times New Roman"/>
+          <w:sz w:val="24"/>
+          <w:szCs w:val="24"/>
+        </w:rPr>
+        <w:t>Molinuco</w:t>
+      </w:r>
+      <w:proofErr w:type="spellEnd"/>
+      <w:r>
+        <w:rPr>
+          <w:rFonts w:ascii="Times New Roman" w:hAnsi="Times New Roman" w:cs="Times New Roman"/>
+          <w:sz w:val="24"/>
+          <w:szCs w:val="24"/>
+        </w:rPr>
+        <w:t>.</w:t>
       </w:r>
     </w:p>
     <w:p>
@@ -13990,6 +15133,7 @@
       </w:pPr>
       <w:bookmarkStart w:id="82" w:name="_Toc11944604"/>
       <w:r>
+        <w:lastRenderedPageBreak/>
         <w:t>2.3 Especificación de los requisitos de Software</w:t>
       </w:r>
       <w:bookmarkEnd w:id="82"/>
@@ -14238,7 +15382,6 @@
           <w:sz w:val="24"/>
           <w:szCs w:val="24"/>
         </w:rPr>
-        <w:lastRenderedPageBreak/>
         <w:t xml:space="preserve">RF2: </w:t>
       </w:r>
       <w:r>
@@ -14662,6 +15805,7 @@
           <w:sz w:val="24"/>
           <w:szCs w:val="24"/>
         </w:rPr>
+        <w:lastRenderedPageBreak/>
         <w:t xml:space="preserve">RF 4.2 Eliminar </w:t>
       </w:r>
       <w:r>
@@ -15140,7 +16284,6 @@
           <w:sz w:val="24"/>
           <w:szCs w:val="24"/>
         </w:rPr>
-        <w:lastRenderedPageBreak/>
         <w:t>RF 5.1 Crear Cobro Servicio Turístico</w:t>
       </w:r>
     </w:p>
@@ -15327,16 +16470,30 @@
       <w:bookmarkStart w:id="83" w:name="_Toc11853644"/>
       <w:bookmarkStart w:id="84" w:name="_Toc11853594"/>
       <w:r>
+        <w:lastRenderedPageBreak/>
         <w:t xml:space="preserve">Tabla </w:t>
       </w:r>
-      <w:fldSimple w:instr=" SEQ Tabla \* ARABIC ">
-        <w:r>
-          <w:rPr>
-            <w:noProof/>
-          </w:rPr>
-          <w:t>7</w:t>
-        </w:r>
-      </w:fldSimple>
+      <w:r>
+        <w:fldChar w:fldCharType="begin"/>
+      </w:r>
+      <w:r>
+        <w:instrText xml:space="preserve"> SEQ Tabla \* ARABIC </w:instrText>
+      </w:r>
+      <w:r>
+        <w:fldChar w:fldCharType="separate"/>
+      </w:r>
+      <w:r>
+        <w:rPr>
+          <w:noProof/>
+        </w:rPr>
+        <w:t>7</w:t>
+      </w:r>
+      <w:r>
+        <w:rPr>
+          <w:noProof/>
+        </w:rPr>
+        <w:fldChar w:fldCharType="end"/>
+      </w:r>
       <w:r>
         <w:t>: Interfaz de usuario</w:t>
       </w:r>
@@ -15694,7 +16851,15 @@
         <w:t xml:space="preserve">Elaborado por: </w:t>
       </w:r>
       <w:r>
-        <w:t>Alexandra Juliana Nasimba Quishpe</w:t>
+        <w:t xml:space="preserve">Alexandra Juliana </w:t>
+      </w:r>
+      <w:proofErr w:type="spellStart"/>
+      <w:r>
+        <w:t>Nasimba</w:t>
+      </w:r>
+      <w:proofErr w:type="spellEnd"/>
+      <w:r>
+        <w:t xml:space="preserve"> Quishpe</w:t>
       </w:r>
     </w:p>
     <w:p>
@@ -15732,14 +16897,27 @@
       <w:r>
         <w:t xml:space="preserve">Tabla </w:t>
       </w:r>
-      <w:fldSimple w:instr=" SEQ Tabla \* ARABIC ">
-        <w:r>
-          <w:rPr>
-            <w:noProof/>
-          </w:rPr>
-          <w:t>8</w:t>
-        </w:r>
-      </w:fldSimple>
+      <w:r>
+        <w:fldChar w:fldCharType="begin"/>
+      </w:r>
+      <w:r>
+        <w:instrText xml:space="preserve"> SEQ Tabla \* ARABIC </w:instrText>
+      </w:r>
+      <w:r>
+        <w:fldChar w:fldCharType="separate"/>
+      </w:r>
+      <w:r>
+        <w:rPr>
+          <w:noProof/>
+        </w:rPr>
+        <w:t>8</w:t>
+      </w:r>
+      <w:r>
+        <w:rPr>
+          <w:noProof/>
+        </w:rPr>
+        <w:fldChar w:fldCharType="end"/>
+      </w:r>
       <w:r>
         <w:t>: Usabilidad</w:t>
       </w:r>
@@ -16300,8 +17478,15 @@
         </w:rPr>
       </w:pPr>
       <w:r>
-        <w:lastRenderedPageBreak/>
-        <w:t>Elaborado por: Alexandra Juliana Nasimba Quishpe</w:t>
+        <w:t xml:space="preserve">Elaborado por: Alexandra Juliana </w:t>
+      </w:r>
+      <w:proofErr w:type="spellStart"/>
+      <w:r>
+        <w:t>Nasimba</w:t>
+      </w:r>
+      <w:proofErr w:type="spellEnd"/>
+      <w:r>
+        <w:t xml:space="preserve"> Quishpe</w:t>
       </w:r>
     </w:p>
     <w:p>
@@ -16339,14 +17524,27 @@
       <w:r>
         <w:t xml:space="preserve">Tabla </w:t>
       </w:r>
-      <w:fldSimple w:instr=" SEQ Tabla \* ARABIC ">
-        <w:r>
-          <w:rPr>
-            <w:noProof/>
-          </w:rPr>
-          <w:t>9</w:t>
-        </w:r>
-      </w:fldSimple>
+      <w:r>
+        <w:fldChar w:fldCharType="begin"/>
+      </w:r>
+      <w:r>
+        <w:instrText xml:space="preserve"> SEQ Tabla \* ARABIC </w:instrText>
+      </w:r>
+      <w:r>
+        <w:fldChar w:fldCharType="separate"/>
+      </w:r>
+      <w:r>
+        <w:rPr>
+          <w:noProof/>
+        </w:rPr>
+        <w:t>9</w:t>
+      </w:r>
+      <w:r>
+        <w:rPr>
+          <w:noProof/>
+        </w:rPr>
+        <w:fldChar w:fldCharType="end"/>
+      </w:r>
       <w:r>
         <w:t>: Seguridad</w:t>
       </w:r>
@@ -16653,7 +17851,27 @@
                 <w:szCs w:val="24"/>
                 <w:lang w:val="es-ES"/>
               </w:rPr>
-              <w:t>La interfaz debe ser desarrollada libre de ataques XSS y SQL Injections.</w:t>
+              <w:t xml:space="preserve">La interfaz debe ser desarrollada libre de ataques XSS y SQL </w:t>
+            </w:r>
+            <w:proofErr w:type="spellStart"/>
+            <w:r>
+              <w:rPr>
+                <w:rFonts w:ascii="Times New Roman" w:hAnsi="Times New Roman" w:cs="Times New Roman"/>
+                <w:sz w:val="24"/>
+                <w:szCs w:val="24"/>
+                <w:lang w:val="es-ES"/>
+              </w:rPr>
+              <w:t>Injections</w:t>
+            </w:r>
+            <w:proofErr w:type="spellEnd"/>
+            <w:r>
+              <w:rPr>
+                <w:rFonts w:ascii="Times New Roman" w:hAnsi="Times New Roman" w:cs="Times New Roman"/>
+                <w:sz w:val="24"/>
+                <w:szCs w:val="24"/>
+                <w:lang w:val="es-ES"/>
+              </w:rPr>
+              <w:t>.</w:t>
             </w:r>
           </w:p>
         </w:tc>
@@ -16748,7 +17966,27 @@
                 <w:szCs w:val="24"/>
                 <w:lang w:val="es-ES"/>
               </w:rPr>
-              <w:t>El recuérdame del login debe ser configurado con token encriptado en las cookies.</w:t>
+              <w:t xml:space="preserve">El recuérdame del </w:t>
+            </w:r>
+            <w:proofErr w:type="spellStart"/>
+            <w:r>
+              <w:rPr>
+                <w:rFonts w:ascii="Times New Roman" w:hAnsi="Times New Roman" w:cs="Times New Roman"/>
+                <w:sz w:val="24"/>
+                <w:szCs w:val="24"/>
+                <w:lang w:val="es-ES"/>
+              </w:rPr>
+              <w:t>login</w:t>
+            </w:r>
+            <w:proofErr w:type="spellEnd"/>
+            <w:r>
+              <w:rPr>
+                <w:rFonts w:ascii="Times New Roman" w:hAnsi="Times New Roman" w:cs="Times New Roman"/>
+                <w:sz w:val="24"/>
+                <w:szCs w:val="24"/>
+                <w:lang w:val="es-ES"/>
+              </w:rPr>
+              <w:t xml:space="preserve"> debe ser configurado con token encriptado en las cookies.</w:t>
             </w:r>
           </w:p>
         </w:tc>
@@ -16891,7 +18129,15 @@
         </w:rPr>
       </w:pPr>
       <w:r>
-        <w:t>Elaborado por: Alexandra Juliana Nasimba Quishpe</w:t>
+        <w:t xml:space="preserve">Elaborado por: Alexandra Juliana </w:t>
+      </w:r>
+      <w:proofErr w:type="spellStart"/>
+      <w:r>
+        <w:t>Nasimba</w:t>
+      </w:r>
+      <w:proofErr w:type="spellEnd"/>
+      <w:r>
+        <w:t xml:space="preserve"> Quishpe</w:t>
       </w:r>
     </w:p>
     <w:p>
@@ -16929,14 +18175,27 @@
       <w:r>
         <w:t xml:space="preserve">Tabla </w:t>
       </w:r>
-      <w:fldSimple w:instr=" SEQ Tabla \* ARABIC ">
-        <w:r>
-          <w:rPr>
-            <w:noProof/>
-          </w:rPr>
-          <w:t>10</w:t>
-        </w:r>
-      </w:fldSimple>
+      <w:r>
+        <w:fldChar w:fldCharType="begin"/>
+      </w:r>
+      <w:r>
+        <w:instrText xml:space="preserve"> SEQ Tabla \* ARABIC </w:instrText>
+      </w:r>
+      <w:r>
+        <w:fldChar w:fldCharType="separate"/>
+      </w:r>
+      <w:r>
+        <w:rPr>
+          <w:noProof/>
+        </w:rPr>
+        <w:t>10</w:t>
+      </w:r>
+      <w:r>
+        <w:rPr>
+          <w:noProof/>
+        </w:rPr>
+        <w:fldChar w:fldCharType="end"/>
+      </w:r>
       <w:r>
         <w:t>: Confiabilidad</w:t>
       </w:r>
@@ -17199,7 +18458,15 @@
         </w:rPr>
       </w:pPr>
       <w:r>
-        <w:t>Elaborado por: Alexandra Juliana Nasimba Quishpe</w:t>
+        <w:t xml:space="preserve">Elaborado por: Alexandra Juliana </w:t>
+      </w:r>
+      <w:proofErr w:type="spellStart"/>
+      <w:r>
+        <w:t>Nasimba</w:t>
+      </w:r>
+      <w:proofErr w:type="spellEnd"/>
+      <w:r>
+        <w:t xml:space="preserve"> Quishpe</w:t>
       </w:r>
     </w:p>
     <w:p>
@@ -17292,14 +18559,27 @@
       <w:r>
         <w:t xml:space="preserve">Tabla </w:t>
       </w:r>
-      <w:fldSimple w:instr=" SEQ Tabla \* ARABIC ">
-        <w:r>
-          <w:rPr>
-            <w:noProof/>
-          </w:rPr>
-          <w:t>11</w:t>
-        </w:r>
-      </w:fldSimple>
+      <w:r>
+        <w:fldChar w:fldCharType="begin"/>
+      </w:r>
+      <w:r>
+        <w:instrText xml:space="preserve"> SEQ Tabla \* ARABIC </w:instrText>
+      </w:r>
+      <w:r>
+        <w:fldChar w:fldCharType="separate"/>
+      </w:r>
+      <w:r>
+        <w:rPr>
+          <w:noProof/>
+        </w:rPr>
+        <w:t>11</w:t>
+      </w:r>
+      <w:r>
+        <w:rPr>
+          <w:noProof/>
+        </w:rPr>
+        <w:fldChar w:fldCharType="end"/>
+      </w:r>
       <w:r>
         <w:t>: Eficiencia</w:t>
       </w:r>
@@ -17660,7 +18940,15 @@
         </w:rPr>
       </w:pPr>
       <w:r>
-        <w:t>Elaborado por: Alexandra Juliana Nasimba Quishpe</w:t>
+        <w:t xml:space="preserve">Elaborado por: Alexandra Juliana </w:t>
+      </w:r>
+      <w:proofErr w:type="spellStart"/>
+      <w:r>
+        <w:t>Nasimba</w:t>
+      </w:r>
+      <w:proofErr w:type="spellEnd"/>
+      <w:r>
+        <w:t xml:space="preserve"> Quishpe</w:t>
       </w:r>
     </w:p>
     <w:p>
@@ -17696,17 +18984,29 @@
       <w:bookmarkStart w:id="93" w:name="_Toc11853649"/>
       <w:bookmarkStart w:id="94" w:name="_Toc11853599"/>
       <w:r>
-        <w:lastRenderedPageBreak/>
         <w:t xml:space="preserve">Tabla </w:t>
       </w:r>
-      <w:fldSimple w:instr=" SEQ Tabla \* ARABIC ">
-        <w:r>
-          <w:rPr>
-            <w:noProof/>
-          </w:rPr>
-          <w:t>12</w:t>
-        </w:r>
-      </w:fldSimple>
+      <w:r>
+        <w:fldChar w:fldCharType="begin"/>
+      </w:r>
+      <w:r>
+        <w:instrText xml:space="preserve"> SEQ Tabla \* ARABIC </w:instrText>
+      </w:r>
+      <w:r>
+        <w:fldChar w:fldCharType="separate"/>
+      </w:r>
+      <w:r>
+        <w:rPr>
+          <w:noProof/>
+        </w:rPr>
+        <w:t>12</w:t>
+      </w:r>
+      <w:r>
+        <w:rPr>
+          <w:noProof/>
+        </w:rPr>
+        <w:fldChar w:fldCharType="end"/>
+      </w:r>
       <w:r>
         <w:t>: Arquitectura</w:t>
       </w:r>
@@ -18166,7 +19466,15 @@
       </w:pPr>
       <w:bookmarkStart w:id="95" w:name="_Toc11944605"/>
       <w:r>
-        <w:t>Elaborado por: Alexandra Juliana Nasimba Quishpe</w:t>
+        <w:t xml:space="preserve">Elaborado por: Alexandra Juliana </w:t>
+      </w:r>
+      <w:proofErr w:type="spellStart"/>
+      <w:r>
+        <w:t>Nasimba</w:t>
+      </w:r>
+      <w:proofErr w:type="spellEnd"/>
+      <w:r>
+        <w:t xml:space="preserve"> Quishpe</w:t>
       </w:r>
     </w:p>
     <w:p>
@@ -18512,7 +19820,29 @@
           <w:sz w:val="20"/>
           <w:szCs w:val="20"/>
         </w:rPr>
-        <w:t>Elaborado por: Nasimba Quishpe Alexandra Juliana</w:t>
+        <w:t xml:space="preserve">Elaborado por: </w:t>
+      </w:r>
+      <w:proofErr w:type="spellStart"/>
+      <w:r>
+        <w:rPr>
+          <w:rFonts w:ascii="Times New Roman" w:hAnsi="Times New Roman" w:cs="Times New Roman"/>
+          <w:b/>
+          <w:i w:val="0"/>
+          <w:sz w:val="20"/>
+          <w:szCs w:val="20"/>
+        </w:rPr>
+        <w:t>Nasimba</w:t>
+      </w:r>
+      <w:proofErr w:type="spellEnd"/>
+      <w:r>
+        <w:rPr>
+          <w:rFonts w:ascii="Times New Roman" w:hAnsi="Times New Roman" w:cs="Times New Roman"/>
+          <w:b/>
+          <w:i w:val="0"/>
+          <w:sz w:val="20"/>
+          <w:szCs w:val="20"/>
+        </w:rPr>
+        <w:t xml:space="preserve"> Quishpe Alexandra Juliana</w:t>
       </w:r>
     </w:p>
     <w:p/>
@@ -18639,7 +19969,29 @@
           <w:sz w:val="20"/>
           <w:szCs w:val="20"/>
         </w:rPr>
-        <w:t>Elaborado por: Nasimba Quishpe Alexandra Juliana</w:t>
+        <w:t xml:space="preserve">Elaborado por: </w:t>
+      </w:r>
+      <w:proofErr w:type="spellStart"/>
+      <w:r>
+        <w:rPr>
+          <w:rFonts w:ascii="Times New Roman" w:hAnsi="Times New Roman" w:cs="Times New Roman"/>
+          <w:b/>
+          <w:i w:val="0"/>
+          <w:sz w:val="20"/>
+          <w:szCs w:val="20"/>
+        </w:rPr>
+        <w:t>Nasimba</w:t>
+      </w:r>
+      <w:proofErr w:type="spellEnd"/>
+      <w:r>
+        <w:rPr>
+          <w:rFonts w:ascii="Times New Roman" w:hAnsi="Times New Roman" w:cs="Times New Roman"/>
+          <w:b/>
+          <w:i w:val="0"/>
+          <w:sz w:val="20"/>
+          <w:szCs w:val="20"/>
+        </w:rPr>
+        <w:t xml:space="preserve"> Quishpe Alexandra Juliana</w:t>
       </w:r>
     </w:p>
     <w:p>
@@ -18798,7 +20150,29 @@
           <w:sz w:val="20"/>
           <w:szCs w:val="20"/>
         </w:rPr>
-        <w:t>Elaborado por: Nasimba Quishpe Alexandra Juliana</w:t>
+        <w:t xml:space="preserve">Elaborado por: </w:t>
+      </w:r>
+      <w:proofErr w:type="spellStart"/>
+      <w:r>
+        <w:rPr>
+          <w:rFonts w:ascii="Times New Roman" w:hAnsi="Times New Roman" w:cs="Times New Roman"/>
+          <w:b/>
+          <w:i w:val="0"/>
+          <w:sz w:val="20"/>
+          <w:szCs w:val="20"/>
+        </w:rPr>
+        <w:t>Nasimba</w:t>
+      </w:r>
+      <w:proofErr w:type="spellEnd"/>
+      <w:r>
+        <w:rPr>
+          <w:rFonts w:ascii="Times New Roman" w:hAnsi="Times New Roman" w:cs="Times New Roman"/>
+          <w:b/>
+          <w:i w:val="0"/>
+          <w:sz w:val="20"/>
+          <w:szCs w:val="20"/>
+        </w:rPr>
+        <w:t xml:space="preserve"> Quishpe Alexandra Juliana</w:t>
       </w:r>
     </w:p>
     <w:p/>
@@ -18925,7 +20299,29 @@
           <w:sz w:val="20"/>
           <w:szCs w:val="20"/>
         </w:rPr>
-        <w:t>Elaborado por: Nasimba Quishpe Alexandra Juliana</w:t>
+        <w:t xml:space="preserve">Elaborado por: </w:t>
+      </w:r>
+      <w:proofErr w:type="spellStart"/>
+      <w:r>
+        <w:rPr>
+          <w:rFonts w:ascii="Times New Roman" w:hAnsi="Times New Roman" w:cs="Times New Roman"/>
+          <w:b/>
+          <w:i/>
+          <w:sz w:val="20"/>
+          <w:szCs w:val="20"/>
+        </w:rPr>
+        <w:t>Nasimba</w:t>
+      </w:r>
+      <w:proofErr w:type="spellEnd"/>
+      <w:r>
+        <w:rPr>
+          <w:rFonts w:ascii="Times New Roman" w:hAnsi="Times New Roman" w:cs="Times New Roman"/>
+          <w:b/>
+          <w:i/>
+          <w:sz w:val="20"/>
+          <w:szCs w:val="20"/>
+        </w:rPr>
+        <w:t xml:space="preserve"> Quishpe Alexandra Juliana</w:t>
       </w:r>
     </w:p>
     <w:p>
@@ -19087,7 +20483,29 @@
           <w:sz w:val="20"/>
           <w:szCs w:val="20"/>
         </w:rPr>
-        <w:t>Elaborado por: Nasimba Quishpe Alexandra Juliana</w:t>
+        <w:t xml:space="preserve">Elaborado por: </w:t>
+      </w:r>
+      <w:proofErr w:type="spellStart"/>
+      <w:r>
+        <w:rPr>
+          <w:rFonts w:ascii="Times New Roman" w:hAnsi="Times New Roman" w:cs="Times New Roman"/>
+          <w:b/>
+          <w:i/>
+          <w:sz w:val="20"/>
+          <w:szCs w:val="20"/>
+        </w:rPr>
+        <w:t>Nasimba</w:t>
+      </w:r>
+      <w:proofErr w:type="spellEnd"/>
+      <w:r>
+        <w:rPr>
+          <w:rFonts w:ascii="Times New Roman" w:hAnsi="Times New Roman" w:cs="Times New Roman"/>
+          <w:b/>
+          <w:i/>
+          <w:sz w:val="20"/>
+          <w:szCs w:val="20"/>
+        </w:rPr>
+        <w:t xml:space="preserve"> Quishpe Alexandra Juliana</w:t>
       </w:r>
       <w:r>
         <w:tab/>
@@ -21113,8 +22531,9 @@
           <w:sz w:val="20"/>
           <w:szCs w:val="20"/>
         </w:rPr>
-        <w:t>Elaborado por: Alexandra Juliana Nasim</w:t>
-      </w:r>
+        <w:t xml:space="preserve">Elaborado por: Alexandra Juliana </w:t>
+      </w:r>
+      <w:proofErr w:type="spellStart"/>
       <w:r>
         <w:rPr>
           <w:rFonts w:ascii="Times New Roman" w:hAnsi="Times New Roman" w:cs="Times New Roman"/>
@@ -21123,7 +22542,7 @@
           <w:sz w:val="20"/>
           <w:szCs w:val="20"/>
         </w:rPr>
-        <w:t>b</w:t>
+        <w:t>Nasim</w:t>
       </w:r>
       <w:r>
         <w:rPr>
@@ -21133,8 +22552,19 @@
           <w:sz w:val="20"/>
           <w:szCs w:val="20"/>
         </w:rPr>
+        <w:t>b</w:t>
+      </w:r>
+      <w:r>
+        <w:rPr>
+          <w:rFonts w:ascii="Times New Roman" w:hAnsi="Times New Roman" w:cs="Times New Roman"/>
+          <w:b/>
+          <w:i w:val="0"/>
+          <w:sz w:val="20"/>
+          <w:szCs w:val="20"/>
+        </w:rPr>
         <w:t>a</w:t>
       </w:r>
+      <w:proofErr w:type="spellEnd"/>
       <w:r>
         <w:rPr>
           <w:rFonts w:ascii="Times New Roman" w:hAnsi="Times New Roman" w:cs="Times New Roman"/>
@@ -22663,7 +24093,29 @@
           <w:sz w:val="20"/>
           <w:szCs w:val="20"/>
         </w:rPr>
-        <w:t>Alexandra Juliana Nasimba Quishpe</w:t>
+        <w:t xml:space="preserve">Alexandra Juliana </w:t>
+      </w:r>
+      <w:proofErr w:type="spellStart"/>
+      <w:r>
+        <w:rPr>
+          <w:rFonts w:ascii="Times New Roman" w:hAnsi="Times New Roman" w:cs="Times New Roman"/>
+          <w:b/>
+          <w:i w:val="0"/>
+          <w:sz w:val="20"/>
+          <w:szCs w:val="20"/>
+        </w:rPr>
+        <w:t>Nasimba</w:t>
+      </w:r>
+      <w:proofErr w:type="spellEnd"/>
+      <w:r>
+        <w:rPr>
+          <w:rFonts w:ascii="Times New Roman" w:hAnsi="Times New Roman" w:cs="Times New Roman"/>
+          <w:b/>
+          <w:i w:val="0"/>
+          <w:sz w:val="20"/>
+          <w:szCs w:val="20"/>
+        </w:rPr>
+        <w:t xml:space="preserve"> Quishpe</w:t>
       </w:r>
     </w:p>
     <w:p>
@@ -24147,7 +25599,29 @@
           <w:sz w:val="20"/>
           <w:szCs w:val="20"/>
         </w:rPr>
-        <w:t>Alexandra Juliana Nasimba Quishpe</w:t>
+        <w:t xml:space="preserve">Alexandra Juliana </w:t>
+      </w:r>
+      <w:proofErr w:type="spellStart"/>
+      <w:r>
+        <w:rPr>
+          <w:rFonts w:ascii="Times New Roman" w:hAnsi="Times New Roman" w:cs="Times New Roman"/>
+          <w:b/>
+          <w:i w:val="0"/>
+          <w:sz w:val="20"/>
+          <w:szCs w:val="20"/>
+        </w:rPr>
+        <w:t>Nasimba</w:t>
+      </w:r>
+      <w:proofErr w:type="spellEnd"/>
+      <w:r>
+        <w:rPr>
+          <w:rFonts w:ascii="Times New Roman" w:hAnsi="Times New Roman" w:cs="Times New Roman"/>
+          <w:b/>
+          <w:i w:val="0"/>
+          <w:sz w:val="20"/>
+          <w:szCs w:val="20"/>
+        </w:rPr>
+        <w:t xml:space="preserve"> Quishpe</w:t>
       </w:r>
     </w:p>
     <w:p>
@@ -25723,7 +27197,29 @@
           <w:sz w:val="20"/>
           <w:szCs w:val="20"/>
         </w:rPr>
-        <w:t>Alexandra Juliana Nasimba Quishpe</w:t>
+        <w:t xml:space="preserve">Alexandra Juliana </w:t>
+      </w:r>
+      <w:proofErr w:type="spellStart"/>
+      <w:r>
+        <w:rPr>
+          <w:rFonts w:ascii="Times New Roman" w:hAnsi="Times New Roman" w:cs="Times New Roman"/>
+          <w:b/>
+          <w:i w:val="0"/>
+          <w:sz w:val="20"/>
+          <w:szCs w:val="20"/>
+        </w:rPr>
+        <w:t>Nasimba</w:t>
+      </w:r>
+      <w:proofErr w:type="spellEnd"/>
+      <w:r>
+        <w:rPr>
+          <w:rFonts w:ascii="Times New Roman" w:hAnsi="Times New Roman" w:cs="Times New Roman"/>
+          <w:b/>
+          <w:i w:val="0"/>
+          <w:sz w:val="20"/>
+          <w:szCs w:val="20"/>
+        </w:rPr>
+        <w:t xml:space="preserve"> Quishpe</w:t>
       </w:r>
     </w:p>
     <w:p>
@@ -25933,7 +27429,21 @@
         <w:rPr>
           <w:rFonts w:ascii="Times New Roman" w:hAnsi="Times New Roman" w:cs="Times New Roman"/>
         </w:rPr>
-        <w:t>“La arquitectura cliente/servidor es un modelo para el desarrollo de sistemas de información en el que las transacciones se dividen en procesos independientes que cooperan entre sí para intercambiar información, servicios o recursos. Se denomina cliente al proceso que inicia el diálogo o solicita los recursos y servidor al proceso que responde a las solicitudes.” (Sepulveda, 2009).</w:t>
+        <w:t>“La arquitectura cliente/servidor es un modelo para el desarrollo de sistemas de información en el que las transacciones se dividen en procesos independientes que cooperan entre sí para intercambiar información, servicios o recursos. Se denomina cliente al proceso que inicia el diálogo o solicita los recursos y servidor al proceso que responde a las solicitudes.” (</w:t>
+      </w:r>
+      <w:proofErr w:type="spellStart"/>
+      <w:r>
+        <w:rPr>
+          <w:rFonts w:ascii="Times New Roman" w:hAnsi="Times New Roman" w:cs="Times New Roman"/>
+        </w:rPr>
+        <w:t>Sepulveda</w:t>
+      </w:r>
+      <w:proofErr w:type="spellEnd"/>
+      <w:r>
+        <w:rPr>
+          <w:rFonts w:ascii="Times New Roman" w:hAnsi="Times New Roman" w:cs="Times New Roman"/>
+        </w:rPr>
+        <w:t>, 2009).</w:t>
       </w:r>
       <w:sdt>
         <w:sdtPr>
@@ -26189,7 +27699,29 @@
           <w:sz w:val="20"/>
           <w:szCs w:val="20"/>
         </w:rPr>
-        <w:t>Alexandra Juliana Nasimba Quishpe</w:t>
+        <w:t xml:space="preserve">Alexandra Juliana </w:t>
+      </w:r>
+      <w:proofErr w:type="spellStart"/>
+      <w:r>
+        <w:rPr>
+          <w:rFonts w:ascii="Times New Roman" w:hAnsi="Times New Roman" w:cs="Times New Roman"/>
+          <w:b/>
+          <w:i w:val="0"/>
+          <w:sz w:val="20"/>
+          <w:szCs w:val="20"/>
+        </w:rPr>
+        <w:t>Nasimba</w:t>
+      </w:r>
+      <w:proofErr w:type="spellEnd"/>
+      <w:r>
+        <w:rPr>
+          <w:rFonts w:ascii="Times New Roman" w:hAnsi="Times New Roman" w:cs="Times New Roman"/>
+          <w:b/>
+          <w:i w:val="0"/>
+          <w:sz w:val="20"/>
+          <w:szCs w:val="20"/>
+        </w:rPr>
+        <w:t xml:space="preserve"> Quishpe</w:t>
       </w:r>
     </w:p>
     <w:p>
@@ -26243,7 +27775,25 @@
           <w:sz w:val="24"/>
           <w:szCs w:val="24"/>
         </w:rPr>
-        <w:t>Controlador (MVC) es el más extendido para el desarrollo de aplicaciones donde se deben manejar interfaces de usuarios, éste se centra en la separación de los datos o modelo, y la vista, mientras que el controlador es el encargado de relacionar a estos dos (MacWilliams et al., 2003). Su principal característica es aislar la vista del modelo</w:t>
+        <w:t>Controlador (MVC) es el más extendido para el desarrollo de aplicaciones donde se deben manejar interfaces de usuarios, éste se centra en la separación de los datos o modelo, y la vista, mientras que el controlador es el encargado de relacionar a estos dos (</w:t>
+      </w:r>
+      <w:proofErr w:type="spellStart"/>
+      <w:r>
+        <w:rPr>
+          <w:rFonts w:ascii="Times New Roman" w:hAnsi="Times New Roman" w:cs="Times New Roman"/>
+          <w:sz w:val="24"/>
+          <w:szCs w:val="24"/>
+        </w:rPr>
+        <w:t>MacWilliams</w:t>
+      </w:r>
+      <w:proofErr w:type="spellEnd"/>
+      <w:r>
+        <w:rPr>
+          <w:rFonts w:ascii="Times New Roman" w:hAnsi="Times New Roman" w:cs="Times New Roman"/>
+          <w:sz w:val="24"/>
+          <w:szCs w:val="24"/>
+        </w:rPr>
+        <w:t xml:space="preserve"> et al., 2003). Su principal característica es aislar la vista del modelo</w:t>
       </w:r>
       <w:sdt>
         <w:sdtPr>
@@ -26641,14 +28191,27 @@
       <w:r>
         <w:t xml:space="preserve">Ilustración </w:t>
       </w:r>
-      <w:fldSimple w:instr=" SEQ Ilustración \* ARABIC ">
-        <w:r>
-          <w:rPr>
-            <w:noProof/>
-          </w:rPr>
-          <w:t>11</w:t>
-        </w:r>
-      </w:fldSimple>
+      <w:r>
+        <w:fldChar w:fldCharType="begin"/>
+      </w:r>
+      <w:r>
+        <w:instrText xml:space="preserve"> SEQ Ilustración \* ARABIC </w:instrText>
+      </w:r>
+      <w:r>
+        <w:fldChar w:fldCharType="separate"/>
+      </w:r>
+      <w:r>
+        <w:rPr>
+          <w:noProof/>
+        </w:rPr>
+        <w:t>11</w:t>
+      </w:r>
+      <w:r>
+        <w:rPr>
+          <w:noProof/>
+        </w:rPr>
+        <w:fldChar w:fldCharType="end"/>
+      </w:r>
       <w:r>
         <w:t xml:space="preserve">: </w:t>
       </w:r>
@@ -26757,7 +28320,29 @@
           <w:sz w:val="20"/>
           <w:szCs w:val="20"/>
         </w:rPr>
-        <w:t>Alexandra Juliana Nasimba Quishpe</w:t>
+        <w:t xml:space="preserve">Alexandra Juliana </w:t>
+      </w:r>
+      <w:proofErr w:type="spellStart"/>
+      <w:r>
+        <w:rPr>
+          <w:rFonts w:ascii="Times New Roman" w:hAnsi="Times New Roman" w:cs="Times New Roman"/>
+          <w:b/>
+          <w:i w:val="0"/>
+          <w:sz w:val="20"/>
+          <w:szCs w:val="20"/>
+        </w:rPr>
+        <w:t>Nasimba</w:t>
+      </w:r>
+      <w:proofErr w:type="spellEnd"/>
+      <w:r>
+        <w:rPr>
+          <w:rFonts w:ascii="Times New Roman" w:hAnsi="Times New Roman" w:cs="Times New Roman"/>
+          <w:b/>
+          <w:i w:val="0"/>
+          <w:sz w:val="20"/>
+          <w:szCs w:val="20"/>
+        </w:rPr>
+        <w:t xml:space="preserve"> Quishpe</w:t>
       </w:r>
     </w:p>
     <w:p>
@@ -27026,6 +28611,169 @@
         </w:drawing>
       </w:r>
     </w:p>
+    <w:p>
+      <w:pPr>
+        <w:pStyle w:val="Ttulo3"/>
+        <w:keepNext w:val="0"/>
+        <w:keepLines w:val="0"/>
+        <w:spacing w:before="100" w:beforeAutospacing="1" w:after="100" w:afterAutospacing="1" w:line="240" w:lineRule="auto"/>
+      </w:pPr>
+      <w:r>
+        <w:lastRenderedPageBreak/>
+        <w:t>Conclusiones</w:t>
+      </w:r>
+    </w:p>
+    <w:p>
+      <w:pPr>
+        <w:rPr>
+          <w:rFonts w:ascii="Times New Roman" w:hAnsi="Times New Roman" w:cs="Times New Roman"/>
+          <w:sz w:val="24"/>
+          <w:szCs w:val="24"/>
+        </w:rPr>
+      </w:pPr>
+      <w:r>
+        <w:rPr>
+          <w:rFonts w:ascii="Times New Roman" w:hAnsi="Times New Roman" w:cs="Times New Roman"/>
+          <w:sz w:val="24"/>
+          <w:szCs w:val="24"/>
+        </w:rPr>
+        <w:t xml:space="preserve">Con el desarrollo </w:t>
+      </w:r>
+      <w:r>
+        <w:rPr>
+          <w:rFonts w:ascii="Times New Roman" w:hAnsi="Times New Roman" w:cs="Times New Roman"/>
+          <w:sz w:val="24"/>
+          <w:szCs w:val="24"/>
+        </w:rPr>
+        <w:t xml:space="preserve">del nuevo portal web los turistas y personal administrativo pudo constatar un </w:t>
+      </w:r>
+      <w:r>
+        <w:rPr>
+          <w:rFonts w:ascii="Times New Roman" w:hAnsi="Times New Roman" w:cs="Times New Roman"/>
+          <w:sz w:val="24"/>
+          <w:szCs w:val="24"/>
+        </w:rPr>
+        <w:t xml:space="preserve">mejor rendimiento en los procesos para ofrecer un mejor servicio a los turistas que vienen al </w:t>
+      </w:r>
+      <w:proofErr w:type="spellStart"/>
+      <w:r>
+        <w:rPr>
+          <w:rFonts w:ascii="Times New Roman" w:hAnsi="Times New Roman" w:cs="Times New Roman"/>
+          <w:sz w:val="24"/>
+          <w:szCs w:val="24"/>
+        </w:rPr>
+        <w:t>Molinuco</w:t>
+      </w:r>
+      <w:proofErr w:type="spellEnd"/>
+      <w:r>
+        <w:rPr>
+          <w:rFonts w:ascii="Times New Roman" w:hAnsi="Times New Roman" w:cs="Times New Roman"/>
+          <w:sz w:val="24"/>
+          <w:szCs w:val="24"/>
+        </w:rPr>
+        <w:t>.</w:t>
+      </w:r>
+    </w:p>
+    <w:p>
+      <w:pPr>
+        <w:rPr>
+          <w:rFonts w:ascii="Times New Roman" w:hAnsi="Times New Roman" w:cs="Times New Roman"/>
+          <w:sz w:val="24"/>
+          <w:szCs w:val="24"/>
+        </w:rPr>
+      </w:pPr>
+      <w:r>
+        <w:rPr>
+          <w:rFonts w:ascii="Times New Roman" w:hAnsi="Times New Roman" w:cs="Times New Roman"/>
+          <w:sz w:val="24"/>
+          <w:szCs w:val="24"/>
+        </w:rPr>
+        <w:t xml:space="preserve">Adicional las personas que les interesa venir al </w:t>
+      </w:r>
+      <w:proofErr w:type="spellStart"/>
+      <w:r>
+        <w:rPr>
+          <w:rFonts w:ascii="Times New Roman" w:hAnsi="Times New Roman" w:cs="Times New Roman"/>
+          <w:sz w:val="24"/>
+          <w:szCs w:val="24"/>
+        </w:rPr>
+        <w:t>molinuco</w:t>
+      </w:r>
+      <w:proofErr w:type="spellEnd"/>
+      <w:r>
+        <w:rPr>
+          <w:rFonts w:ascii="Times New Roman" w:hAnsi="Times New Roman" w:cs="Times New Roman"/>
+          <w:sz w:val="24"/>
+          <w:szCs w:val="24"/>
+        </w:rPr>
+        <w:t xml:space="preserve"> pueden consultar toda la información necesaria de la gastronomía, transporte y demás servicios en el nuevo portal web, lo cual en un futuro va a permitir incrementar la cantidad de turistas que vistan esta zona.</w:t>
+      </w:r>
+    </w:p>
+    <w:p>
+      <w:pPr>
+        <w:pStyle w:val="Ttulo3"/>
+        <w:keepNext w:val="0"/>
+        <w:keepLines w:val="0"/>
+        <w:spacing w:before="100" w:beforeAutospacing="1" w:after="100" w:afterAutospacing="1" w:line="240" w:lineRule="auto"/>
+      </w:pPr>
+      <w:r>
+        <w:t>Recomendaciones</w:t>
+      </w:r>
+    </w:p>
+    <w:p>
+      <w:r>
+        <w:t xml:space="preserve">Se recomienda en proyectos que tiene una estructura similar (PHP Y </w:t>
+      </w:r>
+      <w:proofErr w:type="spellStart"/>
+      <w:r>
+        <w:t>Mysql</w:t>
+      </w:r>
+      <w:proofErr w:type="spellEnd"/>
+      <w:r>
+        <w:t>) manejar versiones no tan modernas para el desarrollo, es decir antes que escoger la versión más actual de una tecnología ver que versión tiene más soporte y años de uso para poder encontrar más cantidad de hostings e información de forma más oportuna.</w:t>
+      </w:r>
+    </w:p>
+    <w:p>
+      <w:r>
+        <w:t xml:space="preserve">Es importante seguir de forma ordenada y estructurada la metodología de desarrollo para poder realizar </w:t>
+      </w:r>
+      <w:r>
+        <w:t>un proceso organizado, rápido y eficiente en la fase que corresponde a la programación.</w:t>
+      </w:r>
+    </w:p>
+    <w:p>
+      <w:r>
+        <w:t xml:space="preserve">Es importante adicional de elegir un lenguaje de programación también elegir un Framework adecuando que contenga la mayoría de funcionalidades y herramientas necesarias para poder agilitar el desarrollo, por que si se plantea desarrollar con </w:t>
+      </w:r>
+      <w:proofErr w:type="spellStart"/>
+      <w:r>
+        <w:t>php</w:t>
+      </w:r>
+      <w:proofErr w:type="spellEnd"/>
+      <w:r>
+        <w:t xml:space="preserve"> puro, el tiempo de programación sería más extenso.</w:t>
+      </w:r>
+    </w:p>
+    <w:p/>
+    <w:p>
+      <w:pPr>
+        <w:rPr>
+          <w:rFonts w:ascii="Times New Roman" w:hAnsi="Times New Roman" w:cs="Times New Roman"/>
+          <w:sz w:val="24"/>
+          <w:szCs w:val="24"/>
+        </w:rPr>
+      </w:pPr>
+    </w:p>
+    <w:p>
+      <w:pPr>
+        <w:rPr>
+          <w:rFonts w:ascii="Times New Roman" w:hAnsi="Times New Roman" w:cs="Times New Roman"/>
+          <w:sz w:val="24"/>
+          <w:szCs w:val="24"/>
+        </w:rPr>
+      </w:pPr>
+    </w:p>
+    <w:p/>
     <w:sectPr>
       <w:pgSz w:w="11906" w:h="16838"/>
       <w:pgMar w:top="1417" w:right="1701" w:bottom="1417" w:left="1701" w:header="708" w:footer="708" w:gutter="0"/>
@@ -28344,6 +30092,7 @@
     <w:lsdException w:name="HTML Sample" w:semiHidden="1" w:unhideWhenUsed="1"/>
     <w:lsdException w:name="HTML Typewriter" w:semiHidden="1" w:unhideWhenUsed="1"/>
     <w:lsdException w:name="HTML Variable" w:semiHidden="1" w:unhideWhenUsed="1"/>
+    <w:lsdException w:name="Normal Table" w:semiHidden="1" w:unhideWhenUsed="1"/>
     <w:lsdException w:name="annotation subject" w:semiHidden="1" w:unhideWhenUsed="1"/>
     <w:lsdException w:name="No List" w:semiHidden="1" w:unhideWhenUsed="1"/>
     <w:lsdException w:name="Outline List 1" w:semiHidden="1" w:unhideWhenUsed="1"/>
@@ -28386,8 +30135,11 @@
     <w:lsdException w:name="Table Contemporary" w:semiHidden="1" w:unhideWhenUsed="1"/>
     <w:lsdException w:name="Table Elegant" w:semiHidden="1" w:unhideWhenUsed="1"/>
     <w:lsdException w:name="Table Professional" w:semiHidden="1" w:unhideWhenUsed="1"/>
+    <w:lsdException w:name="Table Subtle 1" w:semiHidden="1" w:unhideWhenUsed="1"/>
     <w:lsdException w:name="Table Subtle 2" w:semiHidden="1" w:unhideWhenUsed="1"/>
     <w:lsdException w:name="Table Web 1" w:semiHidden="1" w:unhideWhenUsed="1"/>
+    <w:lsdException w:name="Table Web 2" w:semiHidden="1" w:unhideWhenUsed="1"/>
+    <w:lsdException w:name="Table Web 3" w:semiHidden="1" w:unhideWhenUsed="1"/>
     <w:lsdException w:name="Balloon Text" w:semiHidden="1" w:unhideWhenUsed="1"/>
     <w:lsdException w:name="Table Grid" w:uiPriority="39"/>
     <w:lsdException w:name="Table Theme" w:semiHidden="1" w:unhideWhenUsed="1"/>

</xml_diff>

<commit_message>
Agregado manuales al sistema
</commit_message>
<xml_diff>
--- a/documentacion/documento/tesis-documento-19102021.docx
+++ b/documentacion/documento/tesis-documento-19102021.docx
@@ -1201,7 +1201,25 @@
               <w:sz w:val="24"/>
               <w:szCs w:val="24"/>
             </w:rPr>
-            <w:t xml:space="preserve"> (Revista ECA Sinergia. , Junio 2018 )</w:t>
+            <w:t xml:space="preserve"> (Revista ECA Sinergia</w:t>
+          </w:r>
+          <w:proofErr w:type="gramStart"/>
+          <w:r>
+            <w:rPr>
+              <w:rFonts w:ascii="Times New Roman" w:hAnsi="Times New Roman" w:cs="Times New Roman"/>
+              <w:sz w:val="24"/>
+              <w:szCs w:val="24"/>
+            </w:rPr>
+            <w:t>. ,</w:t>
+          </w:r>
+          <w:proofErr w:type="gramEnd"/>
+          <w:r>
+            <w:rPr>
+              <w:rFonts w:ascii="Times New Roman" w:hAnsi="Times New Roman" w:cs="Times New Roman"/>
+              <w:sz w:val="24"/>
+              <w:szCs w:val="24"/>
+            </w:rPr>
+            <w:t xml:space="preserve"> Junio 2018 )</w:t>
           </w:r>
           <w:r>
             <w:rPr>
@@ -1261,8 +1279,19 @@
           <w:szCs w:val="24"/>
           <w:lang w:val="es-ES"/>
         </w:rPr>
-        <w:t>el centro turística</w:t>
-      </w:r>
+        <w:t xml:space="preserve">el </w:t>
+      </w:r>
+      <w:proofErr w:type="gramStart"/>
+      <w:r>
+        <w:rPr>
+          <w:rFonts w:ascii="Times New Roman" w:hAnsi="Times New Roman" w:cs="Times New Roman"/>
+          <w:sz w:val="24"/>
+          <w:szCs w:val="24"/>
+          <w:lang w:val="es-ES"/>
+        </w:rPr>
+        <w:t>centro turística</w:t>
+      </w:r>
+      <w:proofErr w:type="gramEnd"/>
       <w:r>
         <w:rPr>
           <w:rFonts w:ascii="Times New Roman" w:hAnsi="Times New Roman" w:cs="Times New Roman"/>
@@ -1304,6 +1333,7 @@
           <w:lang w:val="es-ES"/>
         </w:rPr>
       </w:pPr>
+      <w:proofErr w:type="gramStart"/>
       <w:r>
         <w:rPr>
           <w:rFonts w:ascii="Times New Roman" w:hAnsi="Times New Roman" w:cs="Times New Roman"/>
@@ -1321,7 +1351,17 @@
           <w:szCs w:val="24"/>
           <w:lang w:val="es-ES"/>
         </w:rPr>
-        <w:t xml:space="preserve"> ha tenido inconvenientes para manejar la publicidad y determinar en cuál de los medios de comunicación se encuentra su público, este hecho sumado a la falta de publicidad en el entorno digital de los lugares turísticos del sector, ha causado que el turismo disminuya.</w:t>
+        <w:t xml:space="preserve"> ha</w:t>
+      </w:r>
+      <w:proofErr w:type="gramEnd"/>
+      <w:r>
+        <w:rPr>
+          <w:rFonts w:ascii="Times New Roman" w:hAnsi="Times New Roman" w:cs="Times New Roman"/>
+          <w:sz w:val="24"/>
+          <w:szCs w:val="24"/>
+          <w:lang w:val="es-ES"/>
+        </w:rPr>
+        <w:t xml:space="preserve"> tenido inconvenientes para manejar la publicidad y determinar en cuál de los medios de comunicación se encuentra su público, este hecho sumado a la falta de publicidad en el entorno digital de los lugares turísticos del sector, ha causado que el turismo disminuya.</w:t>
       </w:r>
     </w:p>
     <w:p>
@@ -1921,7 +1961,6 @@
         </w:rPr>
         <w:t xml:space="preserve"> de transporte, paquetes </w:t>
       </w:r>
-      <w:proofErr w:type="spellStart"/>
       <w:r>
         <w:rPr>
           <w:rFonts w:ascii="Times New Roman" w:hAnsi="Times New Roman" w:cs="Times New Roman"/>
@@ -1929,9 +1968,8 @@
           <w:szCs w:val="24"/>
           <w:lang w:val="es-ES"/>
         </w:rPr>
-        <w:t>turisticos</w:t>
-      </w:r>
-      <w:proofErr w:type="spellEnd"/>
+        <w:t>turísticos</w:t>
+      </w:r>
       <w:r>
         <w:rPr>
           <w:rFonts w:ascii="Times New Roman" w:hAnsi="Times New Roman" w:cs="Times New Roman"/>
@@ -3325,7 +3363,23 @@
           <w:sz w:val="24"/>
           <w:szCs w:val="24"/>
         </w:rPr>
-        <w:t xml:space="preserve"> para realizar un reserva de un paquete turístico</w:t>
+        <w:t xml:space="preserve"> para realizar </w:t>
+      </w:r>
+      <w:r>
+        <w:rPr>
+          <w:rFonts w:ascii="Times New Roman" w:hAnsi="Times New Roman" w:cs="Times New Roman"/>
+          <w:sz w:val="24"/>
+          <w:szCs w:val="24"/>
+        </w:rPr>
+        <w:t>una reserva</w:t>
+      </w:r>
+      <w:r>
+        <w:rPr>
+          <w:rFonts w:ascii="Times New Roman" w:hAnsi="Times New Roman" w:cs="Times New Roman"/>
+          <w:sz w:val="24"/>
+          <w:szCs w:val="24"/>
+        </w:rPr>
+        <w:t xml:space="preserve"> de un paquete turístico</w:t>
       </w:r>
       <w:r>
         <w:rPr>
@@ -4369,15 +4423,33 @@
           <w:sz w:val="24"/>
           <w:szCs w:val="24"/>
         </w:rPr>
-        <w:t xml:space="preserve">y clasificación  </w:t>
-      </w:r>
-      <w:r>
-        <w:rPr>
-          <w:rFonts w:ascii="Times New Roman" w:hAnsi="Times New Roman" w:cs="Times New Roman"/>
-          <w:sz w:val="24"/>
-          <w:szCs w:val="24"/>
-        </w:rPr>
-        <w:t xml:space="preserve">que ofrece </w:t>
+        <w:t xml:space="preserve">y </w:t>
+      </w:r>
+      <w:proofErr w:type="gramStart"/>
+      <w:r>
+        <w:rPr>
+          <w:rFonts w:ascii="Times New Roman" w:hAnsi="Times New Roman" w:cs="Times New Roman"/>
+          <w:sz w:val="24"/>
+          <w:szCs w:val="24"/>
+        </w:rPr>
+        <w:t xml:space="preserve">clasificación  </w:t>
+      </w:r>
+      <w:r>
+        <w:rPr>
+          <w:rFonts w:ascii="Times New Roman" w:hAnsi="Times New Roman" w:cs="Times New Roman"/>
+          <w:sz w:val="24"/>
+          <w:szCs w:val="24"/>
+        </w:rPr>
+        <w:t>que</w:t>
+      </w:r>
+      <w:proofErr w:type="gramEnd"/>
+      <w:r>
+        <w:rPr>
+          <w:rFonts w:ascii="Times New Roman" w:hAnsi="Times New Roman" w:cs="Times New Roman"/>
+          <w:sz w:val="24"/>
+          <w:szCs w:val="24"/>
+        </w:rPr>
+        <w:t xml:space="preserve"> ofrece </w:t>
       </w:r>
       <w:proofErr w:type="spellStart"/>
       <w:r>
@@ -8042,6 +8114,7 @@
                 <w:lang w:val="es-ES" w:eastAsia="es-ES"/>
               </w:rPr>
             </w:pPr>
+            <w:proofErr w:type="gramStart"/>
             <w:r>
               <w:rPr>
                 <w:rFonts w:ascii="Times New Roman" w:eastAsia="Times New Roman" w:hAnsi="Times New Roman" w:cs="Times New Roman"/>
@@ -8050,7 +8123,18 @@
                 <w:szCs w:val="18"/>
                 <w:lang w:val="es-ES" w:eastAsia="es-ES"/>
               </w:rPr>
-              <w:t>Establecer  requerimientos no funcionales</w:t>
+              <w:t>Establecer  requerimientos</w:t>
+            </w:r>
+            <w:proofErr w:type="gramEnd"/>
+            <w:r>
+              <w:rPr>
+                <w:rFonts w:ascii="Times New Roman" w:eastAsia="Times New Roman" w:hAnsi="Times New Roman" w:cs="Times New Roman"/>
+                <w:color w:val="000000" w:themeColor="text1"/>
+                <w:sz w:val="18"/>
+                <w:szCs w:val="18"/>
+                <w:lang w:val="es-ES" w:eastAsia="es-ES"/>
+              </w:rPr>
+              <w:t xml:space="preserve"> no funcionales</w:t>
             </w:r>
           </w:p>
         </w:tc>
@@ -16473,27 +16557,14 @@
         <w:lastRenderedPageBreak/>
         <w:t xml:space="preserve">Tabla </w:t>
       </w:r>
-      <w:r>
-        <w:fldChar w:fldCharType="begin"/>
-      </w:r>
-      <w:r>
-        <w:instrText xml:space="preserve"> SEQ Tabla \* ARABIC </w:instrText>
-      </w:r>
-      <w:r>
-        <w:fldChar w:fldCharType="separate"/>
-      </w:r>
-      <w:r>
-        <w:rPr>
-          <w:noProof/>
-        </w:rPr>
-        <w:t>7</w:t>
-      </w:r>
-      <w:r>
-        <w:rPr>
-          <w:noProof/>
-        </w:rPr>
-        <w:fldChar w:fldCharType="end"/>
-      </w:r>
+      <w:fldSimple w:instr=" SEQ Tabla \* ARABIC ">
+        <w:r>
+          <w:rPr>
+            <w:noProof/>
+          </w:rPr>
+          <w:t>7</w:t>
+        </w:r>
+      </w:fldSimple>
       <w:r>
         <w:t>: Interfaz de usuario</w:t>
       </w:r>
@@ -16897,27 +16968,14 @@
       <w:r>
         <w:t xml:space="preserve">Tabla </w:t>
       </w:r>
-      <w:r>
-        <w:fldChar w:fldCharType="begin"/>
-      </w:r>
-      <w:r>
-        <w:instrText xml:space="preserve"> SEQ Tabla \* ARABIC </w:instrText>
-      </w:r>
-      <w:r>
-        <w:fldChar w:fldCharType="separate"/>
-      </w:r>
-      <w:r>
-        <w:rPr>
-          <w:noProof/>
-        </w:rPr>
-        <w:t>8</w:t>
-      </w:r>
-      <w:r>
-        <w:rPr>
-          <w:noProof/>
-        </w:rPr>
-        <w:fldChar w:fldCharType="end"/>
-      </w:r>
+      <w:fldSimple w:instr=" SEQ Tabla \* ARABIC ">
+        <w:r>
+          <w:rPr>
+            <w:noProof/>
+          </w:rPr>
+          <w:t>8</w:t>
+        </w:r>
+      </w:fldSimple>
       <w:r>
         <w:t>: Usabilidad</w:t>
       </w:r>
@@ -17524,27 +17582,14 @@
       <w:r>
         <w:t xml:space="preserve">Tabla </w:t>
       </w:r>
-      <w:r>
-        <w:fldChar w:fldCharType="begin"/>
-      </w:r>
-      <w:r>
-        <w:instrText xml:space="preserve"> SEQ Tabla \* ARABIC </w:instrText>
-      </w:r>
-      <w:r>
-        <w:fldChar w:fldCharType="separate"/>
-      </w:r>
-      <w:r>
-        <w:rPr>
-          <w:noProof/>
-        </w:rPr>
-        <w:t>9</w:t>
-      </w:r>
-      <w:r>
-        <w:rPr>
-          <w:noProof/>
-        </w:rPr>
-        <w:fldChar w:fldCharType="end"/>
-      </w:r>
+      <w:fldSimple w:instr=" SEQ Tabla \* ARABIC ">
+        <w:r>
+          <w:rPr>
+            <w:noProof/>
+          </w:rPr>
+          <w:t>9</w:t>
+        </w:r>
+      </w:fldSimple>
       <w:r>
         <w:t>: Seguridad</w:t>
       </w:r>
@@ -18175,27 +18220,14 @@
       <w:r>
         <w:t xml:space="preserve">Tabla </w:t>
       </w:r>
-      <w:r>
-        <w:fldChar w:fldCharType="begin"/>
-      </w:r>
-      <w:r>
-        <w:instrText xml:space="preserve"> SEQ Tabla \* ARABIC </w:instrText>
-      </w:r>
-      <w:r>
-        <w:fldChar w:fldCharType="separate"/>
-      </w:r>
-      <w:r>
-        <w:rPr>
-          <w:noProof/>
-        </w:rPr>
-        <w:t>10</w:t>
-      </w:r>
-      <w:r>
-        <w:rPr>
-          <w:noProof/>
-        </w:rPr>
-        <w:fldChar w:fldCharType="end"/>
-      </w:r>
+      <w:fldSimple w:instr=" SEQ Tabla \* ARABIC ">
+        <w:r>
+          <w:rPr>
+            <w:noProof/>
+          </w:rPr>
+          <w:t>10</w:t>
+        </w:r>
+      </w:fldSimple>
       <w:r>
         <w:t>: Confiabilidad</w:t>
       </w:r>
@@ -18410,7 +18442,27 @@
                 <w:szCs w:val="24"/>
                 <w:lang w:val="es-ES"/>
               </w:rPr>
-              <w:t xml:space="preserve">Los errores del sistema deben presentarse en idioma Español </w:t>
+              <w:t xml:space="preserve">Los errores del sistema deben presentarse en idioma </w:t>
+            </w:r>
+            <w:proofErr w:type="gramStart"/>
+            <w:r>
+              <w:rPr>
+                <w:rFonts w:ascii="Times New Roman" w:hAnsi="Times New Roman" w:cs="Times New Roman"/>
+                <w:sz w:val="24"/>
+                <w:szCs w:val="24"/>
+                <w:lang w:val="es-ES"/>
+              </w:rPr>
+              <w:t>Español</w:t>
+            </w:r>
+            <w:proofErr w:type="gramEnd"/>
+            <w:r>
+              <w:rPr>
+                <w:rFonts w:ascii="Times New Roman" w:hAnsi="Times New Roman" w:cs="Times New Roman"/>
+                <w:sz w:val="24"/>
+                <w:szCs w:val="24"/>
+                <w:lang w:val="es-ES"/>
+              </w:rPr>
+              <w:t xml:space="preserve"> </w:t>
             </w:r>
           </w:p>
         </w:tc>
@@ -18559,27 +18611,14 @@
       <w:r>
         <w:t xml:space="preserve">Tabla </w:t>
       </w:r>
-      <w:r>
-        <w:fldChar w:fldCharType="begin"/>
-      </w:r>
-      <w:r>
-        <w:instrText xml:space="preserve"> SEQ Tabla \* ARABIC </w:instrText>
-      </w:r>
-      <w:r>
-        <w:fldChar w:fldCharType="separate"/>
-      </w:r>
-      <w:r>
-        <w:rPr>
-          <w:noProof/>
-        </w:rPr>
-        <w:t>11</w:t>
-      </w:r>
-      <w:r>
-        <w:rPr>
-          <w:noProof/>
-        </w:rPr>
-        <w:fldChar w:fldCharType="end"/>
-      </w:r>
+      <w:fldSimple w:instr=" SEQ Tabla \* ARABIC ">
+        <w:r>
+          <w:rPr>
+            <w:noProof/>
+          </w:rPr>
+          <w:t>11</w:t>
+        </w:r>
+      </w:fldSimple>
       <w:r>
         <w:t>: Eficiencia</w:t>
       </w:r>
@@ -18628,7 +18667,27 @@
                 <w:sz w:val="24"/>
                 <w:szCs w:val="24"/>
               </w:rPr>
-              <w:t>RNF Eficiencia  (5)</w:t>
+              <w:t xml:space="preserve">RNF </w:t>
+            </w:r>
+            <w:proofErr w:type="gramStart"/>
+            <w:r>
+              <w:rPr>
+                <w:rFonts w:ascii="Times New Roman" w:hAnsi="Times New Roman" w:cs="Times New Roman"/>
+                <w:b/>
+                <w:sz w:val="24"/>
+                <w:szCs w:val="24"/>
+              </w:rPr>
+              <w:t>Eficiencia  (</w:t>
+            </w:r>
+            <w:proofErr w:type="gramEnd"/>
+            <w:r>
+              <w:rPr>
+                <w:rFonts w:ascii="Times New Roman" w:hAnsi="Times New Roman" w:cs="Times New Roman"/>
+                <w:b/>
+                <w:sz w:val="24"/>
+                <w:szCs w:val="24"/>
+              </w:rPr>
+              <w:t>5)</w:t>
             </w:r>
           </w:p>
         </w:tc>
@@ -18986,27 +19045,14 @@
       <w:r>
         <w:t xml:space="preserve">Tabla </w:t>
       </w:r>
-      <w:r>
-        <w:fldChar w:fldCharType="begin"/>
-      </w:r>
-      <w:r>
-        <w:instrText xml:space="preserve"> SEQ Tabla \* ARABIC </w:instrText>
-      </w:r>
-      <w:r>
-        <w:fldChar w:fldCharType="separate"/>
-      </w:r>
-      <w:r>
-        <w:rPr>
-          <w:noProof/>
-        </w:rPr>
-        <w:t>12</w:t>
-      </w:r>
-      <w:r>
-        <w:rPr>
-          <w:noProof/>
-        </w:rPr>
-        <w:fldChar w:fldCharType="end"/>
-      </w:r>
+      <w:fldSimple w:instr=" SEQ Tabla \* ARABIC ">
+        <w:r>
+          <w:rPr>
+            <w:noProof/>
+          </w:rPr>
+          <w:t>12</w:t>
+        </w:r>
+      </w:fldSimple>
       <w:r>
         <w:t>: Arquitectura</w:t>
       </w:r>
@@ -28191,27 +28237,14 @@
       <w:r>
         <w:t xml:space="preserve">Ilustración </w:t>
       </w:r>
-      <w:r>
-        <w:fldChar w:fldCharType="begin"/>
-      </w:r>
-      <w:r>
-        <w:instrText xml:space="preserve"> SEQ Ilustración \* ARABIC </w:instrText>
-      </w:r>
-      <w:r>
-        <w:fldChar w:fldCharType="separate"/>
-      </w:r>
-      <w:r>
-        <w:rPr>
-          <w:noProof/>
-        </w:rPr>
-        <w:t>11</w:t>
-      </w:r>
-      <w:r>
-        <w:rPr>
-          <w:noProof/>
-        </w:rPr>
-        <w:fldChar w:fldCharType="end"/>
-      </w:r>
+      <w:fldSimple w:instr=" SEQ Ilustración \* ARABIC ">
+        <w:r>
+          <w:rPr>
+            <w:noProof/>
+          </w:rPr>
+          <w:t>11</w:t>
+        </w:r>
+      </w:fldSimple>
       <w:r>
         <w:t xml:space="preserve">: </w:t>
       </w:r>
@@ -28486,13 +28519,12 @@
       <w:r>
         <w:rPr>
           <w:noProof/>
-          <w:lang w:eastAsia="es-EC"/>
         </w:rPr>
         <w:drawing>
-          <wp:inline distT="0" distB="0" distL="0" distR="0" wp14:anchorId="4F843241" wp14:editId="1D88D888">
-            <wp:extent cx="3667125" cy="3362325"/>
-            <wp:effectExtent l="0" t="0" r="9525" b="9525"/>
-            <wp:docPr id="3" name="Imagen 3"/>
+          <wp:inline distT="0" distB="0" distL="0" distR="0" wp14:anchorId="4853DF42" wp14:editId="3F6191EB">
+            <wp:extent cx="5400040" cy="2475230"/>
+            <wp:effectExtent l="0" t="0" r="0" b="1270"/>
+            <wp:docPr id="13" name="Imagen 13"/>
             <wp:cNvGraphicFramePr>
               <a:graphicFrameLocks xmlns:a="http://schemas.openxmlformats.org/drawingml/2006/main" noChangeAspect="1"/>
             </wp:cNvGraphicFramePr>
@@ -28512,7 +28544,7 @@
                   <pic:spPr>
                     <a:xfrm>
                       <a:off x="0" y="0"/>
-                      <a:ext cx="3667125" cy="3362325"/>
+                      <a:ext cx="5400040" cy="2475230"/>
                     </a:xfrm>
                     <a:prstGeom prst="rect">
                       <a:avLst/>
@@ -28529,13 +28561,12 @@
       <w:r>
         <w:rPr>
           <w:noProof/>
-          <w:lang w:eastAsia="es-EC"/>
         </w:rPr>
         <w:drawing>
-          <wp:inline distT="0" distB="0" distL="0" distR="0" wp14:anchorId="23F70BA4" wp14:editId="01FE5F41">
-            <wp:extent cx="3619500" cy="2558421"/>
-            <wp:effectExtent l="0" t="0" r="0" b="0"/>
-            <wp:docPr id="6" name="Imagen 6"/>
+          <wp:inline distT="0" distB="0" distL="0" distR="0" wp14:anchorId="1E9357D4" wp14:editId="30854899">
+            <wp:extent cx="5400040" cy="2600325"/>
+            <wp:effectExtent l="0" t="0" r="0" b="9525"/>
+            <wp:docPr id="17" name="Imagen 17"/>
             <wp:cNvGraphicFramePr>
               <a:graphicFrameLocks xmlns:a="http://schemas.openxmlformats.org/drawingml/2006/main" noChangeAspect="1"/>
             </wp:cNvGraphicFramePr>
@@ -28555,7 +28586,7 @@
                   <pic:spPr>
                     <a:xfrm>
                       <a:off x="0" y="0"/>
-                      <a:ext cx="3626934" cy="2563676"/>
+                      <a:ext cx="5400040" cy="2600325"/>
                     </a:xfrm>
                     <a:prstGeom prst="rect">
                       <a:avLst/>
@@ -28572,13 +28603,12 @@
       <w:r>
         <w:rPr>
           <w:noProof/>
-          <w:lang w:eastAsia="es-EC"/>
         </w:rPr>
         <w:drawing>
-          <wp:inline distT="0" distB="0" distL="0" distR="0" wp14:anchorId="27DB3CC3" wp14:editId="32DDDECD">
-            <wp:extent cx="4114800" cy="2024497"/>
+          <wp:inline distT="0" distB="0" distL="0" distR="0" wp14:anchorId="1CA3AC25" wp14:editId="1E40343F">
+            <wp:extent cx="5400040" cy="2388235"/>
             <wp:effectExtent l="0" t="0" r="0" b="0"/>
-            <wp:docPr id="11" name="Imagen 11"/>
+            <wp:docPr id="22" name="Imagen 22"/>
             <wp:cNvGraphicFramePr>
               <a:graphicFrameLocks xmlns:a="http://schemas.openxmlformats.org/drawingml/2006/main" noChangeAspect="1"/>
             </wp:cNvGraphicFramePr>
@@ -28598,7 +28628,7 @@
                   <pic:spPr>
                     <a:xfrm>
                       <a:off x="0" y="0"/>
-                      <a:ext cx="4128063" cy="2031022"/>
+                      <a:ext cx="5400040" cy="2388235"/>
                     </a:xfrm>
                     <a:prstGeom prst="rect">
                       <a:avLst/>
@@ -28611,6 +28641,7 @@
         </w:drawing>
       </w:r>
     </w:p>
+    <w:p/>
     <w:p>
       <w:pPr>
         <w:pStyle w:val="Ttulo3"/>
@@ -28743,7 +28774,15 @@
     </w:p>
     <w:p>
       <w:r>
-        <w:t xml:space="preserve">Es importante adicional de elegir un lenguaje de programación también elegir un Framework adecuando que contenga la mayoría de funcionalidades y herramientas necesarias para poder agilitar el desarrollo, por que si se plantea desarrollar con </w:t>
+        <w:t xml:space="preserve">Es importante adicional de elegir un lenguaje de programación también elegir un Framework adecuando que contenga la mayoría de funcionalidades y herramientas necesarias para poder agilitar el desarrollo, por </w:t>
+      </w:r>
+      <w:proofErr w:type="gramStart"/>
+      <w:r>
+        <w:t>que</w:t>
+      </w:r>
+      <w:proofErr w:type="gramEnd"/>
+      <w:r>
+        <w:t xml:space="preserve"> si se plantea desarrollar con </w:t>
       </w:r>
       <w:proofErr w:type="spellStart"/>
       <w:r>

</xml_diff>